<commit_message>
Update file necessari per la stesura della parte sulla generazione dati
</commit_message>
<xml_diff>
--- a/generazione/generazione.docx
+++ b/generazione/generazione.docx
@@ -4,21 +4,103 @@
   <w:body>
     <w:p>
       <w:pPr>
-        <w:rPr>
-          <w:rFonts w:ascii="Courier" w:hAnsi="Courier" w:cs="Courier New"/>
-          <w:sz w:val="24"/>
-          <w:szCs w:val="24"/>
-          <w:lang w:val="it-IT"/>
-        </w:rPr>
-      </w:pPr>
-      <w:r>
-        <w:rPr>
-          <w:rFonts w:ascii="Courier" w:hAnsi="Courier" w:cs="Courier New"/>
-          <w:sz w:val="24"/>
-          <w:szCs w:val="24"/>
-          <w:lang w:val="it-IT"/>
-        </w:rPr>
-        <w:t xml:space="preserve">Generando un qualsiasi numero di immagini, il generatore è configurato per salvarne l’80% all’interno di una cartella denominata </w:t>
+        <w:spacing w:line="360" w:lineRule="auto"/>
+        <w:jc w:val="both"/>
+        <w:rPr>
+          <w:rFonts w:ascii="Courier" w:hAnsi="Courier" w:cs="Courier New"/>
+          <w:b/>
+          <w:bCs/>
+          <w:sz w:val="24"/>
+          <w:szCs w:val="24"/>
+          <w:lang w:val="it-IT"/>
+        </w:rPr>
+      </w:pPr>
+      <w:r>
+        <w:rPr>
+          <w:rFonts w:ascii="Courier" w:hAnsi="Courier" w:cs="Courier New"/>
+          <w:b/>
+          <w:bCs/>
+          <w:sz w:val="24"/>
+          <w:szCs w:val="24"/>
+          <w:lang w:val="it-IT"/>
+        </w:rPr>
+        <w:t>INTRODUZIONE GENERICA</w:t>
+      </w:r>
+    </w:p>
+    <w:p>
+      <w:pPr>
+        <w:spacing w:line="360" w:lineRule="auto"/>
+        <w:jc w:val="both"/>
+        <w:rPr>
+          <w:rFonts w:ascii="Courier" w:hAnsi="Courier" w:cs="Courier New"/>
+          <w:sz w:val="24"/>
+          <w:szCs w:val="24"/>
+          <w:lang w:val="it-IT"/>
+        </w:rPr>
+      </w:pPr>
+      <w:r>
+        <w:rPr>
+          <w:rFonts w:ascii="Courier" w:hAnsi="Courier" w:cs="Courier New"/>
+          <w:sz w:val="24"/>
+          <w:szCs w:val="24"/>
+          <w:lang w:val="it-IT"/>
+        </w:rPr>
+        <w:t xml:space="preserve">La generazione </w:t>
+      </w:r>
+      <w:r>
+        <w:rPr>
+          <w:rFonts w:ascii="Courier" w:hAnsi="Courier" w:cs="Courier New"/>
+          <w:sz w:val="24"/>
+          <w:szCs w:val="24"/>
+          <w:lang w:val="it-IT"/>
+        </w:rPr>
+        <w:t xml:space="preserve">del dataset sintetico </w:t>
+      </w:r>
+      <w:r>
+        <w:rPr>
+          <w:rFonts w:ascii="Courier" w:hAnsi="Courier" w:cs="Courier New"/>
+          <w:sz w:val="24"/>
+          <w:szCs w:val="24"/>
+          <w:lang w:val="it-IT"/>
+        </w:rPr>
+        <w:t>avviene tramite un software, reperito sul web</w:t>
+      </w:r>
+      <w:r>
+        <w:rPr>
+          <w:rStyle w:val="Rimandonotaapidipagina"/>
+          <w:rFonts w:ascii="Courier" w:hAnsi="Courier" w:cs="Courier New"/>
+          <w:sz w:val="24"/>
+          <w:szCs w:val="24"/>
+          <w:lang w:val="it-IT"/>
+        </w:rPr>
+        <w:footnoteReference w:id="1"/>
+      </w:r>
+      <w:r>
+        <w:rPr>
+          <w:rFonts w:ascii="Courier" w:hAnsi="Courier" w:cs="Courier New"/>
+          <w:sz w:val="24"/>
+          <w:szCs w:val="24"/>
+          <w:lang w:val="it-IT"/>
+        </w:rPr>
+        <w:t xml:space="preserve"> e adattato alle specifiche</w:t>
+      </w:r>
+      <w:r>
+        <w:rPr>
+          <w:rFonts w:ascii="Courier" w:hAnsi="Courier" w:cs="Courier New"/>
+          <w:sz w:val="24"/>
+          <w:szCs w:val="24"/>
+          <w:lang w:val="it-IT"/>
+        </w:rPr>
+        <w:t xml:space="preserve"> del progetto</w:t>
+      </w:r>
+      <w:r>
+        <w:rPr>
+          <w:rFonts w:ascii="Courier" w:hAnsi="Courier" w:cs="Courier New"/>
+          <w:sz w:val="24"/>
+          <w:szCs w:val="24"/>
+          <w:lang w:val="it-IT"/>
+        </w:rPr>
+        <w:t xml:space="preserve">, chiamato </w:t>
       </w:r>
       <w:r>
         <w:rPr>
@@ -29,276 +111,1103 @@
           <w:szCs w:val="24"/>
           <w:lang w:val="it-IT"/>
         </w:rPr>
-        <w:t>train</w:t>
-      </w:r>
-      <w:r>
-        <w:rPr>
-          <w:rFonts w:ascii="Courier" w:hAnsi="Courier" w:cs="Courier New"/>
-          <w:sz w:val="24"/>
-          <w:szCs w:val="24"/>
-          <w:lang w:val="it-IT"/>
-        </w:rPr>
-        <w:t xml:space="preserve">, scrivendo i relativi metadati nel file di testo </w:t>
+        <w:t>SyntheticDataGenerator</w:t>
+      </w:r>
+      <w:r>
+        <w:rPr>
+          <w:rFonts w:ascii="Courier" w:hAnsi="Courier" w:cs="Courier New"/>
+          <w:sz w:val="24"/>
+          <w:szCs w:val="24"/>
+          <w:lang w:val="it-IT"/>
+        </w:rPr>
+        <w:t>, operante sul motore grafico Unity 3D</w:t>
+      </w:r>
+      <w:r>
+        <w:rPr>
+          <w:rFonts w:ascii="Courier" w:hAnsi="Courier" w:cs="Courier New"/>
+          <w:sz w:val="24"/>
+          <w:szCs w:val="24"/>
+          <w:lang w:val="it-IT"/>
+        </w:rPr>
+        <w:t xml:space="preserve"> </w:t>
+      </w:r>
+      <w:r>
+        <w:rPr>
+          <w:rFonts w:ascii="Courier" w:hAnsi="Courier" w:cs="Courier New"/>
+          <w:sz w:val="24"/>
+          <w:szCs w:val="24"/>
+          <w:lang w:val="it-IT"/>
+        </w:rPr>
+        <w:t xml:space="preserve">sotto il controllo </w:t>
+      </w:r>
+      <w:r>
+        <w:rPr>
+          <w:rFonts w:ascii="Courier" w:hAnsi="Courier" w:cs="Courier New"/>
+          <w:sz w:val="24"/>
+          <w:szCs w:val="24"/>
+          <w:lang w:val="it-IT"/>
+        </w:rPr>
+        <w:t>di script C#</w:t>
+      </w:r>
+      <w:r>
+        <w:rPr>
+          <w:rFonts w:ascii="Courier" w:hAnsi="Courier" w:cs="Courier New"/>
+          <w:sz w:val="24"/>
+          <w:szCs w:val="24"/>
+          <w:lang w:val="it-IT"/>
+        </w:rPr>
+        <w:t>.</w:t>
+      </w:r>
+    </w:p>
+    <w:p>
+      <w:pPr>
+        <w:spacing w:line="360" w:lineRule="auto"/>
+        <w:jc w:val="both"/>
+        <w:rPr>
+          <w:rFonts w:ascii="Courier" w:hAnsi="Courier" w:cs="Courier New"/>
+          <w:sz w:val="24"/>
+          <w:szCs w:val="24"/>
+          <w:lang w:val="it-IT"/>
+        </w:rPr>
+      </w:pPr>
+      <w:r>
+        <w:rPr>
+          <w:rFonts w:ascii="Courier" w:hAnsi="Courier" w:cs="Courier New"/>
+          <w:sz w:val="24"/>
+          <w:szCs w:val="24"/>
+          <w:lang w:val="it-IT"/>
+        </w:rPr>
+        <w:t>Il compito di questo software è quello di generare immagini</w:t>
+      </w:r>
+      <w:r>
+        <w:rPr>
+          <w:rFonts w:ascii="Courier" w:hAnsi="Courier" w:cs="Courier New"/>
+          <w:sz w:val="24"/>
+          <w:szCs w:val="24"/>
+          <w:lang w:val="it-IT"/>
+        </w:rPr>
+        <w:t>,</w:t>
+      </w:r>
+      <w:r>
+        <w:rPr>
+          <w:rFonts w:ascii="Courier" w:hAnsi="Courier" w:cs="Courier New"/>
+          <w:sz w:val="24"/>
+          <w:szCs w:val="24"/>
+          <w:lang w:val="it-IT"/>
+        </w:rPr>
+        <w:t xml:space="preserve"> contenenti </w:t>
+      </w:r>
+      <w:r>
+        <w:rPr>
+          <w:rFonts w:ascii="Courier" w:hAnsi="Courier" w:cs="Courier New"/>
+          <w:sz w:val="24"/>
+          <w:szCs w:val="24"/>
+          <w:lang w:val="it-IT"/>
+        </w:rPr>
+        <w:t>un modello 3D del</w:t>
+      </w:r>
+      <w:r>
+        <w:rPr>
+          <w:rFonts w:ascii="Courier" w:hAnsi="Courier" w:cs="Courier New"/>
+          <w:sz w:val="24"/>
+          <w:szCs w:val="24"/>
+          <w:lang w:val="it-IT"/>
+        </w:rPr>
+        <w:t>l’oggetto</w:t>
+      </w:r>
+      <w:r>
+        <w:rPr>
+          <w:rFonts w:ascii="Courier" w:hAnsi="Courier" w:cs="Courier New"/>
+          <w:sz w:val="24"/>
+          <w:szCs w:val="24"/>
+          <w:lang w:val="it-IT"/>
+        </w:rPr>
+        <w:t xml:space="preserve"> (o </w:t>
+      </w:r>
+      <w:r>
+        <w:rPr>
+          <w:rFonts w:ascii="Courier" w:hAnsi="Courier" w:cs="Courier New"/>
+          <w:sz w:val="24"/>
+          <w:szCs w:val="24"/>
+          <w:lang w:val="it-IT"/>
+        </w:rPr>
+        <w:t>de</w:t>
+      </w:r>
+      <w:r>
+        <w:rPr>
+          <w:rFonts w:ascii="Courier" w:hAnsi="Courier" w:cs="Courier New"/>
+          <w:sz w:val="24"/>
+          <w:szCs w:val="24"/>
+          <w:lang w:val="it-IT"/>
+        </w:rPr>
+        <w:t>gli oggetti)</w:t>
+      </w:r>
+      <w:r>
+        <w:rPr>
+          <w:rFonts w:ascii="Courier" w:hAnsi="Courier" w:cs="Courier New"/>
+          <w:sz w:val="24"/>
+          <w:szCs w:val="24"/>
+          <w:lang w:val="it-IT"/>
+        </w:rPr>
+        <w:t xml:space="preserve"> della detection</w:t>
+      </w:r>
+      <w:r>
+        <w:rPr>
+          <w:rFonts w:ascii="Courier" w:hAnsi="Courier" w:cs="Courier New"/>
+          <w:sz w:val="24"/>
+          <w:szCs w:val="24"/>
+          <w:lang w:val="it-IT"/>
+        </w:rPr>
+        <w:t>,</w:t>
+      </w:r>
+      <w:r>
+        <w:rPr>
+          <w:rFonts w:ascii="Courier" w:hAnsi="Courier" w:cs="Courier New"/>
+          <w:sz w:val="24"/>
+          <w:szCs w:val="24"/>
+          <w:lang w:val="it-IT"/>
+        </w:rPr>
+        <w:t xml:space="preserve"> </w:t>
+      </w:r>
+      <w:r>
+        <w:rPr>
+          <w:rFonts w:ascii="Courier" w:hAnsi="Courier" w:cs="Courier New"/>
+          <w:sz w:val="24"/>
+          <w:szCs w:val="24"/>
+          <w:lang w:val="it-IT"/>
+        </w:rPr>
+        <w:t>e di effettuar</w:t>
+      </w:r>
+      <w:r>
+        <w:rPr>
+          <w:rFonts w:ascii="Courier" w:hAnsi="Courier" w:cs="Courier New"/>
+          <w:sz w:val="24"/>
+          <w:szCs w:val="24"/>
+          <w:lang w:val="it-IT"/>
+        </w:rPr>
+        <w:t>n</w:t>
+      </w:r>
+      <w:r>
+        <w:rPr>
+          <w:rFonts w:ascii="Courier" w:hAnsi="Courier" w:cs="Courier New"/>
+          <w:sz w:val="24"/>
+          <w:szCs w:val="24"/>
+          <w:lang w:val="it-IT"/>
+        </w:rPr>
+        <w:t>e il labelling in un formato leggibile dal software che andrà ad effettuare il training del</w:t>
+      </w:r>
+      <w:r>
+        <w:rPr>
+          <w:rFonts w:ascii="Courier" w:hAnsi="Courier" w:cs="Courier New"/>
+          <w:sz w:val="24"/>
+          <w:szCs w:val="24"/>
+          <w:lang w:val="it-IT"/>
+        </w:rPr>
+        <w:t xml:space="preserve"> </w:t>
+      </w:r>
+      <w:r>
+        <w:rPr>
+          <w:rFonts w:ascii="Courier" w:hAnsi="Courier" w:cs="Courier New"/>
+          <w:sz w:val="24"/>
+          <w:szCs w:val="24"/>
+          <w:lang w:val="it-IT"/>
+        </w:rPr>
+        <w:t>detector.</w:t>
+      </w:r>
+      <w:r>
+        <w:rPr>
+          <w:rFonts w:ascii="Courier" w:hAnsi="Courier" w:cs="Courier New"/>
+          <w:sz w:val="24"/>
+          <w:szCs w:val="24"/>
+          <w:lang w:val="it-IT"/>
+        </w:rPr>
+        <w:t xml:space="preserve"> </w:t>
+      </w:r>
+      <w:r>
+        <w:rPr>
+          <w:rFonts w:ascii="Courier" w:hAnsi="Courier" w:cs="Courier New"/>
+          <w:sz w:val="24"/>
+          <w:szCs w:val="24"/>
+          <w:lang w:val="it-IT"/>
+        </w:rPr>
+        <w:t>Nel caso rappresentato da questo l</w:t>
+      </w:r>
+      <w:r>
+        <w:rPr>
+          <w:rFonts w:ascii="Courier" w:hAnsi="Courier" w:cs="Courier New"/>
+          <w:sz w:val="24"/>
+          <w:szCs w:val="24"/>
+          <w:lang w:val="it-IT"/>
+        </w:rPr>
+        <w:t>a</w:t>
+      </w:r>
+      <w:r>
+        <w:rPr>
+          <w:rFonts w:ascii="Courier" w:hAnsi="Courier" w:cs="Courier New"/>
+          <w:sz w:val="24"/>
+          <w:szCs w:val="24"/>
+          <w:lang w:val="it-IT"/>
+        </w:rPr>
+        <w:t xml:space="preserve">voro di tesi, l’oggetto della detection è </w:t>
+      </w:r>
+      <w:r>
+        <w:rPr>
+          <w:rFonts w:ascii="Courier" w:hAnsi="Courier" w:cs="Courier New"/>
+          <w:sz w:val="24"/>
+          <w:szCs w:val="24"/>
+          <w:lang w:val="it-IT"/>
+        </w:rPr>
+        <w:t xml:space="preserve">una mano e il </w:t>
+      </w:r>
+      <w:r>
+        <w:rPr>
+          <w:rFonts w:ascii="Courier" w:hAnsi="Courier" w:cs="Courier New"/>
+          <w:sz w:val="24"/>
+          <w:szCs w:val="24"/>
+          <w:lang w:val="it-IT"/>
+        </w:rPr>
+        <w:t>programma</w:t>
+      </w:r>
+      <w:r>
+        <w:rPr>
+          <w:rFonts w:ascii="Courier" w:hAnsi="Courier" w:cs="Courier New"/>
+          <w:sz w:val="24"/>
+          <w:szCs w:val="24"/>
+          <w:lang w:val="it-IT"/>
+        </w:rPr>
+        <w:t xml:space="preserve"> che si occuperà del training è TensorFlow</w:t>
+      </w:r>
+      <w:r>
+        <w:rPr>
+          <w:rFonts w:ascii="Courier" w:hAnsi="Courier" w:cs="Courier New"/>
+          <w:sz w:val="24"/>
+          <w:szCs w:val="24"/>
+          <w:lang w:val="it-IT"/>
+        </w:rPr>
+        <w:t>, che allenerà la sua API per l’object detection</w:t>
+      </w:r>
+      <w:r>
+        <w:rPr>
+          <w:rFonts w:ascii="Courier" w:hAnsi="Courier" w:cs="Courier New"/>
+          <w:sz w:val="24"/>
+          <w:szCs w:val="24"/>
+          <w:lang w:val="it-IT"/>
+        </w:rPr>
+        <w:t>.</w:t>
+      </w:r>
+    </w:p>
+    <w:p>
+      <w:pPr>
+        <w:spacing w:line="360" w:lineRule="auto"/>
+        <w:jc w:val="both"/>
+        <w:rPr>
+          <w:rFonts w:ascii="Courier" w:hAnsi="Courier" w:cs="Courier New"/>
+          <w:sz w:val="24"/>
+          <w:szCs w:val="24"/>
+          <w:lang w:val="it-IT"/>
+        </w:rPr>
+      </w:pPr>
+      <w:r>
+        <w:rPr>
+          <w:rFonts w:ascii="Courier" w:hAnsi="Courier" w:cs="Courier New"/>
+          <w:sz w:val="24"/>
+          <w:szCs w:val="24"/>
+          <w:lang w:val="it-IT"/>
+        </w:rPr>
+        <w:t xml:space="preserve">Il connubio tra immagini e descrizioni delle stesse è </w:t>
+      </w:r>
+      <w:r>
+        <w:rPr>
+          <w:rFonts w:ascii="Courier" w:hAnsi="Courier" w:cs="Courier New"/>
+          <w:sz w:val="24"/>
+          <w:szCs w:val="24"/>
+          <w:lang w:val="it-IT"/>
+        </w:rPr>
+        <w:t xml:space="preserve">ciò che andrà a comporre concretamente </w:t>
+      </w:r>
+      <w:r>
+        <w:rPr>
+          <w:rFonts w:ascii="Courier" w:hAnsi="Courier" w:cs="Courier New"/>
+          <w:sz w:val="24"/>
+          <w:szCs w:val="24"/>
+          <w:lang w:val="it-IT"/>
+        </w:rPr>
+        <w:t>il dataset sintetico che si andrà a generare</w:t>
+      </w:r>
+      <w:r>
+        <w:rPr>
+          <w:rFonts w:ascii="Courier" w:hAnsi="Courier" w:cs="Courier New"/>
+          <w:sz w:val="24"/>
+          <w:szCs w:val="24"/>
+          <w:lang w:val="it-IT"/>
+        </w:rPr>
+        <w:t xml:space="preserve"> con il software in questione.</w:t>
+      </w:r>
+    </w:p>
+    <w:p>
+      <w:pPr>
+        <w:spacing w:line="360" w:lineRule="auto"/>
+        <w:jc w:val="both"/>
+        <w:rPr>
+          <w:rFonts w:ascii="Courier" w:hAnsi="Courier" w:cs="Courier New"/>
+          <w:sz w:val="24"/>
+          <w:szCs w:val="24"/>
+          <w:lang w:val="it-IT"/>
+        </w:rPr>
+      </w:pPr>
+    </w:p>
+    <w:p>
+      <w:pPr>
+        <w:spacing w:line="360" w:lineRule="auto"/>
+        <w:jc w:val="both"/>
+        <w:rPr>
+          <w:rFonts w:ascii="Courier" w:hAnsi="Courier" w:cs="Courier New"/>
+          <w:noProof/>
+          <w:sz w:val="24"/>
+          <w:szCs w:val="24"/>
+          <w:lang w:val="it-IT"/>
+        </w:rPr>
+      </w:pPr>
+      <w:r>
+        <w:rPr>
+          <w:rFonts w:ascii="Courier" w:hAnsi="Courier" w:cs="Courier New"/>
+          <w:b/>
+          <w:bCs/>
+          <w:sz w:val="24"/>
+          <w:szCs w:val="24"/>
+          <w:lang w:val="it-IT"/>
+        </w:rPr>
+        <w:t>STRUTTURA PROGETTO</w:t>
+      </w:r>
+    </w:p>
+    <w:p>
+      <w:pPr>
+        <w:spacing w:line="360" w:lineRule="auto"/>
+        <w:jc w:val="both"/>
+        <w:rPr>
+          <w:rFonts w:ascii="Courier" w:hAnsi="Courier" w:cs="Courier New"/>
+          <w:noProof/>
+          <w:sz w:val="24"/>
+          <w:szCs w:val="24"/>
+          <w:lang w:val="it-IT"/>
+        </w:rPr>
+      </w:pPr>
+      <w:r>
+        <w:rPr>
+          <w:rFonts w:ascii="Courier" w:hAnsi="Courier" w:cs="Courier New"/>
+          <w:noProof/>
+          <w:sz w:val="24"/>
+          <w:szCs w:val="24"/>
+          <w:lang w:val="it-IT"/>
+        </w:rPr>
+        <w:t>Per descrivere i file che compongono il progetto, verrà effettuato un focus sull</w:t>
+      </w:r>
+      <w:r>
+        <w:rPr>
+          <w:rFonts w:ascii="Courier" w:hAnsi="Courier" w:cs="Courier New"/>
+          <w:noProof/>
+          <w:sz w:val="24"/>
+          <w:szCs w:val="24"/>
+          <w:lang w:val="it-IT"/>
+        </w:rPr>
+        <w:t xml:space="preserve">a cartella </w:t>
       </w:r>
       <w:r>
         <w:rPr>
           <w:rFonts w:ascii="Courier" w:hAnsi="Courier" w:cs="Courier New"/>
           <w:i/>
           <w:iCs/>
-          <w:sz w:val="24"/>
-          <w:szCs w:val="24"/>
-          <w:lang w:val="it-IT"/>
-        </w:rPr>
-        <w:t>train.txt</w:t>
+          <w:noProof/>
+          <w:sz w:val="24"/>
+          <w:szCs w:val="24"/>
+          <w:lang w:val="it-IT"/>
+        </w:rPr>
+        <w:t>Assets</w:t>
+      </w:r>
+      <w:r>
+        <w:rPr>
+          <w:rStyle w:val="Rimandonotaapidipagina"/>
+          <w:rFonts w:ascii="Courier" w:hAnsi="Courier" w:cs="Courier New"/>
+          <w:noProof/>
+          <w:sz w:val="24"/>
+          <w:szCs w:val="24"/>
+          <w:lang w:val="it-IT"/>
+        </w:rPr>
+        <w:footnoteReference w:id="2"/>
+      </w:r>
+      <w:r>
+        <w:rPr>
+          <w:rFonts w:ascii="Courier" w:hAnsi="Courier" w:cs="Courier New"/>
+          <w:noProof/>
+          <w:sz w:val="24"/>
+          <w:szCs w:val="24"/>
+          <w:lang w:val="it-IT"/>
+        </w:rPr>
+        <w:t xml:space="preserve">, contenente tutto ciò che serve per </w:t>
+      </w:r>
+      <w:r>
+        <w:rPr>
+          <w:rFonts w:ascii="Courier" w:hAnsi="Courier" w:cs="Courier New"/>
+          <w:noProof/>
+          <w:sz w:val="24"/>
+          <w:szCs w:val="24"/>
+          <w:lang w:val="it-IT"/>
+        </w:rPr>
+        <w:t>rendere il progetto funzionante, opportunamente suddiviso in diverse subdirectory.</w:t>
+      </w:r>
+      <w:r>
+        <w:rPr>
+          <w:rFonts w:ascii="Courier" w:hAnsi="Courier" w:cs="Courier New"/>
+          <w:noProof/>
+          <w:sz w:val="24"/>
+          <w:szCs w:val="24"/>
+          <w:lang w:val="it-IT"/>
+        </w:rPr>
+        <w:br/>
+        <w:t xml:space="preserve">Ogni elemento contenuto nella cartella </w:t>
       </w:r>
       <w:r>
         <w:rPr>
           <w:rFonts w:ascii="Courier" w:hAnsi="Courier" w:cs="Courier New"/>
           <w:i/>
           <w:iCs/>
-          <w:sz w:val="24"/>
-          <w:szCs w:val="24"/>
-          <w:lang w:val="it-IT"/>
-        </w:rPr>
-        <w:t xml:space="preserve"> </w:t>
-      </w:r>
-      <w:r>
-        <w:rPr>
-          <w:rFonts w:ascii="Courier" w:hAnsi="Courier" w:cs="Courier New"/>
-          <w:sz w:val="24"/>
-          <w:szCs w:val="24"/>
-          <w:lang w:val="it-IT"/>
-        </w:rPr>
-        <w:t xml:space="preserve">posto al di fuori </w:t>
-      </w:r>
-      <w:r>
-        <w:rPr>
-          <w:rFonts w:ascii="Courier" w:hAnsi="Courier" w:cs="Courier New"/>
-          <w:sz w:val="24"/>
-          <w:szCs w:val="24"/>
-          <w:lang w:val="it-IT"/>
-        </w:rPr>
-        <w:t>di essa</w:t>
-      </w:r>
-      <w:r>
-        <w:rPr>
-          <w:rFonts w:ascii="Courier" w:hAnsi="Courier" w:cs="Courier New"/>
-          <w:sz w:val="24"/>
-          <w:szCs w:val="24"/>
-          <w:lang w:val="it-IT"/>
-        </w:rPr>
-        <w:t>;</w:t>
-      </w:r>
-      <w:r>
-        <w:rPr>
-          <w:rFonts w:ascii="Courier" w:hAnsi="Courier" w:cs="Courier New"/>
-          <w:sz w:val="24"/>
-          <w:szCs w:val="24"/>
-          <w:lang w:val="it-IT"/>
-        </w:rPr>
-        <w:t xml:space="preserve"> il restante 20% </w:t>
-      </w:r>
-      <w:r>
-        <w:rPr>
-          <w:rFonts w:ascii="Courier" w:hAnsi="Courier" w:cs="Courier New"/>
-          <w:sz w:val="24"/>
-          <w:szCs w:val="24"/>
-          <w:lang w:val="it-IT"/>
-        </w:rPr>
-        <w:t xml:space="preserve">verrà invece posto </w:t>
-      </w:r>
-      <w:r>
-        <w:rPr>
-          <w:rFonts w:ascii="Courier" w:hAnsi="Courier" w:cs="Courier New"/>
-          <w:sz w:val="24"/>
-          <w:szCs w:val="24"/>
-          <w:lang w:val="it-IT"/>
-        </w:rPr>
-        <w:t xml:space="preserve">all’interno della directory </w:t>
+          <w:noProof/>
+          <w:sz w:val="24"/>
+          <w:szCs w:val="24"/>
+          <w:lang w:val="it-IT"/>
+        </w:rPr>
+        <w:t>Assets</w:t>
+      </w:r>
+      <w:r>
+        <w:rPr>
+          <w:rFonts w:ascii="Courier" w:hAnsi="Courier" w:cs="Courier New"/>
+          <w:noProof/>
+          <w:sz w:val="24"/>
+          <w:szCs w:val="24"/>
+          <w:lang w:val="it-IT"/>
+        </w:rPr>
+        <w:t xml:space="preserve"> implica la presenza di un file omonimo con estensione </w:t>
       </w:r>
       <w:r>
         <w:rPr>
           <w:rFonts w:ascii="Courier" w:hAnsi="Courier" w:cs="Courier New"/>
           <w:i/>
           <w:iCs/>
-          <w:sz w:val="24"/>
-          <w:szCs w:val="24"/>
-          <w:lang w:val="it-IT"/>
-        </w:rPr>
-        <w:t>test</w:t>
-      </w:r>
-      <w:r>
-        <w:rPr>
-          <w:rFonts w:ascii="Courier" w:hAnsi="Courier" w:cs="Courier New"/>
-          <w:sz w:val="24"/>
-          <w:szCs w:val="24"/>
-          <w:lang w:val="it-IT"/>
-        </w:rPr>
-        <w:t xml:space="preserve">, con le relative informazioni </w:t>
-      </w:r>
-      <w:r>
-        <w:rPr>
-          <w:rFonts w:ascii="Courier" w:hAnsi="Courier" w:cs="Courier New"/>
-          <w:sz w:val="24"/>
-          <w:szCs w:val="24"/>
-          <w:lang w:val="it-IT"/>
-        </w:rPr>
-        <w:t>per TensorFlow</w:t>
-      </w:r>
-      <w:r>
-        <w:rPr>
-          <w:rFonts w:ascii="Courier" w:hAnsi="Courier" w:cs="Courier New"/>
-          <w:sz w:val="24"/>
-          <w:szCs w:val="24"/>
-          <w:lang w:val="it-IT"/>
-        </w:rPr>
-        <w:t xml:space="preserve"> memorizzate sul blocco note </w:t>
-      </w:r>
-      <w:r>
-        <w:rPr>
-          <w:rFonts w:ascii="Courier" w:hAnsi="Courier" w:cs="Courier New"/>
-          <w:i/>
-          <w:iCs/>
-          <w:sz w:val="24"/>
-          <w:szCs w:val="24"/>
-          <w:lang w:val="it-IT"/>
-        </w:rPr>
-        <w:t>test.txt</w:t>
-      </w:r>
-      <w:r>
-        <w:rPr>
-          <w:rFonts w:ascii="Courier" w:hAnsi="Courier" w:cs="Courier New"/>
-          <w:sz w:val="24"/>
-          <w:szCs w:val="24"/>
-          <w:lang w:val="it-IT"/>
-        </w:rPr>
-        <w:t>, posto anch’esso nello spazio comune al di fuori della cartella sopracitata</w:t>
-      </w:r>
-      <w:r>
-        <w:rPr>
-          <w:rFonts w:ascii="Courier" w:hAnsi="Courier" w:cs="Courier New"/>
-          <w:sz w:val="24"/>
-          <w:szCs w:val="24"/>
-          <w:lang w:val="it-IT"/>
-        </w:rPr>
-        <w:t xml:space="preserve"> e corrispondente alla directory </w:t>
-      </w:r>
-      <w:r>
-        <w:rPr>
-          <w:rFonts w:ascii="Courier" w:hAnsi="Courier" w:cs="Courier New"/>
-          <w:i/>
-          <w:iCs/>
-          <w:sz w:val="24"/>
-          <w:szCs w:val="24"/>
-          <w:lang w:val="it-IT"/>
-        </w:rPr>
-        <w:t>UnityStuff</w:t>
-      </w:r>
-      <w:r>
-        <w:rPr>
-          <w:rFonts w:ascii="Courier" w:hAnsi="Courier" w:cs="Courier New"/>
-          <w:sz w:val="24"/>
-          <w:szCs w:val="24"/>
-          <w:lang w:val="it-IT"/>
-        </w:rPr>
-        <w:t>.</w:t>
+          <w:noProof/>
+          <w:sz w:val="24"/>
+          <w:szCs w:val="24"/>
+          <w:lang w:val="it-IT"/>
+        </w:rPr>
+        <w:t>.meta</w:t>
+      </w:r>
+      <w:r>
+        <w:rPr>
+          <w:rFonts w:ascii="Courier" w:hAnsi="Courier" w:cs="Courier New"/>
+          <w:noProof/>
+          <w:sz w:val="24"/>
+          <w:szCs w:val="24"/>
+          <w:lang w:val="it-IT"/>
+        </w:rPr>
+        <w:t>, creato da Unity al momento dell’importazione nel workspace del file.</w:t>
       </w:r>
     </w:p>
     <w:p>
       <w:pPr>
-        <w:rPr>
-          <w:rFonts w:ascii="Courier" w:hAnsi="Courier" w:cs="Courier New"/>
-          <w:sz w:val="24"/>
-          <w:szCs w:val="24"/>
-          <w:lang w:val="it-IT"/>
-        </w:rPr>
-      </w:pPr>
-      <w:r>
-        <w:rPr>
-          <w:rFonts w:ascii="Courier" w:hAnsi="Courier" w:cs="Courier New"/>
-          <w:sz w:val="24"/>
-          <w:szCs w:val="24"/>
-          <w:lang w:val="it-IT"/>
-        </w:rPr>
-        <w:t xml:space="preserve">Le immagini descritte da </w:t>
-      </w:r>
-      <w:r>
-        <w:rPr>
-          <w:rFonts w:ascii="Courier" w:hAnsi="Courier" w:cs="Courier New"/>
-          <w:i/>
-          <w:iCs/>
-          <w:sz w:val="24"/>
-          <w:szCs w:val="24"/>
-          <w:lang w:val="it-IT"/>
-        </w:rPr>
-        <w:t>train.txt</w:t>
-      </w:r>
-      <w:r>
-        <w:rPr>
-          <w:rFonts w:ascii="Courier" w:hAnsi="Courier" w:cs="Courier New"/>
-          <w:sz w:val="24"/>
-          <w:szCs w:val="24"/>
-          <w:lang w:val="it-IT"/>
-        </w:rPr>
-        <w:t xml:space="preserve"> saranno utilizzate durante la fase di training del detector, mentre quelle dettagliate da </w:t>
-      </w:r>
-      <w:r>
-        <w:rPr>
-          <w:rFonts w:ascii="Courier" w:hAnsi="Courier" w:cs="Courier New"/>
-          <w:i/>
-          <w:iCs/>
-          <w:sz w:val="24"/>
-          <w:szCs w:val="24"/>
-          <w:lang w:val="it-IT"/>
-        </w:rPr>
-        <w:t xml:space="preserve">test.txt </w:t>
-      </w:r>
-      <w:r>
-        <w:rPr>
-          <w:rFonts w:ascii="Courier" w:hAnsi="Courier" w:cs="Courier New"/>
-          <w:sz w:val="24"/>
-          <w:szCs w:val="24"/>
-          <w:lang w:val="it-IT"/>
-        </w:rPr>
-        <w:t>serviranno in caso di testing mediante passaggio di file al detector.</w:t>
-      </w:r>
+        <w:spacing w:line="360" w:lineRule="auto"/>
+        <w:jc w:val="both"/>
+        <w:rPr>
+          <w:rFonts w:ascii="Courier" w:hAnsi="Courier" w:cs="Courier New"/>
+          <w:sz w:val="24"/>
+          <w:szCs w:val="24"/>
+          <w:lang w:val="it-IT"/>
+        </w:rPr>
+      </w:pPr>
     </w:p>
     <w:p>
       <w:pPr>
-        <w:rPr>
-          <w:rFonts w:ascii="Courier" w:hAnsi="Courier" w:cs="Courier New"/>
-          <w:sz w:val="24"/>
-          <w:szCs w:val="24"/>
-          <w:lang w:val="it-IT"/>
-        </w:rPr>
-      </w:pPr>
-      <w:r>
-        <w:rPr>
-          <w:rFonts w:ascii="Courier" w:hAnsi="Courier" w:cs="Courier New"/>
-          <w:sz w:val="24"/>
-          <w:szCs w:val="24"/>
-          <w:lang w:val="it-IT"/>
-        </w:rPr>
-        <w:t>È ovviamente possibile modificare la distribuzione delle immagini.</w:t>
-      </w:r>
-      <w:r>
-        <w:rPr>
-          <w:rFonts w:ascii="Courier" w:hAnsi="Courier" w:cs="Courier New"/>
-          <w:sz w:val="24"/>
-          <w:szCs w:val="24"/>
-          <w:lang w:val="it-IT"/>
-        </w:rPr>
-        <w:br/>
-      </w:r>
+        <w:spacing w:line="360" w:lineRule="auto"/>
+        <w:jc w:val="both"/>
+        <w:rPr>
+          <w:rFonts w:ascii="Courier" w:hAnsi="Courier" w:cs="Courier New"/>
+          <w:sz w:val="24"/>
+          <w:szCs w:val="24"/>
+          <w:lang w:val="it-IT"/>
+        </w:rPr>
+      </w:pPr>
+    </w:p>
+    <w:p>
+      <w:pPr>
+        <w:spacing w:line="360" w:lineRule="auto"/>
+        <w:jc w:val="both"/>
+        <w:rPr>
+          <w:rFonts w:ascii="Courier" w:hAnsi="Courier" w:cs="Courier New"/>
+          <w:sz w:val="24"/>
+          <w:szCs w:val="24"/>
+          <w:lang w:val="it-IT"/>
+        </w:rPr>
+      </w:pPr>
+    </w:p>
+    <w:p>
+      <w:pPr>
+        <w:spacing w:line="360" w:lineRule="auto"/>
+        <w:jc w:val="both"/>
+        <w:rPr>
+          <w:rFonts w:ascii="Courier" w:hAnsi="Courier" w:cs="Courier New"/>
+          <w:sz w:val="24"/>
+          <w:szCs w:val="24"/>
+          <w:lang w:val="it-IT"/>
+        </w:rPr>
+      </w:pPr>
     </w:p>
     <w:sectPr>
       <w:pgSz w:w="11906" w:h="16838"/>
-      <w:pgMar w:top="1440" w:right="1440" w:bottom="1440" w:left="1440" w:header="708" w:footer="708" w:gutter="0"/>
+      <w:pgMar w:top="1701" w:right="1701" w:bottom="1701" w:left="1701" w:header="708" w:footer="708" w:gutter="0"/>
       <w:cols w:space="708"/>
       <w:docGrid w:linePitch="360"/>
     </w:sectPr>
   </w:body>
 </w:document>
+</file>
+
+<file path=word/endnotes.xml><?xml version="1.0" encoding="utf-8"?>
+<w:endnotes xmlns:wpc="http://schemas.microsoft.com/office/word/2010/wordprocessingCanvas" xmlns:cx="http://schemas.microsoft.com/office/drawing/2014/chartex" xmlns:cx1="http://schemas.microsoft.com/office/drawing/2015/9/8/chartex" xmlns:cx2="http://schemas.microsoft.com/office/drawing/2015/10/21/chartex" xmlns:cx3="http://schemas.microsoft.com/office/drawing/2016/5/9/chartex" xmlns:cx4="http://schemas.microsoft.com/office/drawing/2016/5/10/chartex" xmlns:cx5="http://schemas.microsoft.com/office/drawing/2016/5/11/chartex" xmlns:cx6="http://schemas.microsoft.com/office/drawing/2016/5/12/chartex" xmlns:cx7="http://schemas.microsoft.com/office/drawing/2016/5/13/chartex" xmlns:cx8="http://schemas.microsoft.com/office/drawing/2016/5/14/chartex" xmlns:mc="http://schemas.openxmlformats.org/markup-compatibility/2006" xmlns:aink="http://schemas.microsoft.com/office/drawing/2016/ink" xmlns:am3d="http://schemas.microsoft.com/office/drawing/2017/model3d" xmlns:o="urn:schemas-microsoft-com:office:office" xmlns:r="http://schemas.openxmlformats.org/officeDocument/2006/relationships" xmlns:m="http://schemas.openxmlformats.org/officeDocument/2006/math" xmlns:v="urn:schemas-microsoft-com:vml" xmlns:wp14="http://schemas.microsoft.com/office/word/2010/wordprocessingDrawing" xmlns:wp="http://schemas.openxmlformats.org/drawingml/2006/wordprocessingDrawing" xmlns:w10="urn:schemas-microsoft-com:office:word" xmlns:w="http://schemas.openxmlformats.org/wordprocessingml/2006/main" xmlns:w14="http://schemas.microsoft.com/office/word/2010/wordml" xmlns:w15="http://schemas.microsoft.com/office/word/2012/wordml" xmlns:w16cex="http://schemas.microsoft.com/office/word/2018/wordml/cex" xmlns:w16cid="http://schemas.microsoft.com/office/word/2016/wordml/cid" xmlns:w16="http://schemas.microsoft.com/office/word/2018/wordml" xmlns:w16se="http://schemas.microsoft.com/office/word/2015/wordml/symex" xmlns:wpg="http://schemas.microsoft.com/office/word/2010/wordprocessingGroup" xmlns:wpi="http://schemas.microsoft.com/office/word/2010/wordprocessingInk" xmlns:wne="http://schemas.microsoft.com/office/word/2006/wordml" xmlns:wps="http://schemas.microsoft.com/office/word/2010/wordprocessingShape" mc:Ignorable="w14 w15 w16se w16cid w16 w16cex wp14">
+  <w:endnote w:type="separator" w:id="-1">
+    <w:p>
+      <w:pPr>
+        <w:spacing w:after="0" w:line="240" w:lineRule="auto"/>
+      </w:pPr>
+      <w:r>
+        <w:separator/>
+      </w:r>
+    </w:p>
+  </w:endnote>
+  <w:endnote w:type="continuationSeparator" w:id="0">
+    <w:p>
+      <w:pPr>
+        <w:spacing w:after="0" w:line="240" w:lineRule="auto"/>
+      </w:pPr>
+      <w:r>
+        <w:continuationSeparator/>
+      </w:r>
+    </w:p>
+  </w:endnote>
+</w:endnotes>
+</file>
+
+<file path=word/footnotes.xml><?xml version="1.0" encoding="utf-8"?>
+<w:footnotes xmlns:wpc="http://schemas.microsoft.com/office/word/2010/wordprocessingCanvas" xmlns:cx="http://schemas.microsoft.com/office/drawing/2014/chartex" xmlns:cx1="http://schemas.microsoft.com/office/drawing/2015/9/8/chartex" xmlns:cx2="http://schemas.microsoft.com/office/drawing/2015/10/21/chartex" xmlns:cx3="http://schemas.microsoft.com/office/drawing/2016/5/9/chartex" xmlns:cx4="http://schemas.microsoft.com/office/drawing/2016/5/10/chartex" xmlns:cx5="http://schemas.microsoft.com/office/drawing/2016/5/11/chartex" xmlns:cx6="http://schemas.microsoft.com/office/drawing/2016/5/12/chartex" xmlns:cx7="http://schemas.microsoft.com/office/drawing/2016/5/13/chartex" xmlns:cx8="http://schemas.microsoft.com/office/drawing/2016/5/14/chartex" xmlns:mc="http://schemas.openxmlformats.org/markup-compatibility/2006" xmlns:aink="http://schemas.microsoft.com/office/drawing/2016/ink" xmlns:am3d="http://schemas.microsoft.com/office/drawing/2017/model3d" xmlns:o="urn:schemas-microsoft-com:office:office" xmlns:r="http://schemas.openxmlformats.org/officeDocument/2006/relationships" xmlns:m="http://schemas.openxmlformats.org/officeDocument/2006/math" xmlns:v="urn:schemas-microsoft-com:vml" xmlns:wp14="http://schemas.microsoft.com/office/word/2010/wordprocessingDrawing" xmlns:wp="http://schemas.openxmlformats.org/drawingml/2006/wordprocessingDrawing" xmlns:w10="urn:schemas-microsoft-com:office:word" xmlns:w="http://schemas.openxmlformats.org/wordprocessingml/2006/main" xmlns:w14="http://schemas.microsoft.com/office/word/2010/wordml" xmlns:w15="http://schemas.microsoft.com/office/word/2012/wordml" xmlns:w16cex="http://schemas.microsoft.com/office/word/2018/wordml/cex" xmlns:w16cid="http://schemas.microsoft.com/office/word/2016/wordml/cid" xmlns:w16="http://schemas.microsoft.com/office/word/2018/wordml" xmlns:w16se="http://schemas.microsoft.com/office/word/2015/wordml/symex" xmlns:wpg="http://schemas.microsoft.com/office/word/2010/wordprocessingGroup" xmlns:wpi="http://schemas.microsoft.com/office/word/2010/wordprocessingInk" xmlns:wne="http://schemas.microsoft.com/office/word/2006/wordml" xmlns:wps="http://schemas.microsoft.com/office/word/2010/wordprocessingShape" mc:Ignorable="w14 w15 w16se w16cid w16 w16cex wp14">
+  <w:footnote w:type="separator" w:id="-1">
+    <w:p>
+      <w:pPr>
+        <w:spacing w:after="0" w:line="240" w:lineRule="auto"/>
+      </w:pPr>
+      <w:r>
+        <w:separator/>
+      </w:r>
+    </w:p>
+  </w:footnote>
+  <w:footnote w:type="continuationSeparator" w:id="0">
+    <w:p>
+      <w:pPr>
+        <w:spacing w:after="0" w:line="240" w:lineRule="auto"/>
+      </w:pPr>
+      <w:r>
+        <w:continuationSeparator/>
+      </w:r>
+    </w:p>
+  </w:footnote>
+  <w:footnote w:id="1">
+    <w:p>
+      <w:pPr>
+        <w:pStyle w:val="Testonotaapidipagina"/>
+        <w:rPr>
+          <w:rFonts w:ascii="Courier" w:hAnsi="Courier"/>
+        </w:rPr>
+      </w:pPr>
+      <w:r>
+        <w:rPr>
+          <w:rStyle w:val="Rimandonotaapidipagina"/>
+          <w:rFonts w:ascii="Courier" w:hAnsi="Courier"/>
+        </w:rPr>
+        <w:footnoteRef/>
+      </w:r>
+      <w:r>
+        <w:rPr>
+          <w:rFonts w:ascii="Courier" w:hAnsi="Courier" w:cs="Courier New"/>
+          <w:lang w:val="it-IT"/>
+        </w:rPr>
+        <w:t xml:space="preserve"> </w:t>
+      </w:r>
+      <w:r>
+        <w:rPr>
+          <w:rFonts w:ascii="Courier" w:hAnsi="Courier" w:cs="Courier New"/>
+          <w:lang w:val="it-IT"/>
+        </w:rPr>
+        <w:t>https://github.com/MatthewHallberg/SyntheticDataGenerator</w:t>
+      </w:r>
+    </w:p>
+  </w:footnote>
+  <w:footnote w:id="2">
+    <w:p>
+      <w:pPr>
+        <w:pStyle w:val="Testonotaapidipagina"/>
+        <w:rPr>
+          <w:rFonts w:ascii="Courier" w:hAnsi="Courier"/>
+          <w:lang w:val="it-IT"/>
+        </w:rPr>
+      </w:pPr>
+      <w:r>
+        <w:rPr>
+          <w:rStyle w:val="Rimandonotaapidipagina"/>
+          <w:rFonts w:ascii="Courier" w:hAnsi="Courier"/>
+        </w:rPr>
+        <w:footnoteRef/>
+      </w:r>
+      <w:r>
+        <w:rPr>
+          <w:rFonts w:ascii="Courier" w:hAnsi="Courier"/>
+          <w:lang w:val="it-IT"/>
+        </w:rPr>
+        <w:t xml:space="preserve"> </w:t>
+      </w:r>
+      <w:r>
+        <w:rPr>
+          <w:rFonts w:ascii="Courier" w:hAnsi="Courier"/>
+          <w:lang w:val="it-IT"/>
+        </w:rPr>
+        <w:t>Verranno ignorate le</w:t>
+      </w:r>
+      <w:r>
+        <w:rPr>
+          <w:rFonts w:ascii="Courier" w:hAnsi="Courier"/>
+          <w:lang w:val="it-IT"/>
+        </w:rPr>
+        <w:t xml:space="preserve"> altre cartelle visibili all’interno della directory di progetto </w:t>
+      </w:r>
+      <w:r>
+        <w:rPr>
+          <w:rFonts w:ascii="Courier" w:hAnsi="Courier"/>
+          <w:i/>
+          <w:iCs/>
+          <w:lang w:val="it-IT"/>
+        </w:rPr>
+        <w:t>SyntheticDataGenerator</w:t>
+      </w:r>
+      <w:r>
+        <w:rPr>
+          <w:rFonts w:ascii="Courier" w:hAnsi="Courier"/>
+          <w:lang w:val="it-IT"/>
+        </w:rPr>
+        <w:t xml:space="preserve">, in quanto contenenti </w:t>
+      </w:r>
+      <w:r>
+        <w:rPr>
+          <w:rFonts w:ascii="Courier" w:hAnsi="Courier"/>
+          <w:lang w:val="it-IT"/>
+        </w:rPr>
+        <w:t xml:space="preserve">file comuni a qualsiasi </w:t>
+      </w:r>
+      <w:r>
+        <w:rPr>
+          <w:rFonts w:ascii="Courier" w:hAnsi="Courier"/>
+          <w:lang w:val="it-IT"/>
+        </w:rPr>
+        <w:t>soluzione</w:t>
+      </w:r>
+      <w:r>
+        <w:rPr>
+          <w:rFonts w:ascii="Courier" w:hAnsi="Courier"/>
+          <w:lang w:val="it-IT"/>
+        </w:rPr>
+        <w:t xml:space="preserve"> Unity, fatta eccezione per </w:t>
+      </w:r>
+      <w:r>
+        <w:rPr>
+          <w:rFonts w:ascii="Courier" w:hAnsi="Courier"/>
+          <w:i/>
+          <w:iCs/>
+          <w:lang w:val="it-IT"/>
+        </w:rPr>
+        <w:t>TFUtils</w:t>
+      </w:r>
+      <w:r>
+        <w:rPr>
+          <w:rFonts w:ascii="Courier" w:hAnsi="Courier"/>
+          <w:i/>
+          <w:iCs/>
+          <w:lang w:val="it-IT"/>
+        </w:rPr>
+        <w:t>,</w:t>
+      </w:r>
+      <w:r>
+        <w:rPr>
+          <w:rFonts w:ascii="Courier" w:hAnsi="Courier"/>
+          <w:i/>
+          <w:iCs/>
+          <w:lang w:val="it-IT"/>
+        </w:rPr>
+        <w:t xml:space="preserve"> </w:t>
+      </w:r>
+      <w:r>
+        <w:rPr>
+          <w:rFonts w:ascii="Courier" w:hAnsi="Courier"/>
+          <w:lang w:val="it-IT"/>
+        </w:rPr>
+        <w:t>che verrà però descritta nei paragrafi inerenti alla fase di training</w:t>
+      </w:r>
+    </w:p>
+  </w:footnote>
+</w:footnotes>
+</file>
+
+<file path=word/numbering.xml><?xml version="1.0" encoding="utf-8"?>
+<w:numbering xmlns:wpc="http://schemas.microsoft.com/office/word/2010/wordprocessingCanvas" xmlns:cx="http://schemas.microsoft.com/office/drawing/2014/chartex" xmlns:cx1="http://schemas.microsoft.com/office/drawing/2015/9/8/chartex" xmlns:cx2="http://schemas.microsoft.com/office/drawing/2015/10/21/chartex" xmlns:cx3="http://schemas.microsoft.com/office/drawing/2016/5/9/chartex" xmlns:cx4="http://schemas.microsoft.com/office/drawing/2016/5/10/chartex" xmlns:cx5="http://schemas.microsoft.com/office/drawing/2016/5/11/chartex" xmlns:cx6="http://schemas.microsoft.com/office/drawing/2016/5/12/chartex" xmlns:cx7="http://schemas.microsoft.com/office/drawing/2016/5/13/chartex" xmlns:cx8="http://schemas.microsoft.com/office/drawing/2016/5/14/chartex" xmlns:mc="http://schemas.openxmlformats.org/markup-compatibility/2006" xmlns:aink="http://schemas.microsoft.com/office/drawing/2016/ink" xmlns:am3d="http://schemas.microsoft.com/office/drawing/2017/model3d" xmlns:o="urn:schemas-microsoft-com:office:office" xmlns:r="http://schemas.openxmlformats.org/officeDocument/2006/relationships" xmlns:m="http://schemas.openxmlformats.org/officeDocument/2006/math" xmlns:v="urn:schemas-microsoft-com:vml" xmlns:wp14="http://schemas.microsoft.com/office/word/2010/wordprocessingDrawing" xmlns:wp="http://schemas.openxmlformats.org/drawingml/2006/wordprocessingDrawing" xmlns:w10="urn:schemas-microsoft-com:office:word" xmlns:w="http://schemas.openxmlformats.org/wordprocessingml/2006/main" xmlns:w14="http://schemas.microsoft.com/office/word/2010/wordml" xmlns:w15="http://schemas.microsoft.com/office/word/2012/wordml" xmlns:w16cex="http://schemas.microsoft.com/office/word/2018/wordml/cex" xmlns:w16cid="http://schemas.microsoft.com/office/word/2016/wordml/cid" xmlns:w16="http://schemas.microsoft.com/office/word/2018/wordml" xmlns:w16se="http://schemas.microsoft.com/office/word/2015/wordml/symex" xmlns:wpg="http://schemas.microsoft.com/office/word/2010/wordprocessingGroup" xmlns:wpi="http://schemas.microsoft.com/office/word/2010/wordprocessingInk" xmlns:wne="http://schemas.microsoft.com/office/word/2006/wordml" xmlns:wps="http://schemas.microsoft.com/office/word/2010/wordprocessingShape" mc:Ignorable="w14 w15 w16se w16cid w16 w16cex wp14">
+  <w:abstractNum w:abstractNumId="0" w15:restartNumberingAfterBreak="0">
+    <w:nsid w:val="11BC0F1A"/>
+    <w:multiLevelType w:val="hybridMultilevel"/>
+    <w:tmpl w:val="BA54C66C"/>
+    <w:lvl w:ilvl="0" w:tplc="22D222BA">
+      <w:numFmt w:val="bullet"/>
+      <w:lvlText w:val="-"/>
+      <w:lvlJc w:val="left"/>
+      <w:pPr>
+        <w:ind w:left="720" w:hanging="360"/>
+      </w:pPr>
+      <w:rPr>
+        <w:rFonts w:ascii="Courier" w:eastAsiaTheme="minorHAnsi" w:hAnsi="Courier" w:cs="Courier New" w:hint="default"/>
+      </w:rPr>
+    </w:lvl>
+    <w:lvl w:ilvl="1" w:tplc="08090003" w:tentative="1">
+      <w:start w:val="1"/>
+      <w:numFmt w:val="bullet"/>
+      <w:lvlText w:val="o"/>
+      <w:lvlJc w:val="left"/>
+      <w:pPr>
+        <w:ind w:left="1440" w:hanging="360"/>
+      </w:pPr>
+      <w:rPr>
+        <w:rFonts w:ascii="Courier New" w:hAnsi="Courier New" w:cs="Courier New" w:hint="default"/>
+      </w:rPr>
+    </w:lvl>
+    <w:lvl w:ilvl="2" w:tplc="08090005" w:tentative="1">
+      <w:start w:val="1"/>
+      <w:numFmt w:val="bullet"/>
+      <w:lvlText w:val=""/>
+      <w:lvlJc w:val="left"/>
+      <w:pPr>
+        <w:ind w:left="2160" w:hanging="360"/>
+      </w:pPr>
+      <w:rPr>
+        <w:rFonts w:ascii="Wingdings" w:hAnsi="Wingdings" w:hint="default"/>
+      </w:rPr>
+    </w:lvl>
+    <w:lvl w:ilvl="3" w:tplc="08090001" w:tentative="1">
+      <w:start w:val="1"/>
+      <w:numFmt w:val="bullet"/>
+      <w:lvlText w:val=""/>
+      <w:lvlJc w:val="left"/>
+      <w:pPr>
+        <w:ind w:left="2880" w:hanging="360"/>
+      </w:pPr>
+      <w:rPr>
+        <w:rFonts w:ascii="Symbol" w:hAnsi="Symbol" w:hint="default"/>
+      </w:rPr>
+    </w:lvl>
+    <w:lvl w:ilvl="4" w:tplc="08090003" w:tentative="1">
+      <w:start w:val="1"/>
+      <w:numFmt w:val="bullet"/>
+      <w:lvlText w:val="o"/>
+      <w:lvlJc w:val="left"/>
+      <w:pPr>
+        <w:ind w:left="3600" w:hanging="360"/>
+      </w:pPr>
+      <w:rPr>
+        <w:rFonts w:ascii="Courier New" w:hAnsi="Courier New" w:cs="Courier New" w:hint="default"/>
+      </w:rPr>
+    </w:lvl>
+    <w:lvl w:ilvl="5" w:tplc="08090005" w:tentative="1">
+      <w:start w:val="1"/>
+      <w:numFmt w:val="bullet"/>
+      <w:lvlText w:val=""/>
+      <w:lvlJc w:val="left"/>
+      <w:pPr>
+        <w:ind w:left="4320" w:hanging="360"/>
+      </w:pPr>
+      <w:rPr>
+        <w:rFonts w:ascii="Wingdings" w:hAnsi="Wingdings" w:hint="default"/>
+      </w:rPr>
+    </w:lvl>
+    <w:lvl w:ilvl="6" w:tplc="08090001" w:tentative="1">
+      <w:start w:val="1"/>
+      <w:numFmt w:val="bullet"/>
+      <w:lvlText w:val=""/>
+      <w:lvlJc w:val="left"/>
+      <w:pPr>
+        <w:ind w:left="5040" w:hanging="360"/>
+      </w:pPr>
+      <w:rPr>
+        <w:rFonts w:ascii="Symbol" w:hAnsi="Symbol" w:hint="default"/>
+      </w:rPr>
+    </w:lvl>
+    <w:lvl w:ilvl="7" w:tplc="08090003" w:tentative="1">
+      <w:start w:val="1"/>
+      <w:numFmt w:val="bullet"/>
+      <w:lvlText w:val="o"/>
+      <w:lvlJc w:val="left"/>
+      <w:pPr>
+        <w:ind w:left="5760" w:hanging="360"/>
+      </w:pPr>
+      <w:rPr>
+        <w:rFonts w:ascii="Courier New" w:hAnsi="Courier New" w:cs="Courier New" w:hint="default"/>
+      </w:rPr>
+    </w:lvl>
+    <w:lvl w:ilvl="8" w:tplc="08090005" w:tentative="1">
+      <w:start w:val="1"/>
+      <w:numFmt w:val="bullet"/>
+      <w:lvlText w:val=""/>
+      <w:lvlJc w:val="left"/>
+      <w:pPr>
+        <w:ind w:left="6480" w:hanging="360"/>
+      </w:pPr>
+      <w:rPr>
+        <w:rFonts w:ascii="Wingdings" w:hAnsi="Wingdings" w:hint="default"/>
+      </w:rPr>
+    </w:lvl>
+  </w:abstractNum>
+  <w:abstractNum w:abstractNumId="1" w15:restartNumberingAfterBreak="0">
+    <w:nsid w:val="7BC93131"/>
+    <w:multiLevelType w:val="hybridMultilevel"/>
+    <w:tmpl w:val="E2268232"/>
+    <w:lvl w:ilvl="0" w:tplc="22EC0534">
+      <w:numFmt w:val="bullet"/>
+      <w:lvlText w:val="-"/>
+      <w:lvlJc w:val="left"/>
+      <w:pPr>
+        <w:ind w:left="720" w:hanging="360"/>
+      </w:pPr>
+      <w:rPr>
+        <w:rFonts w:ascii="Courier" w:eastAsiaTheme="minorHAnsi" w:hAnsi="Courier" w:cs="Courier New" w:hint="default"/>
+      </w:rPr>
+    </w:lvl>
+    <w:lvl w:ilvl="1" w:tplc="08090003" w:tentative="1">
+      <w:start w:val="1"/>
+      <w:numFmt w:val="bullet"/>
+      <w:lvlText w:val="o"/>
+      <w:lvlJc w:val="left"/>
+      <w:pPr>
+        <w:ind w:left="1440" w:hanging="360"/>
+      </w:pPr>
+      <w:rPr>
+        <w:rFonts w:ascii="Courier New" w:hAnsi="Courier New" w:cs="Courier New" w:hint="default"/>
+      </w:rPr>
+    </w:lvl>
+    <w:lvl w:ilvl="2" w:tplc="08090005" w:tentative="1">
+      <w:start w:val="1"/>
+      <w:numFmt w:val="bullet"/>
+      <w:lvlText w:val=""/>
+      <w:lvlJc w:val="left"/>
+      <w:pPr>
+        <w:ind w:left="2160" w:hanging="360"/>
+      </w:pPr>
+      <w:rPr>
+        <w:rFonts w:ascii="Wingdings" w:hAnsi="Wingdings" w:hint="default"/>
+      </w:rPr>
+    </w:lvl>
+    <w:lvl w:ilvl="3" w:tplc="08090001" w:tentative="1">
+      <w:start w:val="1"/>
+      <w:numFmt w:val="bullet"/>
+      <w:lvlText w:val=""/>
+      <w:lvlJc w:val="left"/>
+      <w:pPr>
+        <w:ind w:left="2880" w:hanging="360"/>
+      </w:pPr>
+      <w:rPr>
+        <w:rFonts w:ascii="Symbol" w:hAnsi="Symbol" w:hint="default"/>
+      </w:rPr>
+    </w:lvl>
+    <w:lvl w:ilvl="4" w:tplc="08090003" w:tentative="1">
+      <w:start w:val="1"/>
+      <w:numFmt w:val="bullet"/>
+      <w:lvlText w:val="o"/>
+      <w:lvlJc w:val="left"/>
+      <w:pPr>
+        <w:ind w:left="3600" w:hanging="360"/>
+      </w:pPr>
+      <w:rPr>
+        <w:rFonts w:ascii="Courier New" w:hAnsi="Courier New" w:cs="Courier New" w:hint="default"/>
+      </w:rPr>
+    </w:lvl>
+    <w:lvl w:ilvl="5" w:tplc="08090005" w:tentative="1">
+      <w:start w:val="1"/>
+      <w:numFmt w:val="bullet"/>
+      <w:lvlText w:val=""/>
+      <w:lvlJc w:val="left"/>
+      <w:pPr>
+        <w:ind w:left="4320" w:hanging="360"/>
+      </w:pPr>
+      <w:rPr>
+        <w:rFonts w:ascii="Wingdings" w:hAnsi="Wingdings" w:hint="default"/>
+      </w:rPr>
+    </w:lvl>
+    <w:lvl w:ilvl="6" w:tplc="08090001" w:tentative="1">
+      <w:start w:val="1"/>
+      <w:numFmt w:val="bullet"/>
+      <w:lvlText w:val=""/>
+      <w:lvlJc w:val="left"/>
+      <w:pPr>
+        <w:ind w:left="5040" w:hanging="360"/>
+      </w:pPr>
+      <w:rPr>
+        <w:rFonts w:ascii="Symbol" w:hAnsi="Symbol" w:hint="default"/>
+      </w:rPr>
+    </w:lvl>
+    <w:lvl w:ilvl="7" w:tplc="08090003" w:tentative="1">
+      <w:start w:val="1"/>
+      <w:numFmt w:val="bullet"/>
+      <w:lvlText w:val="o"/>
+      <w:lvlJc w:val="left"/>
+      <w:pPr>
+        <w:ind w:left="5760" w:hanging="360"/>
+      </w:pPr>
+      <w:rPr>
+        <w:rFonts w:ascii="Courier New" w:hAnsi="Courier New" w:cs="Courier New" w:hint="default"/>
+      </w:rPr>
+    </w:lvl>
+    <w:lvl w:ilvl="8" w:tplc="08090005" w:tentative="1">
+      <w:start w:val="1"/>
+      <w:numFmt w:val="bullet"/>
+      <w:lvlText w:val=""/>
+      <w:lvlJc w:val="left"/>
+      <w:pPr>
+        <w:ind w:left="6480" w:hanging="360"/>
+      </w:pPr>
+      <w:rPr>
+        <w:rFonts w:ascii="Wingdings" w:hAnsi="Wingdings" w:hint="default"/>
+      </w:rPr>
+    </w:lvl>
+  </w:abstractNum>
+  <w:abstractNum w:abstractNumId="2" w15:restartNumberingAfterBreak="0">
+    <w:nsid w:val="7E8D440F"/>
+    <w:multiLevelType w:val="hybridMultilevel"/>
+    <w:tmpl w:val="27C88A2E"/>
+    <w:lvl w:ilvl="0" w:tplc="7938F142">
+      <w:numFmt w:val="bullet"/>
+      <w:lvlText w:val="-"/>
+      <w:lvlJc w:val="left"/>
+      <w:pPr>
+        <w:ind w:left="720" w:hanging="360"/>
+      </w:pPr>
+      <w:rPr>
+        <w:rFonts w:ascii="Courier" w:eastAsiaTheme="minorHAnsi" w:hAnsi="Courier" w:cs="Courier New" w:hint="default"/>
+      </w:rPr>
+    </w:lvl>
+    <w:lvl w:ilvl="1" w:tplc="08090003" w:tentative="1">
+      <w:start w:val="1"/>
+      <w:numFmt w:val="bullet"/>
+      <w:lvlText w:val="o"/>
+      <w:lvlJc w:val="left"/>
+      <w:pPr>
+        <w:ind w:left="1440" w:hanging="360"/>
+      </w:pPr>
+      <w:rPr>
+        <w:rFonts w:ascii="Courier New" w:hAnsi="Courier New" w:cs="Courier New" w:hint="default"/>
+      </w:rPr>
+    </w:lvl>
+    <w:lvl w:ilvl="2" w:tplc="08090005" w:tentative="1">
+      <w:start w:val="1"/>
+      <w:numFmt w:val="bullet"/>
+      <w:lvlText w:val=""/>
+      <w:lvlJc w:val="left"/>
+      <w:pPr>
+        <w:ind w:left="2160" w:hanging="360"/>
+      </w:pPr>
+      <w:rPr>
+        <w:rFonts w:ascii="Wingdings" w:hAnsi="Wingdings" w:hint="default"/>
+      </w:rPr>
+    </w:lvl>
+    <w:lvl w:ilvl="3" w:tplc="08090001" w:tentative="1">
+      <w:start w:val="1"/>
+      <w:numFmt w:val="bullet"/>
+      <w:lvlText w:val=""/>
+      <w:lvlJc w:val="left"/>
+      <w:pPr>
+        <w:ind w:left="2880" w:hanging="360"/>
+      </w:pPr>
+      <w:rPr>
+        <w:rFonts w:ascii="Symbol" w:hAnsi="Symbol" w:hint="default"/>
+      </w:rPr>
+    </w:lvl>
+    <w:lvl w:ilvl="4" w:tplc="08090003" w:tentative="1">
+      <w:start w:val="1"/>
+      <w:numFmt w:val="bullet"/>
+      <w:lvlText w:val="o"/>
+      <w:lvlJc w:val="left"/>
+      <w:pPr>
+        <w:ind w:left="3600" w:hanging="360"/>
+      </w:pPr>
+      <w:rPr>
+        <w:rFonts w:ascii="Courier New" w:hAnsi="Courier New" w:cs="Courier New" w:hint="default"/>
+      </w:rPr>
+    </w:lvl>
+    <w:lvl w:ilvl="5" w:tplc="08090005" w:tentative="1">
+      <w:start w:val="1"/>
+      <w:numFmt w:val="bullet"/>
+      <w:lvlText w:val=""/>
+      <w:lvlJc w:val="left"/>
+      <w:pPr>
+        <w:ind w:left="4320" w:hanging="360"/>
+      </w:pPr>
+      <w:rPr>
+        <w:rFonts w:ascii="Wingdings" w:hAnsi="Wingdings" w:hint="default"/>
+      </w:rPr>
+    </w:lvl>
+    <w:lvl w:ilvl="6" w:tplc="08090001" w:tentative="1">
+      <w:start w:val="1"/>
+      <w:numFmt w:val="bullet"/>
+      <w:lvlText w:val=""/>
+      <w:lvlJc w:val="left"/>
+      <w:pPr>
+        <w:ind w:left="5040" w:hanging="360"/>
+      </w:pPr>
+      <w:rPr>
+        <w:rFonts w:ascii="Symbol" w:hAnsi="Symbol" w:hint="default"/>
+      </w:rPr>
+    </w:lvl>
+    <w:lvl w:ilvl="7" w:tplc="08090003" w:tentative="1">
+      <w:start w:val="1"/>
+      <w:numFmt w:val="bullet"/>
+      <w:lvlText w:val="o"/>
+      <w:lvlJc w:val="left"/>
+      <w:pPr>
+        <w:ind w:left="5760" w:hanging="360"/>
+      </w:pPr>
+      <w:rPr>
+        <w:rFonts w:ascii="Courier New" w:hAnsi="Courier New" w:cs="Courier New" w:hint="default"/>
+      </w:rPr>
+    </w:lvl>
+    <w:lvl w:ilvl="8" w:tplc="08090005" w:tentative="1">
+      <w:start w:val="1"/>
+      <w:numFmt w:val="bullet"/>
+      <w:lvlText w:val=""/>
+      <w:lvlJc w:val="left"/>
+      <w:pPr>
+        <w:ind w:left="6480" w:hanging="360"/>
+      </w:pPr>
+      <w:rPr>
+        <w:rFonts w:ascii="Wingdings" w:hAnsi="Wingdings" w:hint="default"/>
+      </w:rPr>
+    </w:lvl>
+  </w:abstractNum>
+  <w:num w:numId="1">
+    <w:abstractNumId w:val="2"/>
+  </w:num>
+  <w:num w:numId="2">
+    <w:abstractNumId w:val="1"/>
+  </w:num>
+  <w:num w:numId="3">
+    <w:abstractNumId w:val="0"/>
+  </w:num>
+</w:numbering>
 </file>
 
 <file path=word/styles.xml><?xml version="1.0" encoding="utf-8"?>
@@ -727,6 +1636,56 @@
     <w:semiHidden/>
     <w:unhideWhenUsed/>
   </w:style>
+  <w:style w:type="paragraph" w:styleId="Testonotaapidipagina">
+    <w:name w:val="footnote text"/>
+    <w:basedOn w:val="Normale"/>
+    <w:link w:val="TestonotaapidipaginaCarattere"/>
+    <w:uiPriority w:val="99"/>
+    <w:semiHidden/>
+    <w:unhideWhenUsed/>
+    <w:rsid w:val="008575C8"/>
+    <w:pPr>
+      <w:spacing w:after="0" w:line="240" w:lineRule="auto"/>
+    </w:pPr>
+    <w:rPr>
+      <w:sz w:val="20"/>
+      <w:szCs w:val="20"/>
+    </w:rPr>
+  </w:style>
+  <w:style w:type="character" w:customStyle="1" w:styleId="TestonotaapidipaginaCarattere">
+    <w:name w:val="Testo nota a piè di pagina Carattere"/>
+    <w:basedOn w:val="Carpredefinitoparagrafo"/>
+    <w:link w:val="Testonotaapidipagina"/>
+    <w:uiPriority w:val="99"/>
+    <w:semiHidden/>
+    <w:rsid w:val="008575C8"/>
+    <w:rPr>
+      <w:sz w:val="20"/>
+      <w:szCs w:val="20"/>
+    </w:rPr>
+  </w:style>
+  <w:style w:type="character" w:styleId="Rimandonotaapidipagina">
+    <w:name w:val="footnote reference"/>
+    <w:basedOn w:val="Carpredefinitoparagrafo"/>
+    <w:uiPriority w:val="99"/>
+    <w:semiHidden/>
+    <w:unhideWhenUsed/>
+    <w:rsid w:val="008575C8"/>
+    <w:rPr>
+      <w:vertAlign w:val="superscript"/>
+    </w:rPr>
+  </w:style>
+  <w:style w:type="paragraph" w:styleId="Paragrafoelenco">
+    <w:name w:val="List Paragraph"/>
+    <w:basedOn w:val="Normale"/>
+    <w:uiPriority w:val="34"/>
+    <w:qFormat/>
+    <w:rsid w:val="008575C8"/>
+    <w:pPr>
+      <w:ind w:left="720"/>
+      <w:contextualSpacing/>
+    </w:pPr>
+  </w:style>
 </w:styles>
 </file>
 

</xml_diff>

<commit_message>
Update parte tesi generazione
</commit_message>
<xml_diff>
--- a/generazione/generazione.docx
+++ b/generazione/generazione.docx
@@ -129,6 +129,15 @@
           <w:szCs w:val="24"/>
           <w:lang w:val="it-IT"/>
         </w:rPr>
+        <w:t xml:space="preserve"> (versione 2019.2.0f1)</w:t>
+      </w:r>
+      <w:r>
+        <w:rPr>
+          <w:rFonts w:ascii="Courier" w:hAnsi="Courier" w:cs="Courier New"/>
+          <w:sz w:val="24"/>
+          <w:szCs w:val="24"/>
+          <w:lang w:val="it-IT"/>
+        </w:rPr>
         <w:t xml:space="preserve"> </w:t>
       </w:r>
       <w:r>
@@ -294,7 +303,43 @@
           <w:szCs w:val="24"/>
           <w:lang w:val="it-IT"/>
         </w:rPr>
-        <w:t>e il labelling in un formato leggibile dal software che andrà ad effettuare il training del</w:t>
+        <w:t>e il labelling in un formato leggibile dal</w:t>
+      </w:r>
+      <w:r>
+        <w:rPr>
+          <w:rFonts w:ascii="Courier" w:hAnsi="Courier" w:cs="Courier New"/>
+          <w:sz w:val="24"/>
+          <w:szCs w:val="24"/>
+          <w:lang w:val="it-IT"/>
+        </w:rPr>
+        <w:t xml:space="preserve">lo strumento </w:t>
+      </w:r>
+      <w:r>
+        <w:rPr>
+          <w:rFonts w:ascii="Courier" w:hAnsi="Courier" w:cs="Courier New"/>
+          <w:sz w:val="24"/>
+          <w:szCs w:val="24"/>
+          <w:lang w:val="it-IT"/>
+        </w:rPr>
+        <w:t xml:space="preserve">che </w:t>
+      </w:r>
+      <w:r>
+        <w:rPr>
+          <w:rFonts w:ascii="Courier" w:hAnsi="Courier" w:cs="Courier New"/>
+          <w:sz w:val="24"/>
+          <w:szCs w:val="24"/>
+          <w:lang w:val="it-IT"/>
+        </w:rPr>
+        <w:t>si prenderà carico del</w:t>
+      </w:r>
+      <w:r>
+        <w:rPr>
+          <w:rFonts w:ascii="Courier" w:hAnsi="Courier" w:cs="Courier New"/>
+          <w:sz w:val="24"/>
+          <w:szCs w:val="24"/>
+          <w:lang w:val="it-IT"/>
+        </w:rPr>
+        <w:t xml:space="preserve"> training del</w:t>
       </w:r>
       <w:r>
         <w:rPr>
@@ -330,43 +375,16 @@
           <w:szCs w:val="24"/>
           <w:lang w:val="it-IT"/>
         </w:rPr>
-        <w:t>Nel caso rappresentato da questo l</w:t>
-      </w:r>
-      <w:r>
-        <w:rPr>
-          <w:rFonts w:ascii="Courier" w:hAnsi="Courier" w:cs="Courier New"/>
-          <w:sz w:val="24"/>
-          <w:szCs w:val="24"/>
-          <w:lang w:val="it-IT"/>
-        </w:rPr>
-        <w:t>a</w:t>
-      </w:r>
-      <w:r>
-        <w:rPr>
-          <w:rFonts w:ascii="Courier" w:hAnsi="Courier" w:cs="Courier New"/>
-          <w:sz w:val="24"/>
-          <w:szCs w:val="24"/>
-          <w:lang w:val="it-IT"/>
-        </w:rPr>
-        <w:t xml:space="preserve">voro di tesi, l’oggetto della detection è </w:t>
-      </w:r>
-      <w:r>
-        <w:rPr>
-          <w:rFonts w:ascii="Courier" w:hAnsi="Courier" w:cs="Courier New"/>
-          <w:sz w:val="24"/>
-          <w:szCs w:val="24"/>
-          <w:lang w:val="it-IT"/>
-        </w:rPr>
-        <w:t xml:space="preserve">una mano e il </w:t>
-      </w:r>
-      <w:r>
-        <w:rPr>
-          <w:rFonts w:ascii="Courier" w:hAnsi="Courier" w:cs="Courier New"/>
-          <w:sz w:val="24"/>
-          <w:szCs w:val="24"/>
-          <w:lang w:val="it-IT"/>
-        </w:rPr>
-        <w:t>programma</w:t>
+        <w:t xml:space="preserve">Nel caso rappresentato da questo lavoro di tesi, l’oggetto della detection è una mano e il </w:t>
+      </w:r>
+      <w:r>
+        <w:rPr>
+          <w:rFonts w:ascii="Courier" w:hAnsi="Courier" w:cs="Courier New"/>
+          <w:sz w:val="24"/>
+          <w:szCs w:val="24"/>
+          <w:lang w:val="it-IT"/>
+        </w:rPr>
+        <w:t>software</w:t>
       </w:r>
       <w:r>
         <w:rPr>
@@ -384,7 +402,34 @@
           <w:szCs w:val="24"/>
           <w:lang w:val="it-IT"/>
         </w:rPr>
-        <w:t>, che allenerà la sua API per l’object detection</w:t>
+        <w:t xml:space="preserve"> (versione 1.15)</w:t>
+      </w:r>
+      <w:r>
+        <w:rPr>
+          <w:rFonts w:ascii="Courier" w:hAnsi="Courier" w:cs="Courier New"/>
+          <w:sz w:val="24"/>
+          <w:szCs w:val="24"/>
+          <w:lang w:val="it-IT"/>
+        </w:rPr>
+        <w:t xml:space="preserve">, che allenerà </w:t>
+      </w:r>
+      <w:r>
+        <w:rPr>
+          <w:rFonts w:ascii="Courier" w:hAnsi="Courier" w:cs="Courier New"/>
+          <w:sz w:val="24"/>
+          <w:szCs w:val="24"/>
+          <w:lang w:val="it-IT"/>
+        </w:rPr>
+        <w:t>una</w:t>
+      </w:r>
+      <w:r>
+        <w:rPr>
+          <w:rFonts w:ascii="Courier" w:hAnsi="Courier" w:cs="Courier New"/>
+          <w:sz w:val="24"/>
+          <w:szCs w:val="24"/>
+          <w:lang w:val="it-IT"/>
+        </w:rPr>
+        <w:t xml:space="preserve"> sua API per l’object detection</w:t>
       </w:r>
       <w:r>
         <w:rPr>
@@ -432,7 +477,25 @@
           <w:szCs w:val="24"/>
           <w:lang w:val="it-IT"/>
         </w:rPr>
-        <w:t>il dataset sintetico che si andrà a generare</w:t>
+        <w:t>il dataset sintetico</w:t>
+      </w:r>
+      <w:r>
+        <w:rPr>
+          <w:rFonts w:ascii="Courier" w:hAnsi="Courier" w:cs="Courier New"/>
+          <w:sz w:val="24"/>
+          <w:szCs w:val="24"/>
+          <w:lang w:val="it-IT"/>
+        </w:rPr>
+        <w:t>,</w:t>
+      </w:r>
+      <w:r>
+        <w:rPr>
+          <w:rFonts w:ascii="Courier" w:hAnsi="Courier" w:cs="Courier New"/>
+          <w:sz w:val="24"/>
+          <w:szCs w:val="24"/>
+          <w:lang w:val="it-IT"/>
+        </w:rPr>
+        <w:t xml:space="preserve"> che si andrà a generare</w:t>
       </w:r>
       <w:r>
         <w:rPr>
@@ -462,21 +525,22 @@
         <w:jc w:val="both"/>
         <w:rPr>
           <w:rFonts w:ascii="Courier" w:hAnsi="Courier" w:cs="Courier New"/>
-          <w:noProof/>
-          <w:sz w:val="24"/>
-          <w:szCs w:val="24"/>
-          <w:lang w:val="it-IT"/>
-        </w:rPr>
-      </w:pPr>
-      <w:r>
-        <w:rPr>
-          <w:rFonts w:ascii="Courier" w:hAnsi="Courier" w:cs="Courier New"/>
           <w:b/>
           <w:bCs/>
           <w:sz w:val="24"/>
           <w:szCs w:val="24"/>
           <w:lang w:val="it-IT"/>
         </w:rPr>
+      </w:pPr>
+      <w:r>
+        <w:rPr>
+          <w:rFonts w:ascii="Courier" w:hAnsi="Courier" w:cs="Courier New"/>
+          <w:b/>
+          <w:bCs/>
+          <w:sz w:val="24"/>
+          <w:szCs w:val="24"/>
+          <w:lang w:val="it-IT"/>
+        </w:rPr>
         <w:t>STRUTTURA PROGETTO</w:t>
       </w:r>
     </w:p>
@@ -486,6 +550,27 @@
         <w:jc w:val="both"/>
         <w:rPr>
           <w:rFonts w:ascii="Courier" w:hAnsi="Courier" w:cs="Courier New"/>
+          <w:sz w:val="24"/>
+          <w:szCs w:val="24"/>
+          <w:lang w:val="it-IT"/>
+        </w:rPr>
+      </w:pPr>
+      <w:r>
+        <w:rPr>
+          <w:rFonts w:ascii="Courier" w:hAnsi="Courier" w:cs="Courier New"/>
+          <w:sz w:val="24"/>
+          <w:szCs w:val="24"/>
+          <w:lang w:val="it-IT"/>
+        </w:rPr>
+        <w:t>[immagine albero cartelle]</w:t>
+      </w:r>
+    </w:p>
+    <w:p>
+      <w:pPr>
+        <w:spacing w:line="360" w:lineRule="auto"/>
+        <w:jc w:val="both"/>
+        <w:rPr>
+          <w:rFonts w:ascii="Courier" w:hAnsi="Courier" w:cs="Courier New"/>
           <w:noProof/>
           <w:sz w:val="24"/>
           <w:szCs w:val="24"/>
@@ -543,27 +628,79 @@
           <w:szCs w:val="24"/>
           <w:lang w:val="it-IT"/>
         </w:rPr>
-        <w:t xml:space="preserve">, contenente tutto ciò che serve per </w:t>
-      </w:r>
-      <w:r>
-        <w:rPr>
-          <w:rFonts w:ascii="Courier" w:hAnsi="Courier" w:cs="Courier New"/>
-          <w:noProof/>
-          <w:sz w:val="24"/>
-          <w:szCs w:val="24"/>
-          <w:lang w:val="it-IT"/>
-        </w:rPr>
-        <w:t>rendere il progetto funzionante, opportunamente suddiviso in diverse subdirectory.</w:t>
-      </w:r>
-      <w:r>
-        <w:rPr>
-          <w:rFonts w:ascii="Courier" w:hAnsi="Courier" w:cs="Courier New"/>
-          <w:noProof/>
-          <w:sz w:val="24"/>
-          <w:szCs w:val="24"/>
-          <w:lang w:val="it-IT"/>
-        </w:rPr>
-        <w:br/>
+        <w:t xml:space="preserve"> e, in particolare, sulle sue subdirectories,</w:t>
+      </w:r>
+      <w:r>
+        <w:rPr>
+          <w:rFonts w:ascii="Courier" w:hAnsi="Courier" w:cs="Courier New"/>
+          <w:noProof/>
+          <w:sz w:val="24"/>
+          <w:szCs w:val="24"/>
+          <w:lang w:val="it-IT"/>
+        </w:rPr>
+        <w:t xml:space="preserve"> contenent</w:t>
+      </w:r>
+      <w:r>
+        <w:rPr>
+          <w:rFonts w:ascii="Courier" w:hAnsi="Courier" w:cs="Courier New"/>
+          <w:noProof/>
+          <w:sz w:val="24"/>
+          <w:szCs w:val="24"/>
+          <w:lang w:val="it-IT"/>
+        </w:rPr>
+        <w:t>i</w:t>
+      </w:r>
+      <w:r>
+        <w:rPr>
+          <w:rFonts w:ascii="Courier" w:hAnsi="Courier" w:cs="Courier New"/>
+          <w:noProof/>
+          <w:sz w:val="24"/>
+          <w:szCs w:val="24"/>
+          <w:lang w:val="it-IT"/>
+        </w:rPr>
+        <w:t xml:space="preserve"> tutto ciò che serve per </w:t>
+      </w:r>
+      <w:r>
+        <w:rPr>
+          <w:rFonts w:ascii="Courier" w:hAnsi="Courier" w:cs="Courier New"/>
+          <w:noProof/>
+          <w:sz w:val="24"/>
+          <w:szCs w:val="24"/>
+          <w:lang w:val="it-IT"/>
+        </w:rPr>
+        <w:t>rendere il progetto funzionante</w:t>
+      </w:r>
+      <w:r>
+        <w:rPr>
+          <w:rFonts w:ascii="Courier" w:hAnsi="Courier" w:cs="Courier New"/>
+          <w:noProof/>
+          <w:sz w:val="24"/>
+          <w:szCs w:val="24"/>
+          <w:lang w:val="it-IT"/>
+        </w:rPr>
+        <w:t>.</w:t>
+      </w:r>
+    </w:p>
+    <w:p>
+      <w:pPr>
+        <w:spacing w:line="360" w:lineRule="auto"/>
+        <w:jc w:val="both"/>
+        <w:rPr>
+          <w:rFonts w:ascii="Courier" w:hAnsi="Courier" w:cs="Courier New"/>
+          <w:noProof/>
+          <w:sz w:val="24"/>
+          <w:szCs w:val="24"/>
+          <w:lang w:val="it-IT"/>
+        </w:rPr>
+      </w:pPr>
+      <w:r>
+        <w:rPr>
+          <w:rFonts w:ascii="Courier" w:hAnsi="Courier" w:cs="Courier New"/>
+          <w:noProof/>
+          <w:sz w:val="24"/>
+          <w:szCs w:val="24"/>
+          <w:lang w:val="it-IT"/>
+        </w:rPr>
         <w:t xml:space="preserve">Ogni elemento contenuto nella cartella </w:t>
       </w:r>
       <w:r>
@@ -608,7 +745,78 @@
           <w:szCs w:val="24"/>
           <w:lang w:val="it-IT"/>
         </w:rPr>
-        <w:t>, creato da Unity al momento dell’importazione nel workspace del file.</w:t>
+        <w:t xml:space="preserve">, creato da Unity al momento dell’importazione nel workspace </w:t>
+      </w:r>
+      <w:r>
+        <w:rPr>
+          <w:rFonts w:ascii="Courier" w:hAnsi="Courier" w:cs="Courier New"/>
+          <w:noProof/>
+          <w:sz w:val="24"/>
+          <w:szCs w:val="24"/>
+          <w:lang w:val="it-IT"/>
+        </w:rPr>
+        <w:lastRenderedPageBreak/>
+        <w:t>del</w:t>
+      </w:r>
+      <w:r>
+        <w:rPr>
+          <w:rFonts w:ascii="Courier" w:hAnsi="Courier" w:cs="Courier New"/>
+          <w:noProof/>
+          <w:sz w:val="24"/>
+          <w:szCs w:val="24"/>
+          <w:lang w:val="it-IT"/>
+        </w:rPr>
+        <w:t>l</w:t>
+      </w:r>
+      <w:r>
+        <w:rPr>
+          <w:rFonts w:ascii="Courier" w:hAnsi="Courier" w:cs="Courier New"/>
+          <w:noProof/>
+          <w:sz w:val="24"/>
+          <w:szCs w:val="24"/>
+          <w:lang w:val="it-IT"/>
+        </w:rPr>
+        <w:t>’elemento in questione</w:t>
+      </w:r>
+      <w:r>
+        <w:rPr>
+          <w:rFonts w:ascii="Courier" w:hAnsi="Courier" w:cs="Courier New"/>
+          <w:noProof/>
+          <w:sz w:val="24"/>
+          <w:szCs w:val="24"/>
+          <w:lang w:val="it-IT"/>
+        </w:rPr>
+        <w:t xml:space="preserve"> e del quale non </w:t>
+      </w:r>
+      <w:r>
+        <w:rPr>
+          <w:rFonts w:ascii="Courier" w:hAnsi="Courier" w:cs="Courier New"/>
+          <w:noProof/>
+          <w:sz w:val="24"/>
+          <w:szCs w:val="24"/>
+          <w:lang w:val="it-IT"/>
+        </w:rPr>
+        <w:t>risulta di alcun interesse</w:t>
+      </w:r>
+      <w:r>
+        <w:rPr>
+          <w:rFonts w:ascii="Courier" w:hAnsi="Courier" w:cs="Courier New"/>
+          <w:noProof/>
+          <w:sz w:val="24"/>
+          <w:szCs w:val="24"/>
+          <w:lang w:val="it-IT"/>
+        </w:rPr>
+        <w:t>, ai fini del lavoro di tesi,</w:t>
+      </w:r>
+      <w:r>
+        <w:rPr>
+          <w:rFonts w:ascii="Courier" w:hAnsi="Courier" w:cs="Courier New"/>
+          <w:noProof/>
+          <w:sz w:val="24"/>
+          <w:szCs w:val="24"/>
+          <w:lang w:val="it-IT"/>
+        </w:rPr>
+        <w:t xml:space="preserve"> il contenuto.</w:t>
       </w:r>
     </w:p>
     <w:p>
@@ -617,6 +825,1152 @@
         <w:jc w:val="both"/>
         <w:rPr>
           <w:rFonts w:ascii="Courier" w:hAnsi="Courier" w:cs="Courier New"/>
+          <w:noProof/>
+          <w:sz w:val="24"/>
+          <w:szCs w:val="24"/>
+          <w:lang w:val="it-IT"/>
+        </w:rPr>
+      </w:pPr>
+      <w:r>
+        <w:rPr>
+          <w:rFonts w:ascii="Courier" w:hAnsi="Courier" w:cs="Courier New"/>
+          <w:noProof/>
+          <w:sz w:val="24"/>
+          <w:szCs w:val="24"/>
+          <w:lang w:val="it-IT"/>
+        </w:rPr>
+        <w:t xml:space="preserve">Come </w:t>
+      </w:r>
+      <w:r>
+        <w:rPr>
+          <w:rFonts w:ascii="Courier" w:hAnsi="Courier" w:cs="Courier New"/>
+          <w:noProof/>
+          <w:sz w:val="24"/>
+          <w:szCs w:val="24"/>
+          <w:lang w:val="it-IT"/>
+        </w:rPr>
+        <w:t>emergerà</w:t>
+      </w:r>
+      <w:r>
+        <w:rPr>
+          <w:rFonts w:ascii="Courier" w:hAnsi="Courier" w:cs="Courier New"/>
+          <w:noProof/>
+          <w:sz w:val="24"/>
+          <w:szCs w:val="24"/>
+          <w:lang w:val="it-IT"/>
+        </w:rPr>
+        <w:t xml:space="preserve"> nel paragrafo </w:t>
+      </w:r>
+      <w:r>
+        <w:rPr>
+          <w:rFonts w:ascii="Courier" w:hAnsi="Courier" w:cs="Courier New"/>
+          <w:i/>
+          <w:iCs/>
+          <w:noProof/>
+          <w:sz w:val="24"/>
+          <w:szCs w:val="24"/>
+          <w:lang w:val="it-IT"/>
+        </w:rPr>
+        <w:t>Assets/Scenes</w:t>
+      </w:r>
+      <w:r>
+        <w:rPr>
+          <w:rFonts w:ascii="Courier" w:hAnsi="Courier" w:cs="Courier New"/>
+          <w:noProof/>
+          <w:sz w:val="24"/>
+          <w:szCs w:val="24"/>
+          <w:lang w:val="it-IT"/>
+        </w:rPr>
+        <w:t>,</w:t>
+      </w:r>
+      <w:r>
+        <w:rPr>
+          <w:rFonts w:ascii="Courier" w:hAnsi="Courier" w:cs="Courier New"/>
+          <w:noProof/>
+          <w:sz w:val="24"/>
+          <w:szCs w:val="24"/>
+          <w:lang w:val="it-IT"/>
+        </w:rPr>
+        <w:t xml:space="preserve"> </w:t>
+      </w:r>
+      <w:r>
+        <w:rPr>
+          <w:rFonts w:ascii="Courier" w:hAnsi="Courier" w:cs="Courier New"/>
+          <w:noProof/>
+          <w:sz w:val="24"/>
+          <w:szCs w:val="24"/>
+          <w:lang w:val="it-IT"/>
+        </w:rPr>
+        <w:t xml:space="preserve">cartella </w:t>
+      </w:r>
+      <w:r>
+        <w:rPr>
+          <w:rFonts w:ascii="Courier" w:hAnsi="Courier" w:cs="Courier New"/>
+          <w:noProof/>
+          <w:sz w:val="24"/>
+          <w:szCs w:val="24"/>
+          <w:lang w:val="it-IT"/>
+        </w:rPr>
+        <w:t xml:space="preserve">che verrà </w:t>
+      </w:r>
+      <w:r>
+        <w:rPr>
+          <w:rFonts w:ascii="Courier" w:hAnsi="Courier" w:cs="Courier New"/>
+          <w:noProof/>
+          <w:sz w:val="24"/>
+          <w:szCs w:val="24"/>
+          <w:lang w:val="it-IT"/>
+        </w:rPr>
+        <w:t>approfondita</w:t>
+      </w:r>
+      <w:r>
+        <w:rPr>
+          <w:rFonts w:ascii="Courier" w:hAnsi="Courier" w:cs="Courier New"/>
+          <w:noProof/>
+          <w:sz w:val="24"/>
+          <w:szCs w:val="24"/>
+          <w:lang w:val="it-IT"/>
+        </w:rPr>
+        <w:t xml:space="preserve"> per ultima in quanto dipendente da tutte le altre sottocartelle,</w:t>
+      </w:r>
+      <w:r>
+        <w:rPr>
+          <w:rFonts w:ascii="Courier" w:hAnsi="Courier" w:cs="Courier New"/>
+          <w:noProof/>
+          <w:sz w:val="24"/>
+          <w:szCs w:val="24"/>
+          <w:lang w:val="it-IT"/>
+        </w:rPr>
+        <w:t xml:space="preserve"> la presenza di un file all’interno di </w:t>
+      </w:r>
+      <w:r>
+        <w:rPr>
+          <w:rFonts w:ascii="Courier" w:hAnsi="Courier" w:cs="Courier New"/>
+          <w:i/>
+          <w:iCs/>
+          <w:noProof/>
+          <w:sz w:val="24"/>
+          <w:szCs w:val="24"/>
+          <w:lang w:val="it-IT"/>
+        </w:rPr>
+        <w:t xml:space="preserve">Assets </w:t>
+      </w:r>
+      <w:r>
+        <w:rPr>
+          <w:rFonts w:ascii="Courier" w:hAnsi="Courier" w:cs="Courier New"/>
+          <w:noProof/>
+          <w:sz w:val="24"/>
+          <w:szCs w:val="24"/>
+          <w:lang w:val="it-IT"/>
+        </w:rPr>
+        <w:t xml:space="preserve"> o di </w:t>
+      </w:r>
+      <w:r>
+        <w:rPr>
+          <w:rFonts w:ascii="Courier" w:hAnsi="Courier" w:cs="Courier New"/>
+          <w:noProof/>
+          <w:sz w:val="24"/>
+          <w:szCs w:val="24"/>
+          <w:lang w:val="it-IT"/>
+        </w:rPr>
+        <w:t>una</w:t>
+      </w:r>
+      <w:r>
+        <w:rPr>
+          <w:rFonts w:ascii="Courier" w:hAnsi="Courier" w:cs="Courier New"/>
+          <w:noProof/>
+          <w:sz w:val="24"/>
+          <w:szCs w:val="24"/>
+          <w:lang w:val="it-IT"/>
+        </w:rPr>
+        <w:t xml:space="preserve"> delle</w:t>
+      </w:r>
+      <w:r>
+        <w:rPr>
+          <w:rFonts w:ascii="Courier" w:hAnsi="Courier" w:cs="Courier New"/>
+          <w:noProof/>
+          <w:sz w:val="24"/>
+          <w:szCs w:val="24"/>
+          <w:lang w:val="it-IT"/>
+        </w:rPr>
+        <w:t xml:space="preserve"> sue</w:t>
+      </w:r>
+      <w:r>
+        <w:rPr>
+          <w:rFonts w:ascii="Courier" w:hAnsi="Courier" w:cs="Courier New"/>
+          <w:noProof/>
+          <w:sz w:val="24"/>
+          <w:szCs w:val="24"/>
+          <w:lang w:val="it-IT"/>
+        </w:rPr>
+        <w:t xml:space="preserve"> </w:t>
+      </w:r>
+      <w:r>
+        <w:rPr>
+          <w:rFonts w:ascii="Courier" w:hAnsi="Courier" w:cs="Courier New"/>
+          <w:noProof/>
+          <w:sz w:val="24"/>
+          <w:szCs w:val="24"/>
+          <w:lang w:val="it-IT"/>
+        </w:rPr>
+        <w:t xml:space="preserve">subdirectories non implica il suo utilizzo </w:t>
+      </w:r>
+      <w:r>
+        <w:rPr>
+          <w:rFonts w:ascii="Courier" w:hAnsi="Courier" w:cs="Courier New"/>
+          <w:noProof/>
+          <w:sz w:val="24"/>
+          <w:szCs w:val="24"/>
+          <w:lang w:val="it-IT"/>
+        </w:rPr>
+        <w:t xml:space="preserve">durante il processo di generazione dati: vi è infatti differenza tra importare un file nel workspace Unity, inserendolo in </w:t>
+      </w:r>
+      <w:r>
+        <w:rPr>
+          <w:rFonts w:ascii="Courier" w:hAnsi="Courier" w:cs="Courier New"/>
+          <w:i/>
+          <w:iCs/>
+          <w:noProof/>
+          <w:sz w:val="24"/>
+          <w:szCs w:val="24"/>
+          <w:lang w:val="it-IT"/>
+        </w:rPr>
+        <w:t>Assets</w:t>
+      </w:r>
+      <w:r>
+        <w:rPr>
+          <w:rFonts w:ascii="Courier" w:hAnsi="Courier" w:cs="Courier New"/>
+          <w:noProof/>
+          <w:sz w:val="24"/>
+          <w:szCs w:val="24"/>
+          <w:lang w:val="it-IT"/>
+        </w:rPr>
+        <w:t>, e importarlo nella scena</w:t>
+      </w:r>
+      <w:r>
+        <w:rPr>
+          <w:rFonts w:ascii="Courier" w:hAnsi="Courier" w:cs="Courier New"/>
+          <w:noProof/>
+          <w:sz w:val="24"/>
+          <w:szCs w:val="24"/>
+          <w:lang w:val="it-IT"/>
+        </w:rPr>
+        <w:t xml:space="preserve"> (insieme di oggetti 3D, governati da script, posti nello spazio tridimensionale)</w:t>
+      </w:r>
+      <w:r>
+        <w:rPr>
+          <w:rFonts w:ascii="Courier" w:hAnsi="Courier" w:cs="Courier New"/>
+          <w:noProof/>
+          <w:sz w:val="24"/>
+          <w:szCs w:val="24"/>
+          <w:lang w:val="it-IT"/>
+        </w:rPr>
+        <w:t xml:space="preserve"> che il motore grafico sfrutterà per generare il dataset</w:t>
+      </w:r>
+      <w:r>
+        <w:rPr>
+          <w:rFonts w:ascii="Courier" w:hAnsi="Courier" w:cs="Courier New"/>
+          <w:noProof/>
+          <w:sz w:val="24"/>
+          <w:szCs w:val="24"/>
+          <w:lang w:val="it-IT"/>
+        </w:rPr>
+        <w:t>.</w:t>
+      </w:r>
+      <w:r>
+        <w:rPr>
+          <w:rFonts w:ascii="Courier" w:hAnsi="Courier" w:cs="Courier New"/>
+          <w:noProof/>
+          <w:sz w:val="24"/>
+          <w:szCs w:val="24"/>
+          <w:lang w:val="it-IT"/>
+        </w:rPr>
+        <w:br/>
+        <w:t>È altresì importante far notare che non vi può essere importazione nella scena di un file senza che questo sia stato già importato nel workspace.</w:t>
+      </w:r>
+    </w:p>
+    <w:p>
+      <w:pPr>
+        <w:spacing w:line="360" w:lineRule="auto"/>
+        <w:jc w:val="both"/>
+        <w:rPr>
+          <w:rFonts w:ascii="Courier" w:hAnsi="Courier" w:cs="Courier New"/>
+          <w:noProof/>
+          <w:sz w:val="24"/>
+          <w:szCs w:val="24"/>
+          <w:lang w:val="it-IT"/>
+        </w:rPr>
+      </w:pPr>
+      <w:r>
+        <w:rPr>
+          <w:rFonts w:ascii="Courier" w:hAnsi="Courier" w:cs="Courier New"/>
+          <w:b/>
+          <w:bCs/>
+          <w:i/>
+          <w:iCs/>
+          <w:noProof/>
+          <w:sz w:val="24"/>
+          <w:szCs w:val="24"/>
+          <w:lang w:val="it-IT"/>
+        </w:rPr>
+        <w:t>Assets/3DModels</w:t>
+      </w:r>
+    </w:p>
+    <w:p>
+      <w:pPr>
+        <w:spacing w:line="360" w:lineRule="auto"/>
+        <w:jc w:val="both"/>
+        <w:rPr>
+          <w:rFonts w:ascii="Courier" w:hAnsi="Courier" w:cs="Courier New"/>
+          <w:sz w:val="24"/>
+          <w:szCs w:val="24"/>
+          <w:lang w:val="it-IT"/>
+        </w:rPr>
+      </w:pPr>
+      <w:r>
+        <w:rPr>
+          <w:rFonts w:ascii="Courier" w:hAnsi="Courier" w:cs="Courier New"/>
+          <w:sz w:val="24"/>
+          <w:szCs w:val="24"/>
+          <w:lang w:val="it-IT"/>
+        </w:rPr>
+        <w:t>[immagine contenuto 3DModels]</w:t>
+      </w:r>
+    </w:p>
+    <w:p>
+      <w:pPr>
+        <w:spacing w:line="360" w:lineRule="auto"/>
+        <w:jc w:val="both"/>
+        <w:rPr>
+          <w:rFonts w:ascii="Courier" w:hAnsi="Courier" w:cs="Courier New"/>
+          <w:sz w:val="24"/>
+          <w:szCs w:val="24"/>
+          <w:lang w:val="it-IT"/>
+        </w:rPr>
+      </w:pPr>
+      <w:r>
+        <w:rPr>
+          <w:rFonts w:ascii="Courier" w:hAnsi="Courier" w:cs="Courier New"/>
+          <w:sz w:val="24"/>
+          <w:szCs w:val="24"/>
+          <w:lang w:val="it-IT"/>
+        </w:rPr>
+        <w:t xml:space="preserve">La cartella </w:t>
+      </w:r>
+      <w:r>
+        <w:rPr>
+          <w:rFonts w:ascii="Courier" w:hAnsi="Courier" w:cs="Courier New"/>
+          <w:i/>
+          <w:iCs/>
+          <w:sz w:val="24"/>
+          <w:szCs w:val="24"/>
+          <w:lang w:val="it-IT"/>
+        </w:rPr>
+        <w:t>3DModels</w:t>
+      </w:r>
+      <w:r>
+        <w:rPr>
+          <w:rFonts w:ascii="Courier" w:hAnsi="Courier" w:cs="Courier New"/>
+          <w:sz w:val="24"/>
+          <w:szCs w:val="24"/>
+          <w:lang w:val="it-IT"/>
+        </w:rPr>
+        <w:t xml:space="preserve">, come intuibile dal nome, è la cartella </w:t>
+      </w:r>
+      <w:r>
+        <w:rPr>
+          <w:rFonts w:ascii="Courier" w:hAnsi="Courier" w:cs="Courier New"/>
+          <w:sz w:val="24"/>
+          <w:szCs w:val="24"/>
+          <w:lang w:val="it-IT"/>
+        </w:rPr>
+        <w:t>che ospita</w:t>
+      </w:r>
+      <w:r>
+        <w:rPr>
+          <w:rFonts w:ascii="Courier" w:hAnsi="Courier" w:cs="Courier New"/>
+          <w:sz w:val="24"/>
+          <w:szCs w:val="24"/>
+          <w:lang w:val="it-IT"/>
+        </w:rPr>
+        <w:t xml:space="preserve"> </w:t>
+      </w:r>
+      <w:r>
+        <w:rPr>
+          <w:rFonts w:ascii="Courier" w:hAnsi="Courier" w:cs="Courier New"/>
+          <w:sz w:val="24"/>
+          <w:szCs w:val="24"/>
+          <w:lang w:val="it-IT"/>
+        </w:rPr>
+        <w:t>i modelli 3D</w:t>
+      </w:r>
+      <w:r>
+        <w:rPr>
+          <w:rFonts w:ascii="Courier" w:hAnsi="Courier" w:cs="Courier New"/>
+          <w:sz w:val="24"/>
+          <w:szCs w:val="24"/>
+          <w:lang w:val="it-IT"/>
+        </w:rPr>
+        <w:t xml:space="preserve"> che possono essere utilizzati per la generazione del dataset. </w:t>
+      </w:r>
+    </w:p>
+    <w:p>
+      <w:pPr>
+        <w:spacing w:line="360" w:lineRule="auto"/>
+        <w:jc w:val="both"/>
+        <w:rPr>
+          <w:rFonts w:ascii="Courier" w:hAnsi="Courier" w:cs="Courier New"/>
+          <w:sz w:val="24"/>
+          <w:szCs w:val="24"/>
+          <w:lang w:val="it-IT"/>
+        </w:rPr>
+      </w:pPr>
+      <w:r>
+        <w:rPr>
+          <w:rFonts w:ascii="Courier" w:hAnsi="Courier" w:cs="Courier New"/>
+          <w:sz w:val="24"/>
+          <w:szCs w:val="24"/>
+          <w:lang w:val="it-IT"/>
+        </w:rPr>
+        <w:t xml:space="preserve">La versione di Unity utilizzata durante il lavoro di tesi supporta modelli 3D in formato non proprietario </w:t>
+      </w:r>
+      <w:r>
+        <w:rPr>
+          <w:rFonts w:ascii="Courier" w:hAnsi="Courier" w:cs="Courier New"/>
+          <w:i/>
+          <w:iCs/>
+          <w:sz w:val="24"/>
+          <w:szCs w:val="24"/>
+          <w:lang w:val="it-IT"/>
+        </w:rPr>
+        <w:t>.fbx, .dae, .3ds, .dxf</w:t>
+      </w:r>
+      <w:r>
+        <w:rPr>
+          <w:rFonts w:ascii="Courier" w:hAnsi="Courier" w:cs="Courier New"/>
+          <w:sz w:val="24"/>
+          <w:szCs w:val="24"/>
+          <w:lang w:val="it-IT"/>
+        </w:rPr>
+        <w:t xml:space="preserve"> e </w:t>
+      </w:r>
+      <w:r>
+        <w:rPr>
+          <w:rFonts w:ascii="Courier" w:hAnsi="Courier" w:cs="Courier New"/>
+          <w:i/>
+          <w:iCs/>
+          <w:sz w:val="24"/>
+          <w:szCs w:val="24"/>
+          <w:lang w:val="it-IT"/>
+        </w:rPr>
+        <w:t>.obj</w:t>
+      </w:r>
+      <w:r>
+        <w:rPr>
+          <w:rFonts w:ascii="Courier" w:hAnsi="Courier" w:cs="Courier New"/>
+          <w:sz w:val="24"/>
+          <w:szCs w:val="24"/>
+          <w:lang w:val="it-IT"/>
+        </w:rPr>
+        <w:t xml:space="preserve">. Sono supportati anche formati proprietari, previa conversione in </w:t>
+      </w:r>
+      <w:r>
+        <w:rPr>
+          <w:rFonts w:ascii="Courier" w:hAnsi="Courier" w:cs="Courier New"/>
+          <w:i/>
+          <w:iCs/>
+          <w:sz w:val="24"/>
+          <w:szCs w:val="24"/>
+          <w:lang w:val="it-IT"/>
+        </w:rPr>
+        <w:t>.fbx</w:t>
+      </w:r>
+      <w:r>
+        <w:rPr>
+          <w:rFonts w:ascii="Courier" w:hAnsi="Courier" w:cs="Courier New"/>
+          <w:sz w:val="24"/>
+          <w:szCs w:val="24"/>
+          <w:lang w:val="it-IT"/>
+        </w:rPr>
+        <w:t xml:space="preserve"> presa in carico da Unity stesso.</w:t>
+      </w:r>
+    </w:p>
+    <w:p>
+      <w:pPr>
+        <w:spacing w:line="360" w:lineRule="auto"/>
+        <w:jc w:val="both"/>
+        <w:rPr>
+          <w:rFonts w:ascii="Courier" w:hAnsi="Courier" w:cs="Courier New"/>
+          <w:sz w:val="24"/>
+          <w:szCs w:val="24"/>
+          <w:lang w:val="it-IT"/>
+        </w:rPr>
+      </w:pPr>
+      <w:r>
+        <w:rPr>
+          <w:rFonts w:ascii="Courier" w:hAnsi="Courier" w:cs="Courier New"/>
+          <w:sz w:val="24"/>
+          <w:szCs w:val="24"/>
+          <w:lang w:val="it-IT"/>
+        </w:rPr>
+        <w:t>Per la generazione di un dataset adatto al training di un hand detector, è stato utilizzato un modello 3D di mano</w:t>
+      </w:r>
+      <w:r>
+        <w:rPr>
+          <w:rFonts w:ascii="Courier" w:hAnsi="Courier" w:cs="Courier New"/>
+          <w:sz w:val="24"/>
+          <w:szCs w:val="24"/>
+          <w:lang w:val="it-IT"/>
+        </w:rPr>
+        <w:t>,</w:t>
+      </w:r>
+      <w:r>
+        <w:rPr>
+          <w:rFonts w:ascii="Courier" w:hAnsi="Courier" w:cs="Courier New"/>
+          <w:sz w:val="24"/>
+          <w:szCs w:val="24"/>
+          <w:lang w:val="it-IT"/>
+        </w:rPr>
+        <w:t xml:space="preserve"> reperito sul web</w:t>
+      </w:r>
+      <w:r>
+        <w:rPr>
+          <w:rStyle w:val="Rimandonotaapidipagina"/>
+          <w:rFonts w:ascii="Courier" w:hAnsi="Courier" w:cs="Courier New"/>
+          <w:sz w:val="24"/>
+          <w:szCs w:val="24"/>
+          <w:lang w:val="it-IT"/>
+        </w:rPr>
+        <w:footnoteReference w:id="3"/>
+      </w:r>
+      <w:r>
+        <w:rPr>
+          <w:rFonts w:ascii="Courier" w:hAnsi="Courier" w:cs="Courier New"/>
+          <w:sz w:val="24"/>
+          <w:szCs w:val="24"/>
+          <w:lang w:val="it-IT"/>
+        </w:rPr>
+        <w:t>,</w:t>
+      </w:r>
+      <w:r>
+        <w:rPr>
+          <w:rFonts w:ascii="Courier" w:hAnsi="Courier" w:cs="Courier New"/>
+          <w:sz w:val="24"/>
+          <w:szCs w:val="24"/>
+          <w:lang w:val="it-IT"/>
+        </w:rPr>
+        <w:t xml:space="preserve"> in formato </w:t>
+      </w:r>
+      <w:r>
+        <w:rPr>
+          <w:rFonts w:ascii="Courier" w:hAnsi="Courier" w:cs="Courier New"/>
+          <w:i/>
+          <w:iCs/>
+          <w:sz w:val="24"/>
+          <w:szCs w:val="24"/>
+          <w:lang w:val="it-IT"/>
+        </w:rPr>
+        <w:t>.obj</w:t>
+      </w:r>
+      <w:r>
+        <w:rPr>
+          <w:rFonts w:ascii="Courier" w:hAnsi="Courier" w:cs="Courier New"/>
+          <w:i/>
+          <w:iCs/>
+          <w:sz w:val="24"/>
+          <w:szCs w:val="24"/>
+          <w:lang w:val="it-IT"/>
+        </w:rPr>
+        <w:t xml:space="preserve"> </w:t>
+      </w:r>
+      <w:r>
+        <w:rPr>
+          <w:rFonts w:ascii="Courier" w:hAnsi="Courier" w:cs="Courier New"/>
+          <w:sz w:val="24"/>
+          <w:szCs w:val="24"/>
+          <w:lang w:val="it-IT"/>
+        </w:rPr>
+        <w:t xml:space="preserve">e contenuto nella cartella </w:t>
+      </w:r>
+      <w:r>
+        <w:rPr>
+          <w:rFonts w:ascii="Courier" w:hAnsi="Courier" w:cs="Courier New"/>
+          <w:i/>
+          <w:iCs/>
+          <w:sz w:val="24"/>
+          <w:szCs w:val="24"/>
+          <w:lang w:val="it-IT"/>
+        </w:rPr>
+        <w:t>hand</w:t>
+      </w:r>
+      <w:r>
+        <w:rPr>
+          <w:rFonts w:ascii="Courier" w:hAnsi="Courier" w:cs="Courier New"/>
+          <w:sz w:val="24"/>
+          <w:szCs w:val="24"/>
+          <w:lang w:val="it-IT"/>
+        </w:rPr>
+        <w:t>.</w:t>
+      </w:r>
+      <w:r>
+        <w:rPr>
+          <w:rFonts w:ascii="Courier" w:hAnsi="Courier" w:cs="Courier New"/>
+          <w:sz w:val="24"/>
+          <w:szCs w:val="24"/>
+          <w:lang w:val="it-IT"/>
+        </w:rPr>
+        <w:br/>
+        <w:t xml:space="preserve">Il file </w:t>
+      </w:r>
+      <w:r>
+        <w:rPr>
+          <w:rFonts w:ascii="Courier" w:hAnsi="Courier" w:cs="Courier New"/>
+          <w:i/>
+          <w:iCs/>
+          <w:sz w:val="24"/>
+          <w:szCs w:val="24"/>
+          <w:lang w:val="it-IT"/>
+        </w:rPr>
+        <w:t>hand.obj</w:t>
+      </w:r>
+      <w:r>
+        <w:rPr>
+          <w:rFonts w:ascii="Courier" w:hAnsi="Courier" w:cs="Courier New"/>
+          <w:sz w:val="24"/>
+          <w:szCs w:val="24"/>
+          <w:lang w:val="it-IT"/>
+        </w:rPr>
+        <w:t xml:space="preserve"> </w:t>
+      </w:r>
+      <w:r>
+        <w:rPr>
+          <w:rFonts w:ascii="Courier" w:hAnsi="Courier" w:cs="Courier New"/>
+          <w:sz w:val="24"/>
+          <w:szCs w:val="24"/>
+          <w:lang w:val="it-IT"/>
+        </w:rPr>
+        <w:t>all’interno dell’omonima directory</w:t>
+      </w:r>
+      <w:r>
+        <w:rPr>
+          <w:rFonts w:ascii="Courier" w:hAnsi="Courier" w:cs="Courier New"/>
+          <w:sz w:val="24"/>
+          <w:szCs w:val="24"/>
+          <w:lang w:val="it-IT"/>
+        </w:rPr>
+        <w:t xml:space="preserve">, contenente la riproduzione mediante una maglia poligonale (polygon mesh) di una mano, </w:t>
+      </w:r>
+      <w:r>
+        <w:rPr>
+          <w:rFonts w:ascii="Courier" w:hAnsi="Courier" w:cs="Courier New"/>
+          <w:sz w:val="24"/>
+          <w:szCs w:val="24"/>
+          <w:lang w:val="it-IT"/>
+        </w:rPr>
+        <w:t>va integrato co</w:t>
+      </w:r>
+      <w:r>
+        <w:rPr>
+          <w:rFonts w:ascii="Courier" w:hAnsi="Courier" w:cs="Courier New"/>
+          <w:sz w:val="24"/>
+          <w:szCs w:val="24"/>
+          <w:lang w:val="it-IT"/>
+        </w:rPr>
+        <w:t>n il</w:t>
+      </w:r>
+      <w:r>
+        <w:rPr>
+          <w:rFonts w:ascii="Courier" w:hAnsi="Courier" w:cs="Courier New"/>
+          <w:sz w:val="24"/>
+          <w:szCs w:val="24"/>
+          <w:lang w:val="it-IT"/>
+        </w:rPr>
+        <w:t xml:space="preserve"> file </w:t>
+      </w:r>
+      <w:r>
+        <w:rPr>
+          <w:rFonts w:ascii="Courier" w:hAnsi="Courier" w:cs="Courier New"/>
+          <w:i/>
+          <w:iCs/>
+          <w:sz w:val="24"/>
+          <w:szCs w:val="24"/>
+          <w:lang w:val="it-IT"/>
+        </w:rPr>
+        <w:lastRenderedPageBreak/>
+        <w:t>hand_mapNew.</w:t>
+      </w:r>
+      <w:r>
+        <w:rPr>
+          <w:rFonts w:ascii="Courier" w:hAnsi="Courier" w:cs="Courier New"/>
+          <w:i/>
+          <w:iCs/>
+          <w:sz w:val="24"/>
+          <w:szCs w:val="24"/>
+          <w:lang w:val="it-IT"/>
+        </w:rPr>
+        <w:t>mat</w:t>
+      </w:r>
+      <w:r>
+        <w:rPr>
+          <w:rFonts w:ascii="Courier" w:hAnsi="Courier" w:cs="Courier New"/>
+          <w:sz w:val="24"/>
+          <w:szCs w:val="24"/>
+          <w:lang w:val="it-IT"/>
+        </w:rPr>
+        <w:t>,</w:t>
+      </w:r>
+      <w:r>
+        <w:rPr>
+          <w:rFonts w:ascii="Courier" w:hAnsi="Courier" w:cs="Courier New"/>
+          <w:sz w:val="24"/>
+          <w:szCs w:val="24"/>
+          <w:lang w:val="it-IT"/>
+        </w:rPr>
+        <w:t xml:space="preserve"> dipendente da </w:t>
+      </w:r>
+      <w:r>
+        <w:rPr>
+          <w:rFonts w:ascii="Courier" w:hAnsi="Courier" w:cs="Courier New"/>
+          <w:i/>
+          <w:iCs/>
+          <w:sz w:val="24"/>
+          <w:szCs w:val="24"/>
+          <w:lang w:val="it-IT"/>
+        </w:rPr>
+        <w:t>hand_mapNew.jpg</w:t>
+      </w:r>
+      <w:r>
+        <w:rPr>
+          <w:rFonts w:ascii="Courier" w:hAnsi="Courier" w:cs="Courier New"/>
+          <w:sz w:val="24"/>
+          <w:szCs w:val="24"/>
+          <w:lang w:val="it-IT"/>
+        </w:rPr>
+        <w:t>,</w:t>
+      </w:r>
+      <w:r>
+        <w:rPr>
+          <w:rFonts w:ascii="Courier" w:hAnsi="Courier" w:cs="Courier New"/>
+          <w:sz w:val="24"/>
+          <w:szCs w:val="24"/>
+          <w:lang w:val="it-IT"/>
+        </w:rPr>
+        <w:t xml:space="preserve"> </w:t>
+      </w:r>
+      <w:r>
+        <w:rPr>
+          <w:rFonts w:ascii="Courier" w:hAnsi="Courier" w:cs="Courier New"/>
+          <w:sz w:val="24"/>
+          <w:szCs w:val="24"/>
+          <w:lang w:val="it-IT"/>
+        </w:rPr>
+        <w:t xml:space="preserve">che fornisce copertura </w:t>
+      </w:r>
+      <w:r>
+        <w:rPr>
+          <w:rFonts w:ascii="Courier" w:hAnsi="Courier" w:cs="Courier New"/>
+          <w:sz w:val="24"/>
+          <w:szCs w:val="24"/>
+          <w:lang w:val="it-IT"/>
+        </w:rPr>
+        <w:t>alla</w:t>
+      </w:r>
+      <w:r>
+        <w:rPr>
+          <w:rFonts w:ascii="Courier" w:hAnsi="Courier" w:cs="Courier New"/>
+          <w:sz w:val="24"/>
+          <w:szCs w:val="24"/>
+          <w:lang w:val="it-IT"/>
+        </w:rPr>
+        <w:t xml:space="preserve"> mesh</w:t>
+      </w:r>
+      <w:r>
+        <w:rPr>
+          <w:rFonts w:ascii="Courier" w:hAnsi="Courier" w:cs="Courier New"/>
+          <w:sz w:val="24"/>
+          <w:szCs w:val="24"/>
+          <w:lang w:val="it-IT"/>
+        </w:rPr>
+        <w:t>, aggiungendole la pelle altrimenti mancante</w:t>
+      </w:r>
+      <w:r>
+        <w:rPr>
+          <w:rFonts w:ascii="Courier" w:hAnsi="Courier" w:cs="Courier New"/>
+          <w:sz w:val="24"/>
+          <w:szCs w:val="24"/>
+          <w:lang w:val="it-IT"/>
+        </w:rPr>
+        <w:t xml:space="preserve"> e dettagli come unghie e rughe.</w:t>
+      </w:r>
+    </w:p>
+    <w:p>
+      <w:pPr>
+        <w:spacing w:line="360" w:lineRule="auto"/>
+        <w:jc w:val="both"/>
+        <w:rPr>
+          <w:rFonts w:ascii="Courier" w:hAnsi="Courier" w:cs="Courier New"/>
+          <w:sz w:val="24"/>
+          <w:szCs w:val="24"/>
+          <w:lang w:val="it-IT"/>
+        </w:rPr>
+      </w:pPr>
+      <w:r>
+        <w:rPr>
+          <w:rFonts w:ascii="Courier" w:hAnsi="Courier" w:cs="Courier New"/>
+          <w:b/>
+          <w:bCs/>
+          <w:i/>
+          <w:iCs/>
+          <w:sz w:val="24"/>
+          <w:szCs w:val="24"/>
+          <w:lang w:val="it-IT"/>
+        </w:rPr>
+        <w:t>Assets/GUI</w:t>
+      </w:r>
+    </w:p>
+    <w:p>
+      <w:pPr>
+        <w:spacing w:line="360" w:lineRule="auto"/>
+        <w:jc w:val="both"/>
+        <w:rPr>
+          <w:rFonts w:ascii="Courier" w:hAnsi="Courier" w:cs="Courier New"/>
+          <w:sz w:val="24"/>
+          <w:szCs w:val="24"/>
+          <w:lang w:val="it-IT"/>
+        </w:rPr>
+      </w:pPr>
+      <w:r>
+        <w:rPr>
+          <w:rFonts w:ascii="Courier" w:hAnsi="Courier" w:cs="Courier New"/>
+          <w:sz w:val="24"/>
+          <w:szCs w:val="24"/>
+          <w:lang w:val="it-IT"/>
+        </w:rPr>
+        <w:t xml:space="preserve">All’interno della cartella </w:t>
+      </w:r>
+      <w:r>
+        <w:rPr>
+          <w:rFonts w:ascii="Courier" w:hAnsi="Courier" w:cs="Courier New"/>
+          <w:i/>
+          <w:iCs/>
+          <w:sz w:val="24"/>
+          <w:szCs w:val="24"/>
+          <w:lang w:val="it-IT"/>
+        </w:rPr>
+        <w:t>GUI</w:t>
+      </w:r>
+      <w:r>
+        <w:rPr>
+          <w:rFonts w:ascii="Courier" w:hAnsi="Courier" w:cs="Courier New"/>
+          <w:sz w:val="24"/>
+          <w:szCs w:val="24"/>
+          <w:lang w:val="it-IT"/>
+        </w:rPr>
+        <w:t xml:space="preserve"> (abbreviazione di Graphical User Interface) sono contenute</w:t>
+      </w:r>
+      <w:r>
+        <w:rPr>
+          <w:rFonts w:ascii="Courier" w:hAnsi="Courier" w:cs="Courier New"/>
+          <w:sz w:val="24"/>
+          <w:szCs w:val="24"/>
+          <w:lang w:val="it-IT"/>
+        </w:rPr>
+        <w:t>, nell’unico file presente,</w:t>
+      </w:r>
+      <w:r>
+        <w:rPr>
+          <w:rFonts w:ascii="Courier" w:hAnsi="Courier" w:cs="Courier New"/>
+          <w:sz w:val="24"/>
+          <w:szCs w:val="24"/>
+          <w:lang w:val="it-IT"/>
+        </w:rPr>
+        <w:t xml:space="preserve"> tutte le informazioni relative all’aspetto </w:t>
+      </w:r>
+      <w:r>
+        <w:rPr>
+          <w:rFonts w:ascii="Courier" w:hAnsi="Courier" w:cs="Courier New"/>
+          <w:sz w:val="24"/>
+          <w:szCs w:val="24"/>
+          <w:lang w:val="it-IT"/>
+        </w:rPr>
+        <w:t>che l’</w:t>
+      </w:r>
+      <w:r>
+        <w:rPr>
+          <w:rFonts w:ascii="Courier" w:hAnsi="Courier" w:cs="Courier New"/>
+          <w:sz w:val="24"/>
+          <w:szCs w:val="24"/>
+          <w:lang w:val="it-IT"/>
+        </w:rPr>
+        <w:t xml:space="preserve">interfaccia utente </w:t>
+      </w:r>
+      <w:r>
+        <w:rPr>
+          <w:rFonts w:ascii="Courier" w:hAnsi="Courier" w:cs="Courier New"/>
+          <w:sz w:val="24"/>
+          <w:szCs w:val="24"/>
+          <w:lang w:val="it-IT"/>
+        </w:rPr>
+        <w:t xml:space="preserve">dovrà mantenere </w:t>
+      </w:r>
+      <w:r>
+        <w:rPr>
+          <w:rFonts w:ascii="Courier" w:hAnsi="Courier" w:cs="Courier New"/>
+          <w:sz w:val="24"/>
+          <w:szCs w:val="24"/>
+          <w:lang w:val="it-IT"/>
+        </w:rPr>
+        <w:t>durante la creazione del dataset</w:t>
+      </w:r>
+      <w:r>
+        <w:rPr>
+          <w:rFonts w:ascii="Courier" w:hAnsi="Courier" w:cs="Courier New"/>
+          <w:sz w:val="24"/>
+          <w:szCs w:val="24"/>
+          <w:lang w:val="it-IT"/>
+        </w:rPr>
+        <w:t xml:space="preserve">: essa sarà infatti continuamente cambiata </w:t>
+      </w:r>
+      <w:r>
+        <w:rPr>
+          <w:rFonts w:ascii="Courier" w:hAnsi="Courier" w:cs="Courier New"/>
+          <w:sz w:val="24"/>
+          <w:szCs w:val="24"/>
+          <w:lang w:val="it-IT"/>
+        </w:rPr>
+        <w:t>nelle dimensioni</w:t>
+      </w:r>
+      <w:r>
+        <w:rPr>
+          <w:rFonts w:ascii="Courier" w:hAnsi="Courier" w:cs="Courier New"/>
+          <w:sz w:val="24"/>
+          <w:szCs w:val="24"/>
+          <w:lang w:val="it-IT"/>
+        </w:rPr>
+        <w:t xml:space="preserve"> e nel contenuto, venendo di fatto distrutta e ricostruita dopo </w:t>
+      </w:r>
+      <w:r>
+        <w:rPr>
+          <w:rFonts w:ascii="Courier" w:hAnsi="Courier" w:cs="Courier New"/>
+          <w:sz w:val="24"/>
+          <w:szCs w:val="24"/>
+          <w:lang w:val="it-IT"/>
+        </w:rPr>
+        <w:t>la generazione di ogni immagine</w:t>
+      </w:r>
+      <w:r>
+        <w:rPr>
+          <w:rFonts w:ascii="Courier" w:hAnsi="Courier" w:cs="Courier New"/>
+          <w:sz w:val="24"/>
+          <w:szCs w:val="24"/>
+          <w:lang w:val="it-IT"/>
+        </w:rPr>
+        <w:t xml:space="preserve">, e </w:t>
+      </w:r>
+      <w:r>
+        <w:rPr>
+          <w:rFonts w:ascii="Courier" w:hAnsi="Courier" w:cs="Courier New"/>
+          <w:i/>
+          <w:iCs/>
+          <w:sz w:val="24"/>
+          <w:szCs w:val="24"/>
+          <w:lang w:val="it-IT"/>
+        </w:rPr>
+        <w:t>CustomSkin.guiskin</w:t>
+      </w:r>
+      <w:r>
+        <w:rPr>
+          <w:rFonts w:ascii="Courier" w:hAnsi="Courier" w:cs="Courier New"/>
+          <w:sz w:val="24"/>
+          <w:szCs w:val="24"/>
+          <w:lang w:val="it-IT"/>
+        </w:rPr>
+        <w:t xml:space="preserve"> funge</w:t>
+      </w:r>
+      <w:r>
+        <w:rPr>
+          <w:rFonts w:ascii="Courier" w:hAnsi="Courier" w:cs="Courier New"/>
+          <w:sz w:val="24"/>
+          <w:szCs w:val="24"/>
+          <w:lang w:val="it-IT"/>
+        </w:rPr>
+        <w:t>,</w:t>
+      </w:r>
+      <w:r>
+        <w:rPr>
+          <w:rFonts w:ascii="Courier" w:hAnsi="Courier" w:cs="Courier New"/>
+          <w:sz w:val="24"/>
+          <w:szCs w:val="24"/>
+          <w:lang w:val="it-IT"/>
+        </w:rPr>
+        <w:t xml:space="preserve"> </w:t>
+      </w:r>
+      <w:r>
+        <w:rPr>
+          <w:rFonts w:ascii="Courier" w:hAnsi="Courier" w:cs="Courier New"/>
+          <w:sz w:val="24"/>
+          <w:szCs w:val="24"/>
+          <w:lang w:val="it-IT"/>
+        </w:rPr>
+        <w:t xml:space="preserve">a tal proposito, </w:t>
+      </w:r>
+      <w:r>
+        <w:rPr>
+          <w:rFonts w:ascii="Courier" w:hAnsi="Courier" w:cs="Courier New"/>
+          <w:sz w:val="24"/>
+          <w:szCs w:val="24"/>
+          <w:lang w:val="it-IT"/>
+        </w:rPr>
+        <w:t xml:space="preserve">da </w:t>
+      </w:r>
+      <w:r>
+        <w:rPr>
+          <w:rFonts w:ascii="Courier" w:hAnsi="Courier" w:cs="Courier New"/>
+          <w:sz w:val="24"/>
+          <w:szCs w:val="24"/>
+          <w:lang w:val="it-IT"/>
+        </w:rPr>
+        <w:t>manuale per la realizzazione di una nuova GUI, pronta a contenere la nuova immagine</w:t>
+      </w:r>
+      <w:r>
+        <w:rPr>
+          <w:rFonts w:ascii="Courier" w:hAnsi="Courier" w:cs="Courier New"/>
+          <w:sz w:val="24"/>
+          <w:szCs w:val="24"/>
+          <w:lang w:val="it-IT"/>
+        </w:rPr>
+        <w:t>.</w:t>
+      </w:r>
+    </w:p>
+    <w:p>
+      <w:pPr>
+        <w:spacing w:line="360" w:lineRule="auto"/>
+        <w:jc w:val="both"/>
+        <w:rPr>
+          <w:rFonts w:ascii="Courier" w:hAnsi="Courier" w:cs="Courier New"/>
+          <w:b/>
+          <w:bCs/>
+          <w:i/>
+          <w:iCs/>
+          <w:sz w:val="24"/>
+          <w:szCs w:val="24"/>
+          <w:lang w:val="it-IT"/>
+        </w:rPr>
+      </w:pPr>
+      <w:r>
+        <w:rPr>
+          <w:rFonts w:ascii="Courier" w:hAnsi="Courier" w:cs="Courier New"/>
+          <w:b/>
+          <w:bCs/>
+          <w:i/>
+          <w:iCs/>
+          <w:sz w:val="24"/>
+          <w:szCs w:val="24"/>
+          <w:lang w:val="it-IT"/>
+        </w:rPr>
+        <w:t>Assets/Images</w:t>
+      </w:r>
+    </w:p>
+    <w:p>
+      <w:pPr>
+        <w:spacing w:line="360" w:lineRule="auto"/>
+        <w:jc w:val="both"/>
+        <w:rPr>
+          <w:rFonts w:ascii="Courier" w:hAnsi="Courier" w:cs="Courier New"/>
+          <w:sz w:val="24"/>
+          <w:szCs w:val="24"/>
+          <w:lang w:val="it-IT"/>
+        </w:rPr>
+      </w:pPr>
+      <w:r>
+        <w:rPr>
+          <w:rFonts w:ascii="Courier" w:hAnsi="Courier" w:cs="Courier New"/>
+          <w:sz w:val="24"/>
+          <w:szCs w:val="24"/>
+          <w:lang w:val="it-IT"/>
+        </w:rPr>
+        <w:t xml:space="preserve">La cartella analizzata in questo paragrafo contiene tutto il materiale necessario per la rappresentazione di una bounding box. </w:t>
+      </w:r>
+      <w:r>
+        <w:rPr>
+          <w:rFonts w:ascii="Courier" w:hAnsi="Courier" w:cs="Courier New"/>
+          <w:sz w:val="24"/>
+          <w:szCs w:val="24"/>
+          <w:lang w:val="it-IT"/>
+        </w:rPr>
+        <w:t xml:space="preserve">Il connubio tra i file </w:t>
+      </w:r>
+      <w:r>
+        <w:rPr>
+          <w:rFonts w:ascii="Courier" w:hAnsi="Courier" w:cs="Courier New"/>
+          <w:i/>
+          <w:iCs/>
+          <w:sz w:val="24"/>
+          <w:szCs w:val="24"/>
+          <w:lang w:val="it-IT"/>
+        </w:rPr>
+        <w:t xml:space="preserve">Box.png </w:t>
+      </w:r>
+      <w:r>
+        <w:rPr>
+          <w:rFonts w:ascii="Courier" w:hAnsi="Courier" w:cs="Courier New"/>
+          <w:sz w:val="24"/>
+          <w:szCs w:val="24"/>
+          <w:lang w:val="it-IT"/>
+        </w:rPr>
+        <w:t xml:space="preserve">e </w:t>
+      </w:r>
+      <w:r>
+        <w:rPr>
+          <w:rFonts w:ascii="Courier" w:hAnsi="Courier" w:cs="Courier New"/>
+          <w:i/>
+          <w:iCs/>
+          <w:sz w:val="24"/>
+          <w:szCs w:val="24"/>
+          <w:lang w:val="it-IT"/>
+        </w:rPr>
+        <w:t>GlowOutline.png</w:t>
+      </w:r>
+      <w:r>
+        <w:rPr>
+          <w:rFonts w:ascii="Courier" w:hAnsi="Courier" w:cs="Courier New"/>
+          <w:sz w:val="24"/>
+          <w:szCs w:val="24"/>
+          <w:lang w:val="it-IT"/>
+        </w:rPr>
+        <w:t xml:space="preserve"> andrà a formare la bounding box che, ridimensionata in funzione dei limiti spaziali dell’oggetto (o degli oggetti) su cui si basa il dataset da uno script (vedi paragrafo </w:t>
+      </w:r>
+      <w:r>
+        <w:rPr>
+          <w:rFonts w:ascii="Courier" w:hAnsi="Courier" w:cs="Courier New"/>
+          <w:i/>
+          <w:iCs/>
+          <w:sz w:val="24"/>
+          <w:szCs w:val="24"/>
+          <w:lang w:val="it-IT"/>
+        </w:rPr>
+        <w:t>Assets/Scripts</w:t>
+      </w:r>
+      <w:r>
+        <w:rPr>
+          <w:rFonts w:ascii="Courier" w:hAnsi="Courier" w:cs="Courier New"/>
+          <w:sz w:val="24"/>
+          <w:szCs w:val="24"/>
+          <w:lang w:val="it-IT"/>
+        </w:rPr>
+        <w:t>), fornirà un’informazione sulla porzione di immagine all’interno della quale è presente ciò che ci interessa riconoscere.</w:t>
+      </w:r>
+    </w:p>
+    <w:p>
+      <w:pPr>
+        <w:spacing w:line="360" w:lineRule="auto"/>
+        <w:jc w:val="both"/>
+        <w:rPr>
+          <w:rFonts w:ascii="Courier" w:hAnsi="Courier" w:cs="Courier New"/>
+          <w:b/>
+          <w:bCs/>
+          <w:i/>
+          <w:iCs/>
           <w:sz w:val="24"/>
           <w:szCs w:val="24"/>
           <w:lang w:val="it-IT"/>
@@ -722,6 +2076,7 @@
         <w:pStyle w:val="Testonotaapidipagina"/>
         <w:rPr>
           <w:rFonts w:ascii="Courier" w:hAnsi="Courier"/>
+          <w:lang w:val="it-IT"/>
         </w:rPr>
       </w:pPr>
       <w:r>
@@ -812,14 +2167,21 @@
           <w:rFonts w:ascii="Courier" w:hAnsi="Courier"/>
           <w:lang w:val="it-IT"/>
         </w:rPr>
-        <w:t>soluzione</w:t>
+        <w:t>soluzion</w:t>
       </w:r>
       <w:r>
         <w:rPr>
           <w:rFonts w:ascii="Courier" w:hAnsi="Courier"/>
           <w:lang w:val="it-IT"/>
         </w:rPr>
-        <w:t xml:space="preserve"> Unity, fatta eccezione per </w:t>
+        <w:t>e Unity</w:t>
+      </w:r>
+      <w:r>
+        <w:rPr>
+          <w:rFonts w:ascii="Courier" w:hAnsi="Courier"/>
+          <w:lang w:val="it-IT"/>
+        </w:rPr>
+        <w:t xml:space="preserve">, fatta eccezione per </w:t>
       </w:r>
       <w:r>
         <w:rPr>
@@ -854,6 +2216,31 @@
           <w:lang w:val="it-IT"/>
         </w:rPr>
         <w:t>che verrà però descritta nei paragrafi inerenti alla fase di training</w:t>
+      </w:r>
+    </w:p>
+  </w:footnote>
+  <w:footnote w:id="3">
+    <w:p>
+      <w:pPr>
+        <w:pStyle w:val="Testonotaapidipagina"/>
+        <w:rPr>
+          <w:rFonts w:ascii="Courier" w:hAnsi="Courier"/>
+          <w:lang w:val="it-IT"/>
+        </w:rPr>
+      </w:pPr>
+      <w:r>
+        <w:rPr>
+          <w:rStyle w:val="Rimandonotaapidipagina"/>
+          <w:rFonts w:ascii="Courier" w:hAnsi="Courier"/>
+        </w:rPr>
+        <w:footnoteRef/>
+      </w:r>
+      <w:r>
+        <w:rPr>
+          <w:rFonts w:ascii="Courier" w:hAnsi="Courier"/>
+          <w:lang w:val="it-IT"/>
+        </w:rPr>
+        <w:t xml:space="preserve"> https://free3d.com/3d-model/freerealsichand-85561.html</w:t>
       </w:r>
     </w:p>
   </w:footnote>

</xml_diff>

<commit_message>
Update parte di tesi su generazione
</commit_message>
<xml_diff>
--- a/generazione/generazione.docx
+++ b/generazione/generazione.docx
@@ -375,7 +375,25 @@
           <w:szCs w:val="24"/>
           <w:lang w:val="it-IT"/>
         </w:rPr>
-        <w:t xml:space="preserve">Nel caso rappresentato da questo lavoro di tesi, l’oggetto della detection è una mano e il </w:t>
+        <w:t xml:space="preserve">Nel caso rappresentato da questo lavoro di tesi, l’oggetto della detection </w:t>
+      </w:r>
+      <w:r>
+        <w:rPr>
+          <w:rFonts w:ascii="Courier" w:hAnsi="Courier" w:cs="Courier New"/>
+          <w:sz w:val="24"/>
+          <w:szCs w:val="24"/>
+          <w:lang w:val="it-IT"/>
+        </w:rPr>
+        <w:t>è</w:t>
+      </w:r>
+      <w:r>
+        <w:rPr>
+          <w:rFonts w:ascii="Courier" w:hAnsi="Courier" w:cs="Courier New"/>
+          <w:sz w:val="24"/>
+          <w:szCs w:val="24"/>
+          <w:lang w:val="it-IT"/>
+        </w:rPr>
+        <w:t xml:space="preserve"> una mano e il </w:t>
       </w:r>
       <w:r>
         <w:rPr>
@@ -393,7 +411,25 @@
           <w:szCs w:val="24"/>
           <w:lang w:val="it-IT"/>
         </w:rPr>
-        <w:t xml:space="preserve"> che si occuperà del training è TensorFlow</w:t>
+        <w:t xml:space="preserve"> che si </w:t>
+      </w:r>
+      <w:r>
+        <w:rPr>
+          <w:rFonts w:ascii="Courier" w:hAnsi="Courier" w:cs="Courier New"/>
+          <w:sz w:val="24"/>
+          <w:szCs w:val="24"/>
+          <w:lang w:val="it-IT"/>
+        </w:rPr>
+        <w:t>occupa</w:t>
+      </w:r>
+      <w:r>
+        <w:rPr>
+          <w:rFonts w:ascii="Courier" w:hAnsi="Courier" w:cs="Courier New"/>
+          <w:sz w:val="24"/>
+          <w:szCs w:val="24"/>
+          <w:lang w:val="it-IT"/>
+        </w:rPr>
+        <w:t xml:space="preserve"> del training è TensorFlow</w:t>
       </w:r>
       <w:r>
         <w:rPr>
@@ -486,16 +522,7 @@
           <w:szCs w:val="24"/>
           <w:lang w:val="it-IT"/>
         </w:rPr>
-        <w:t>,</w:t>
-      </w:r>
-      <w:r>
-        <w:rPr>
-          <w:rFonts w:ascii="Courier" w:hAnsi="Courier" w:cs="Courier New"/>
-          <w:sz w:val="24"/>
-          <w:szCs w:val="24"/>
-          <w:lang w:val="it-IT"/>
-        </w:rPr>
-        <w:t xml:space="preserve"> che si andrà a generare</w:t>
+        <w:t xml:space="preserve"> generato</w:t>
       </w:r>
       <w:r>
         <w:rPr>
@@ -1313,7 +1340,25 @@
           <w:szCs w:val="24"/>
           <w:lang w:val="it-IT"/>
         </w:rPr>
-        <w:t>Per la generazione di un dataset adatto al training di un hand detector, è stato utilizzato un modello 3D di mano</w:t>
+        <w:t>Per la generazione di un dataset adatto al training d</w:t>
+      </w:r>
+      <w:r>
+        <w:rPr>
+          <w:rFonts w:ascii="Courier" w:hAnsi="Courier" w:cs="Courier New"/>
+          <w:sz w:val="24"/>
+          <w:szCs w:val="24"/>
+          <w:lang w:val="it-IT"/>
+        </w:rPr>
+        <w:t>ell’</w:t>
+      </w:r>
+      <w:r>
+        <w:rPr>
+          <w:rFonts w:ascii="Courier" w:hAnsi="Courier" w:cs="Courier New"/>
+          <w:sz w:val="24"/>
+          <w:szCs w:val="24"/>
+          <w:lang w:val="it-IT"/>
+        </w:rPr>
+        <w:t>hand detector, è stato utilizzato un modello 3D di mano</w:t>
       </w:r>
       <w:r>
         <w:rPr>
@@ -1458,7 +1503,25 @@
           <w:szCs w:val="24"/>
           <w:lang w:val="it-IT"/>
         </w:rPr>
-        <w:t xml:space="preserve">, contenente la riproduzione mediante una maglia poligonale (polygon mesh) di una mano, </w:t>
+        <w:t xml:space="preserve">, contenente la riproduzione mediante una maglia poligonale </w:t>
+      </w:r>
+      <w:r>
+        <w:rPr>
+          <w:rFonts w:ascii="Courier" w:hAnsi="Courier" w:cs="Courier New"/>
+          <w:sz w:val="24"/>
+          <w:szCs w:val="24"/>
+          <w:lang w:val="it-IT"/>
+        </w:rPr>
+        <w:t>(polygon mesh)</w:t>
+      </w:r>
+      <w:r>
+        <w:rPr>
+          <w:rFonts w:ascii="Courier" w:hAnsi="Courier" w:cs="Courier New"/>
+          <w:sz w:val="24"/>
+          <w:szCs w:val="24"/>
+          <w:lang w:val="it-IT"/>
+        </w:rPr>
+        <w:t xml:space="preserve"> di una mano, </w:t>
       </w:r>
       <w:r>
         <w:rPr>
@@ -1496,7 +1559,6 @@
           <w:szCs w:val="24"/>
           <w:lang w:val="it-IT"/>
         </w:rPr>
-        <w:lastRenderedPageBreak/>
         <w:t>hand_mapNew.</w:t>
       </w:r>
       <w:r>
@@ -1564,7 +1626,17 @@
           <w:szCs w:val="24"/>
           <w:lang w:val="it-IT"/>
         </w:rPr>
-        <w:t xml:space="preserve">che fornisce copertura </w:t>
+        <w:t xml:space="preserve">che fornisce </w:t>
+      </w:r>
+      <w:r>
+        <w:rPr>
+          <w:rFonts w:ascii="Courier" w:hAnsi="Courier" w:cs="Courier New"/>
+          <w:sz w:val="24"/>
+          <w:szCs w:val="24"/>
+          <w:lang w:val="it-IT"/>
+        </w:rPr>
+        <w:lastRenderedPageBreak/>
+        <w:t xml:space="preserve">copertura </w:t>
       </w:r>
       <w:r>
         <w:rPr>
@@ -1830,7 +1902,34 @@
           <w:szCs w:val="24"/>
           <w:lang w:val="it-IT"/>
         </w:rPr>
-        <w:t>manuale per la realizzazione di una nuova GUI, pronta a contenere la nuova immagine</w:t>
+        <w:t>lista di parametri</w:t>
+      </w:r>
+      <w:r>
+        <w:rPr>
+          <w:rFonts w:ascii="Courier" w:hAnsi="Courier" w:cs="Courier New"/>
+          <w:sz w:val="24"/>
+          <w:szCs w:val="24"/>
+          <w:lang w:val="it-IT"/>
+        </w:rPr>
+        <w:t xml:space="preserve"> per la realizzazione di una nuova GUI, pronta a contenere </w:t>
+      </w:r>
+      <w:r>
+        <w:rPr>
+          <w:rFonts w:ascii="Courier" w:hAnsi="Courier" w:cs="Courier New"/>
+          <w:sz w:val="24"/>
+          <w:szCs w:val="24"/>
+          <w:lang w:val="it-IT"/>
+        </w:rPr>
+        <w:t xml:space="preserve">un’altra </w:t>
+      </w:r>
+      <w:r>
+        <w:rPr>
+          <w:rFonts w:ascii="Courier" w:hAnsi="Courier" w:cs="Courier New"/>
+          <w:sz w:val="24"/>
+          <w:szCs w:val="24"/>
+          <w:lang w:val="it-IT"/>
+        </w:rPr>
+        <w:t>immagine</w:t>
       </w:r>
       <w:r>
         <w:rPr>
@@ -1889,16 +1988,43 @@
           <w:szCs w:val="24"/>
           <w:lang w:val="it-IT"/>
         </w:rPr>
-        <w:t xml:space="preserve">La cartella analizzata in questo paragrafo contiene tutto il materiale necessario per la rappresentazione di una bounding box. </w:t>
-      </w:r>
-      <w:r>
-        <w:rPr>
-          <w:rFonts w:ascii="Courier" w:hAnsi="Courier" w:cs="Courier New"/>
-          <w:sz w:val="24"/>
-          <w:szCs w:val="24"/>
-          <w:lang w:val="it-IT"/>
-        </w:rPr>
-        <w:t xml:space="preserve">Il connubio tra i file </w:t>
+        <w:t>La cartella analizzata in questo paragrafo contiene tutto il materiale necessario per la rappresentazione di una bounding box</w:t>
+      </w:r>
+      <w:r>
+        <w:rPr>
+          <w:rFonts w:ascii="Courier" w:hAnsi="Courier" w:cs="Courier New"/>
+          <w:sz w:val="24"/>
+          <w:szCs w:val="24"/>
+          <w:lang w:val="it-IT"/>
+        </w:rPr>
+        <w:t xml:space="preserve">: </w:t>
+      </w:r>
+      <w:r>
+        <w:rPr>
+          <w:rFonts w:ascii="Courier" w:hAnsi="Courier" w:cs="Courier New"/>
+          <w:sz w:val="24"/>
+          <w:szCs w:val="24"/>
+          <w:lang w:val="it-IT"/>
+        </w:rPr>
+        <w:t>quest’ultima</w:t>
+      </w:r>
+      <w:r>
+        <w:rPr>
+          <w:rFonts w:ascii="Courier" w:hAnsi="Courier" w:cs="Courier New"/>
+          <w:sz w:val="24"/>
+          <w:szCs w:val="24"/>
+          <w:lang w:val="it-IT"/>
+        </w:rPr>
+        <w:t xml:space="preserve"> sarà infatti formata dal</w:t>
+      </w:r>
+      <w:r>
+        <w:rPr>
+          <w:rFonts w:ascii="Courier" w:hAnsi="Courier" w:cs="Courier New"/>
+          <w:sz w:val="24"/>
+          <w:szCs w:val="24"/>
+          <w:lang w:val="it-IT"/>
+        </w:rPr>
+        <w:t xml:space="preserve"> connubio tra i file </w:t>
       </w:r>
       <w:r>
         <w:rPr>
@@ -1909,16 +2035,25 @@
           <w:szCs w:val="24"/>
           <w:lang w:val="it-IT"/>
         </w:rPr>
-        <w:t xml:space="preserve">Box.png </w:t>
-      </w:r>
-      <w:r>
-        <w:rPr>
-          <w:rFonts w:ascii="Courier" w:hAnsi="Courier" w:cs="Courier New"/>
-          <w:sz w:val="24"/>
-          <w:szCs w:val="24"/>
-          <w:lang w:val="it-IT"/>
-        </w:rPr>
-        <w:t xml:space="preserve">e </w:t>
+        <w:t>Box.png</w:t>
+      </w:r>
+      <w:r>
+        <w:rPr>
+          <w:rFonts w:ascii="Courier" w:hAnsi="Courier" w:cs="Courier New"/>
+          <w:sz w:val="24"/>
+          <w:szCs w:val="24"/>
+          <w:lang w:val="it-IT"/>
+        </w:rPr>
+        <w:t xml:space="preserve"> </w:t>
+      </w:r>
+      <w:r>
+        <w:rPr>
+          <w:rFonts w:ascii="Courier" w:hAnsi="Courier" w:cs="Courier New"/>
+          <w:sz w:val="24"/>
+          <w:szCs w:val="24"/>
+          <w:lang w:val="it-IT"/>
+        </w:rPr>
+        <w:t>(riquadro verde)</w:t>
       </w:r>
       <w:r>
         <w:rPr>
@@ -1929,16 +2064,16 @@
           <w:szCs w:val="24"/>
           <w:lang w:val="it-IT"/>
         </w:rPr>
-        <w:t>GlowOutline.png</w:t>
-      </w:r>
-      <w:r>
-        <w:rPr>
-          <w:rFonts w:ascii="Courier" w:hAnsi="Courier" w:cs="Courier New"/>
-          <w:sz w:val="24"/>
-          <w:szCs w:val="24"/>
-          <w:lang w:val="it-IT"/>
-        </w:rPr>
-        <w:t xml:space="preserve"> andrà a formare la bounding box che, ridimensionata in funzione dei limiti spaziali dell’oggetto (o degli oggetti) su cui si basa il dataset da uno script (vedi paragrafo </w:t>
+        <w:t xml:space="preserve"> </w:t>
+      </w:r>
+      <w:r>
+        <w:rPr>
+          <w:rFonts w:ascii="Courier" w:hAnsi="Courier" w:cs="Courier New"/>
+          <w:sz w:val="24"/>
+          <w:szCs w:val="24"/>
+          <w:lang w:val="it-IT"/>
+        </w:rPr>
+        <w:t xml:space="preserve">e </w:t>
       </w:r>
       <w:r>
         <w:rPr>
@@ -1949,17 +2084,573 @@
           <w:szCs w:val="24"/>
           <w:lang w:val="it-IT"/>
         </w:rPr>
-        <w:t>Assets/Scripts</w:t>
-      </w:r>
-      <w:r>
-        <w:rPr>
-          <w:rFonts w:ascii="Courier" w:hAnsi="Courier" w:cs="Courier New"/>
-          <w:sz w:val="24"/>
-          <w:szCs w:val="24"/>
-          <w:lang w:val="it-IT"/>
-        </w:rPr>
-        <w:t>), fornirà un’informazione sulla porzione di immagine all’interno della quale è presente ciò che ci interessa riconoscere.</w:t>
-      </w:r>
+        <w:t>GlowOutline.png</w:t>
+      </w:r>
+      <w:r>
+        <w:rPr>
+          <w:rFonts w:ascii="Courier" w:hAnsi="Courier" w:cs="Courier New"/>
+          <w:sz w:val="24"/>
+          <w:szCs w:val="24"/>
+          <w:lang w:val="it-IT"/>
+        </w:rPr>
+        <w:t xml:space="preserve"> (illuminazione</w:t>
+      </w:r>
+      <w:r>
+        <w:rPr>
+          <w:rFonts w:ascii="Courier" w:hAnsi="Courier" w:cs="Courier New"/>
+          <w:sz w:val="24"/>
+          <w:szCs w:val="24"/>
+          <w:lang w:val="it-IT"/>
+        </w:rPr>
+        <w:t xml:space="preserve"> bordi del</w:t>
+      </w:r>
+      <w:r>
+        <w:rPr>
+          <w:rFonts w:ascii="Courier" w:hAnsi="Courier" w:cs="Courier New"/>
+          <w:sz w:val="24"/>
+          <w:szCs w:val="24"/>
+          <w:lang w:val="it-IT"/>
+        </w:rPr>
+        <w:t xml:space="preserve"> riquadro) e sarà</w:t>
+      </w:r>
+      <w:r>
+        <w:rPr>
+          <w:rFonts w:ascii="Courier" w:hAnsi="Courier" w:cs="Courier New"/>
+          <w:sz w:val="24"/>
+          <w:szCs w:val="24"/>
+          <w:lang w:val="it-IT"/>
+        </w:rPr>
+        <w:t xml:space="preserve"> ridimensionata in funzione dei limiti spaziali dell’oggetto (o degli oggetti) su cui si basa il dataset</w:t>
+      </w:r>
+      <w:r>
+        <w:rPr>
+          <w:rFonts w:ascii="Courier" w:hAnsi="Courier" w:cs="Courier New"/>
+          <w:sz w:val="24"/>
+          <w:szCs w:val="24"/>
+          <w:lang w:val="it-IT"/>
+        </w:rPr>
+        <w:t xml:space="preserve">, </w:t>
+      </w:r>
+      <w:r>
+        <w:rPr>
+          <w:rFonts w:ascii="Courier" w:hAnsi="Courier" w:cs="Courier New"/>
+          <w:sz w:val="24"/>
+          <w:szCs w:val="24"/>
+          <w:lang w:val="it-IT"/>
+        </w:rPr>
+        <w:t>andando a fornire</w:t>
+      </w:r>
+      <w:r>
+        <w:rPr>
+          <w:rFonts w:ascii="Courier" w:hAnsi="Courier" w:cs="Courier New"/>
+          <w:sz w:val="24"/>
+          <w:szCs w:val="24"/>
+          <w:lang w:val="it-IT"/>
+        </w:rPr>
+        <w:t xml:space="preserve"> un’informazione sulla porzione di immagine all’interno della quale è presente ciò che ci interessa riconoscere.</w:t>
+      </w:r>
+    </w:p>
+    <w:p>
+      <w:pPr>
+        <w:spacing w:line="360" w:lineRule="auto"/>
+        <w:jc w:val="both"/>
+        <w:rPr>
+          <w:rFonts w:ascii="Courier" w:hAnsi="Courier" w:cs="Courier New"/>
+          <w:sz w:val="24"/>
+          <w:szCs w:val="24"/>
+          <w:lang w:val="it-IT"/>
+        </w:rPr>
+      </w:pPr>
+      <w:r>
+        <w:rPr>
+          <w:rFonts w:ascii="Courier" w:hAnsi="Courier" w:cs="Courier New"/>
+          <w:b/>
+          <w:bCs/>
+          <w:i/>
+          <w:iCs/>
+          <w:sz w:val="24"/>
+          <w:szCs w:val="24"/>
+          <w:lang w:val="it-IT"/>
+        </w:rPr>
+        <w:t>Assets/Materials</w:t>
+      </w:r>
+    </w:p>
+    <w:p>
+      <w:pPr>
+        <w:spacing w:line="360" w:lineRule="auto"/>
+        <w:jc w:val="both"/>
+        <w:rPr>
+          <w:rFonts w:ascii="Courier" w:hAnsi="Courier" w:cs="Courier New"/>
+          <w:sz w:val="24"/>
+          <w:szCs w:val="24"/>
+          <w:lang w:val="it-IT"/>
+        </w:rPr>
+      </w:pPr>
+      <w:r>
+        <w:rPr>
+          <w:rFonts w:ascii="Courier" w:hAnsi="Courier" w:cs="Courier New"/>
+          <w:sz w:val="24"/>
+          <w:szCs w:val="24"/>
+          <w:lang w:val="it-IT"/>
+        </w:rPr>
+        <w:t xml:space="preserve">Questa subdirectory contiene il file </w:t>
+      </w:r>
+      <w:r>
+        <w:rPr>
+          <w:rFonts w:ascii="Courier" w:hAnsi="Courier" w:cs="Courier New"/>
+          <w:i/>
+          <w:iCs/>
+          <w:sz w:val="24"/>
+          <w:szCs w:val="24"/>
+          <w:lang w:val="it-IT"/>
+        </w:rPr>
+        <w:t>backgroundMat.mat</w:t>
+      </w:r>
+      <w:r>
+        <w:rPr>
+          <w:rFonts w:ascii="Courier" w:hAnsi="Courier" w:cs="Courier New"/>
+          <w:sz w:val="24"/>
+          <w:szCs w:val="24"/>
+          <w:lang w:val="it-IT"/>
+        </w:rPr>
+        <w:t xml:space="preserve">, ossia </w:t>
+      </w:r>
+      <w:r>
+        <w:rPr>
+          <w:rFonts w:ascii="Courier" w:hAnsi="Courier" w:cs="Courier New"/>
+          <w:sz w:val="24"/>
+          <w:szCs w:val="24"/>
+          <w:lang w:val="it-IT"/>
+        </w:rPr>
+        <w:t xml:space="preserve">il materiale che ricoprirà il piano </w:t>
+      </w:r>
+      <w:r>
+        <w:rPr>
+          <w:rFonts w:ascii="Courier" w:hAnsi="Courier" w:cs="Courier New"/>
+          <w:sz w:val="24"/>
+          <w:szCs w:val="24"/>
+          <w:lang w:val="it-IT"/>
+        </w:rPr>
+        <w:t>frontale alla telecamera</w:t>
+      </w:r>
+      <w:r>
+        <w:rPr>
+          <w:rFonts w:ascii="Courier" w:hAnsi="Courier" w:cs="Courier New"/>
+          <w:sz w:val="24"/>
+          <w:szCs w:val="24"/>
+          <w:lang w:val="it-IT"/>
+        </w:rPr>
+        <w:t>, operante</w:t>
+      </w:r>
+      <w:r>
+        <w:rPr>
+          <w:rFonts w:ascii="Courier" w:hAnsi="Courier" w:cs="Courier New"/>
+          <w:sz w:val="24"/>
+          <w:szCs w:val="24"/>
+          <w:lang w:val="it-IT"/>
+        </w:rPr>
+        <w:t xml:space="preserve"> da sfondo </w:t>
+      </w:r>
+      <w:r>
+        <w:rPr>
+          <w:rFonts w:ascii="Courier" w:hAnsi="Courier" w:cs="Courier New"/>
+          <w:sz w:val="24"/>
+          <w:szCs w:val="24"/>
+          <w:lang w:val="it-IT"/>
+        </w:rPr>
+        <w:t>per</w:t>
+      </w:r>
+      <w:r>
+        <w:rPr>
+          <w:rFonts w:ascii="Courier" w:hAnsi="Courier" w:cs="Courier New"/>
+          <w:sz w:val="24"/>
+          <w:szCs w:val="24"/>
+          <w:lang w:val="it-IT"/>
+        </w:rPr>
+        <w:t xml:space="preserve"> ogni immagine del dataset.</w:t>
+      </w:r>
+    </w:p>
+    <w:p>
+      <w:pPr>
+        <w:spacing w:line="360" w:lineRule="auto"/>
+        <w:jc w:val="both"/>
+        <w:rPr>
+          <w:rFonts w:ascii="Courier" w:hAnsi="Courier" w:cs="Courier New"/>
+          <w:sz w:val="24"/>
+          <w:szCs w:val="24"/>
+          <w:lang w:val="it-IT"/>
+        </w:rPr>
+      </w:pPr>
+      <w:r>
+        <w:rPr>
+          <w:rFonts w:ascii="Courier" w:hAnsi="Courier" w:cs="Courier New"/>
+          <w:sz w:val="24"/>
+          <w:szCs w:val="24"/>
+          <w:lang w:val="it-IT"/>
+        </w:rPr>
+        <w:t>L’immagine</w:t>
+      </w:r>
+      <w:r>
+        <w:rPr>
+          <w:rFonts w:ascii="Courier" w:hAnsi="Courier" w:cs="Courier New"/>
+          <w:sz w:val="24"/>
+          <w:szCs w:val="24"/>
+          <w:lang w:val="it-IT"/>
+        </w:rPr>
+        <w:t xml:space="preserve"> che il file “spalma” sul piano di background</w:t>
+      </w:r>
+      <w:r>
+        <w:rPr>
+          <w:rFonts w:ascii="Courier" w:hAnsi="Courier" w:cs="Courier New"/>
+          <w:sz w:val="24"/>
+          <w:szCs w:val="24"/>
+          <w:lang w:val="it-IT"/>
+        </w:rPr>
+        <w:t xml:space="preserve"> cambierà</w:t>
+      </w:r>
+      <w:r>
+        <w:rPr>
+          <w:rFonts w:ascii="Courier" w:hAnsi="Courier" w:cs="Courier New"/>
+          <w:sz w:val="24"/>
+          <w:szCs w:val="24"/>
+          <w:lang w:val="it-IT"/>
+        </w:rPr>
+        <w:t xml:space="preserve"> </w:t>
+      </w:r>
+      <w:r>
+        <w:rPr>
+          <w:rFonts w:ascii="Courier" w:hAnsi="Courier" w:cs="Courier New"/>
+          <w:sz w:val="24"/>
+          <w:szCs w:val="24"/>
+          <w:lang w:val="it-IT"/>
+        </w:rPr>
+        <w:t>ad ogni iterazione del processo di gen</w:t>
+      </w:r>
+      <w:r>
+        <w:rPr>
+          <w:rFonts w:ascii="Courier" w:hAnsi="Courier" w:cs="Courier New"/>
+          <w:sz w:val="24"/>
+          <w:szCs w:val="24"/>
+          <w:lang w:val="it-IT"/>
+        </w:rPr>
+        <w:t>e</w:t>
+      </w:r>
+      <w:r>
+        <w:rPr>
+          <w:rFonts w:ascii="Courier" w:hAnsi="Courier" w:cs="Courier New"/>
+          <w:sz w:val="24"/>
+          <w:szCs w:val="24"/>
+          <w:lang w:val="it-IT"/>
+        </w:rPr>
+        <w:t xml:space="preserve">razione e sarà pescata dalla cartella </w:t>
+      </w:r>
+      <w:r>
+        <w:rPr>
+          <w:rFonts w:ascii="Courier" w:hAnsi="Courier" w:cs="Courier New"/>
+          <w:i/>
+          <w:iCs/>
+          <w:sz w:val="24"/>
+          <w:szCs w:val="24"/>
+          <w:lang w:val="it-IT"/>
+        </w:rPr>
+        <w:t>Assets/Resources/Textures</w:t>
+      </w:r>
+      <w:r>
+        <w:rPr>
+          <w:rFonts w:ascii="Courier" w:hAnsi="Courier" w:cs="Courier New"/>
+          <w:sz w:val="24"/>
+          <w:szCs w:val="24"/>
+          <w:lang w:val="it-IT"/>
+        </w:rPr>
+        <w:t xml:space="preserve">, il cui contenuto </w:t>
+      </w:r>
+      <w:r>
+        <w:rPr>
+          <w:rFonts w:ascii="Courier" w:hAnsi="Courier" w:cs="Courier New"/>
+          <w:sz w:val="24"/>
+          <w:szCs w:val="24"/>
+          <w:lang w:val="it-IT"/>
+        </w:rPr>
+        <w:t>è randomizzato nell’ordine all’inizio di ogni ciclo di generazione</w:t>
+      </w:r>
+      <w:r>
+        <w:rPr>
+          <w:rFonts w:ascii="Courier" w:hAnsi="Courier" w:cs="Courier New"/>
+          <w:sz w:val="24"/>
+          <w:szCs w:val="24"/>
+          <w:lang w:val="it-IT"/>
+        </w:rPr>
+        <w:t>.</w:t>
+      </w:r>
+    </w:p>
+    <w:p>
+      <w:pPr>
+        <w:spacing w:line="360" w:lineRule="auto"/>
+        <w:jc w:val="both"/>
+        <w:rPr>
+          <w:rFonts w:ascii="Courier" w:hAnsi="Courier" w:cs="Courier New"/>
+          <w:b/>
+          <w:bCs/>
+          <w:i/>
+          <w:iCs/>
+          <w:sz w:val="24"/>
+          <w:szCs w:val="24"/>
+          <w:lang w:val="it-IT"/>
+        </w:rPr>
+      </w:pPr>
+      <w:r>
+        <w:rPr>
+          <w:rFonts w:ascii="Courier" w:hAnsi="Courier" w:cs="Courier New"/>
+          <w:b/>
+          <w:bCs/>
+          <w:i/>
+          <w:iCs/>
+          <w:sz w:val="24"/>
+          <w:szCs w:val="24"/>
+          <w:lang w:val="it-IT"/>
+        </w:rPr>
+        <w:t>Assets/Resources</w:t>
+      </w:r>
+    </w:p>
+    <w:p>
+      <w:pPr>
+        <w:spacing w:line="360" w:lineRule="auto"/>
+        <w:jc w:val="both"/>
+        <w:rPr>
+          <w:rFonts w:ascii="Courier" w:hAnsi="Courier" w:cs="Courier New"/>
+          <w:sz w:val="24"/>
+          <w:szCs w:val="24"/>
+          <w:lang w:val="it-IT"/>
+        </w:rPr>
+      </w:pPr>
+      <w:r>
+        <w:rPr>
+          <w:rFonts w:ascii="Courier" w:hAnsi="Courier" w:cs="Courier New"/>
+          <w:sz w:val="24"/>
+          <w:szCs w:val="24"/>
+          <w:lang w:val="it-IT"/>
+        </w:rPr>
+        <w:lastRenderedPageBreak/>
+        <w:t xml:space="preserve">La cartella </w:t>
+      </w:r>
+      <w:r>
+        <w:rPr>
+          <w:rFonts w:ascii="Courier" w:hAnsi="Courier" w:cs="Courier New"/>
+          <w:i/>
+          <w:iCs/>
+          <w:sz w:val="24"/>
+          <w:szCs w:val="24"/>
+          <w:lang w:val="it-IT"/>
+        </w:rPr>
+        <w:t>Assets/Resources</w:t>
+      </w:r>
+      <w:r>
+        <w:rPr>
+          <w:rFonts w:ascii="Courier" w:hAnsi="Courier" w:cs="Courier New"/>
+          <w:sz w:val="24"/>
+          <w:szCs w:val="24"/>
+          <w:lang w:val="it-IT"/>
+        </w:rPr>
+        <w:t xml:space="preserve"> contiene la directory </w:t>
+      </w:r>
+      <w:r>
+        <w:rPr>
+          <w:rFonts w:ascii="Courier" w:hAnsi="Courier" w:cs="Courier New"/>
+          <w:i/>
+          <w:iCs/>
+          <w:sz w:val="24"/>
+          <w:szCs w:val="24"/>
+          <w:lang w:val="it-IT"/>
+        </w:rPr>
+        <w:t>Textures</w:t>
+      </w:r>
+      <w:r>
+        <w:rPr>
+          <w:rFonts w:ascii="Courier" w:hAnsi="Courier" w:cs="Courier New"/>
+          <w:sz w:val="24"/>
+          <w:szCs w:val="24"/>
+          <w:lang w:val="it-IT"/>
+        </w:rPr>
+        <w:t>, all’interno della q</w:t>
+      </w:r>
+      <w:r>
+        <w:rPr>
+          <w:rFonts w:ascii="Courier" w:hAnsi="Courier" w:cs="Courier New"/>
+          <w:sz w:val="24"/>
+          <w:szCs w:val="24"/>
+          <w:lang w:val="it-IT"/>
+        </w:rPr>
+        <w:t>uale sono post</w:t>
+      </w:r>
+      <w:r>
+        <w:rPr>
+          <w:rFonts w:ascii="Courier" w:hAnsi="Courier" w:cs="Courier New"/>
+          <w:sz w:val="24"/>
+          <w:szCs w:val="24"/>
+          <w:lang w:val="it-IT"/>
+        </w:rPr>
+        <w:t>e</w:t>
+      </w:r>
+      <w:r>
+        <w:rPr>
+          <w:rFonts w:ascii="Courier" w:hAnsi="Courier" w:cs="Courier New"/>
+          <w:sz w:val="24"/>
+          <w:szCs w:val="24"/>
+          <w:lang w:val="it-IT"/>
+        </w:rPr>
+        <w:t xml:space="preserve"> tutte le fotografie che fungeranno da background per le immagini del dataset che verrà generato.</w:t>
+      </w:r>
+    </w:p>
+    <w:p>
+      <w:pPr>
+        <w:spacing w:line="360" w:lineRule="auto"/>
+        <w:rPr>
+          <w:rFonts w:ascii="Courier" w:hAnsi="Courier" w:cs="Courier New"/>
+          <w:sz w:val="24"/>
+          <w:szCs w:val="24"/>
+          <w:lang w:val="it-IT"/>
+        </w:rPr>
+      </w:pPr>
+      <w:r>
+        <w:rPr>
+          <w:rFonts w:ascii="Courier" w:hAnsi="Courier" w:cs="Courier New"/>
+          <w:sz w:val="24"/>
+          <w:szCs w:val="24"/>
+          <w:lang w:val="it-IT"/>
+        </w:rPr>
+        <w:t xml:space="preserve">Le immagini presenti in </w:t>
+      </w:r>
+      <w:r>
+        <w:rPr>
+          <w:rFonts w:ascii="Courier" w:hAnsi="Courier" w:cs="Courier New"/>
+          <w:i/>
+          <w:iCs/>
+          <w:sz w:val="24"/>
+          <w:szCs w:val="24"/>
+          <w:lang w:val="it-IT"/>
+        </w:rPr>
+        <w:t>Textures</w:t>
+      </w:r>
+      <w:r>
+        <w:rPr>
+          <w:rFonts w:ascii="Courier" w:hAnsi="Courier" w:cs="Courier New"/>
+          <w:sz w:val="24"/>
+          <w:szCs w:val="24"/>
+          <w:lang w:val="it-IT"/>
+        </w:rPr>
+        <w:t xml:space="preserve"> sono state scaricate mediante l’estensione Chrome chiamata Fatkun Batch Downloader e </w:t>
+      </w:r>
+      <w:r>
+        <w:rPr>
+          <w:rFonts w:ascii="Courier" w:hAnsi="Courier" w:cs="Courier New"/>
+          <w:sz w:val="24"/>
+          <w:szCs w:val="24"/>
+          <w:lang w:val="it-IT"/>
+        </w:rPr>
+        <w:t xml:space="preserve">raffigurano, </w:t>
+      </w:r>
+      <w:r>
+        <w:rPr>
+          <w:rFonts w:ascii="Courier" w:hAnsi="Courier" w:cs="Courier New"/>
+          <w:sz w:val="24"/>
+          <w:szCs w:val="24"/>
+          <w:lang w:val="it-IT"/>
+        </w:rPr>
+        <w:t>perlopiù, interni di abitazioni.</w:t>
+      </w:r>
+      <w:r>
+        <w:rPr>
+          <w:rFonts w:ascii="Courier" w:hAnsi="Courier" w:cs="Courier New"/>
+          <w:sz w:val="24"/>
+          <w:szCs w:val="24"/>
+          <w:lang w:val="it-IT"/>
+        </w:rPr>
+        <w:br/>
+        <w:t xml:space="preserve">La scelta di utilizzare immagini con questo specifico soggetto è dettata dal fatto che l’efficacia del detector allenato con questo dataset </w:t>
+      </w:r>
+      <w:r>
+        <w:rPr>
+          <w:rFonts w:ascii="Courier" w:hAnsi="Courier" w:cs="Courier New"/>
+          <w:sz w:val="24"/>
+          <w:szCs w:val="24"/>
+          <w:lang w:val="it-IT"/>
+        </w:rPr>
+        <w:t>viene</w:t>
+      </w:r>
+      <w:r>
+        <w:rPr>
+          <w:rFonts w:ascii="Courier" w:hAnsi="Courier" w:cs="Courier New"/>
+          <w:sz w:val="24"/>
+          <w:szCs w:val="24"/>
+          <w:lang w:val="it-IT"/>
+        </w:rPr>
+        <w:t xml:space="preserve"> verificata tramite</w:t>
+      </w:r>
+      <w:r>
+        <w:rPr>
+          <w:rFonts w:ascii="Courier" w:hAnsi="Courier" w:cs="Courier New"/>
+          <w:sz w:val="24"/>
+          <w:szCs w:val="24"/>
+          <w:lang w:val="it-IT"/>
+        </w:rPr>
+        <w:t xml:space="preserve"> una</w:t>
+      </w:r>
+      <w:r>
+        <w:rPr>
+          <w:rFonts w:ascii="Courier" w:hAnsi="Courier" w:cs="Courier New"/>
+          <w:sz w:val="24"/>
+          <w:szCs w:val="24"/>
+          <w:lang w:val="it-IT"/>
+        </w:rPr>
+        <w:t xml:space="preserve"> webcam posta all’interno di un’abitazione</w:t>
+      </w:r>
+      <w:r>
+        <w:rPr>
+          <w:rFonts w:ascii="Courier" w:hAnsi="Courier" w:cs="Courier New"/>
+          <w:sz w:val="24"/>
+          <w:szCs w:val="24"/>
+          <w:lang w:val="it-IT"/>
+        </w:rPr>
+        <w:t>:</w:t>
+      </w:r>
+      <w:r>
+        <w:rPr>
+          <w:rFonts w:ascii="Courier" w:hAnsi="Courier" w:cs="Courier New"/>
+          <w:sz w:val="24"/>
+          <w:szCs w:val="24"/>
+          <w:lang w:val="it-IT"/>
+        </w:rPr>
+        <w:t xml:space="preserve"> </w:t>
+      </w:r>
+      <w:r>
+        <w:rPr>
+          <w:rFonts w:ascii="Courier" w:hAnsi="Courier" w:cs="Courier New"/>
+          <w:sz w:val="24"/>
+          <w:szCs w:val="24"/>
+          <w:lang w:val="it-IT"/>
+        </w:rPr>
+        <w:t>s</w:t>
+      </w:r>
+      <w:r>
+        <w:rPr>
+          <w:rFonts w:ascii="Courier" w:hAnsi="Courier" w:cs="Courier New"/>
+          <w:sz w:val="24"/>
+          <w:szCs w:val="24"/>
+          <w:lang w:val="it-IT"/>
+        </w:rPr>
+        <w:t>i è quindi cercato di rendere il dataset il più rappresentativo possibile della situazione reale all’interno della quale si sarebbe effettuata (a meno di sviluppi futuri) la detection.</w:t>
+      </w:r>
+    </w:p>
+    <w:p>
+      <w:pPr>
+        <w:spacing w:line="360" w:lineRule="auto"/>
+        <w:rPr>
+          <w:rFonts w:ascii="Courier" w:hAnsi="Courier" w:cs="Courier New"/>
+          <w:sz w:val="24"/>
+          <w:szCs w:val="24"/>
+          <w:lang w:val="it-IT"/>
+        </w:rPr>
+      </w:pPr>
     </w:p>
     <w:p>
       <w:pPr>
@@ -2250,6 +2941,119 @@
 <file path=word/numbering.xml><?xml version="1.0" encoding="utf-8"?>
 <w:numbering xmlns:wpc="http://schemas.microsoft.com/office/word/2010/wordprocessingCanvas" xmlns:cx="http://schemas.microsoft.com/office/drawing/2014/chartex" xmlns:cx1="http://schemas.microsoft.com/office/drawing/2015/9/8/chartex" xmlns:cx2="http://schemas.microsoft.com/office/drawing/2015/10/21/chartex" xmlns:cx3="http://schemas.microsoft.com/office/drawing/2016/5/9/chartex" xmlns:cx4="http://schemas.microsoft.com/office/drawing/2016/5/10/chartex" xmlns:cx5="http://schemas.microsoft.com/office/drawing/2016/5/11/chartex" xmlns:cx6="http://schemas.microsoft.com/office/drawing/2016/5/12/chartex" xmlns:cx7="http://schemas.microsoft.com/office/drawing/2016/5/13/chartex" xmlns:cx8="http://schemas.microsoft.com/office/drawing/2016/5/14/chartex" xmlns:mc="http://schemas.openxmlformats.org/markup-compatibility/2006" xmlns:aink="http://schemas.microsoft.com/office/drawing/2016/ink" xmlns:am3d="http://schemas.microsoft.com/office/drawing/2017/model3d" xmlns:o="urn:schemas-microsoft-com:office:office" xmlns:r="http://schemas.openxmlformats.org/officeDocument/2006/relationships" xmlns:m="http://schemas.openxmlformats.org/officeDocument/2006/math" xmlns:v="urn:schemas-microsoft-com:vml" xmlns:wp14="http://schemas.microsoft.com/office/word/2010/wordprocessingDrawing" xmlns:wp="http://schemas.openxmlformats.org/drawingml/2006/wordprocessingDrawing" xmlns:w10="urn:schemas-microsoft-com:office:word" xmlns:w="http://schemas.openxmlformats.org/wordprocessingml/2006/main" xmlns:w14="http://schemas.microsoft.com/office/word/2010/wordml" xmlns:w15="http://schemas.microsoft.com/office/word/2012/wordml" xmlns:w16cex="http://schemas.microsoft.com/office/word/2018/wordml/cex" xmlns:w16cid="http://schemas.microsoft.com/office/word/2016/wordml/cid" xmlns:w16="http://schemas.microsoft.com/office/word/2018/wordml" xmlns:w16se="http://schemas.microsoft.com/office/word/2015/wordml/symex" xmlns:wpg="http://schemas.microsoft.com/office/word/2010/wordprocessingGroup" xmlns:wpi="http://schemas.microsoft.com/office/word/2010/wordprocessingInk" xmlns:wne="http://schemas.microsoft.com/office/word/2006/wordml" xmlns:wps="http://schemas.microsoft.com/office/word/2010/wordprocessingShape" mc:Ignorable="w14 w15 w16se w16cid w16 w16cex wp14">
   <w:abstractNum w:abstractNumId="0" w15:restartNumberingAfterBreak="0">
+    <w:nsid w:val="0A545CFA"/>
+    <w:multiLevelType w:val="hybridMultilevel"/>
+    <w:tmpl w:val="70E6CB52"/>
+    <w:lvl w:ilvl="0" w:tplc="08090001">
+      <w:start w:val="1"/>
+      <w:numFmt w:val="bullet"/>
+      <w:lvlText w:val=""/>
+      <w:lvlJc w:val="left"/>
+      <w:pPr>
+        <w:ind w:left="720" w:hanging="360"/>
+      </w:pPr>
+      <w:rPr>
+        <w:rFonts w:ascii="Symbol" w:hAnsi="Symbol" w:hint="default"/>
+      </w:rPr>
+    </w:lvl>
+    <w:lvl w:ilvl="1" w:tplc="08090003" w:tentative="1">
+      <w:start w:val="1"/>
+      <w:numFmt w:val="bullet"/>
+      <w:lvlText w:val="o"/>
+      <w:lvlJc w:val="left"/>
+      <w:pPr>
+        <w:ind w:left="1440" w:hanging="360"/>
+      </w:pPr>
+      <w:rPr>
+        <w:rFonts w:ascii="Courier New" w:hAnsi="Courier New" w:cs="Courier New" w:hint="default"/>
+      </w:rPr>
+    </w:lvl>
+    <w:lvl w:ilvl="2" w:tplc="08090005" w:tentative="1">
+      <w:start w:val="1"/>
+      <w:numFmt w:val="bullet"/>
+      <w:lvlText w:val=""/>
+      <w:lvlJc w:val="left"/>
+      <w:pPr>
+        <w:ind w:left="2160" w:hanging="360"/>
+      </w:pPr>
+      <w:rPr>
+        <w:rFonts w:ascii="Wingdings" w:hAnsi="Wingdings" w:hint="default"/>
+      </w:rPr>
+    </w:lvl>
+    <w:lvl w:ilvl="3" w:tplc="08090001" w:tentative="1">
+      <w:start w:val="1"/>
+      <w:numFmt w:val="bullet"/>
+      <w:lvlText w:val=""/>
+      <w:lvlJc w:val="left"/>
+      <w:pPr>
+        <w:ind w:left="2880" w:hanging="360"/>
+      </w:pPr>
+      <w:rPr>
+        <w:rFonts w:ascii="Symbol" w:hAnsi="Symbol" w:hint="default"/>
+      </w:rPr>
+    </w:lvl>
+    <w:lvl w:ilvl="4" w:tplc="08090003" w:tentative="1">
+      <w:start w:val="1"/>
+      <w:numFmt w:val="bullet"/>
+      <w:lvlText w:val="o"/>
+      <w:lvlJc w:val="left"/>
+      <w:pPr>
+        <w:ind w:left="3600" w:hanging="360"/>
+      </w:pPr>
+      <w:rPr>
+        <w:rFonts w:ascii="Courier New" w:hAnsi="Courier New" w:cs="Courier New" w:hint="default"/>
+      </w:rPr>
+    </w:lvl>
+    <w:lvl w:ilvl="5" w:tplc="08090005" w:tentative="1">
+      <w:start w:val="1"/>
+      <w:numFmt w:val="bullet"/>
+      <w:lvlText w:val=""/>
+      <w:lvlJc w:val="left"/>
+      <w:pPr>
+        <w:ind w:left="4320" w:hanging="360"/>
+      </w:pPr>
+      <w:rPr>
+        <w:rFonts w:ascii="Wingdings" w:hAnsi="Wingdings" w:hint="default"/>
+      </w:rPr>
+    </w:lvl>
+    <w:lvl w:ilvl="6" w:tplc="08090001" w:tentative="1">
+      <w:start w:val="1"/>
+      <w:numFmt w:val="bullet"/>
+      <w:lvlText w:val=""/>
+      <w:lvlJc w:val="left"/>
+      <w:pPr>
+        <w:ind w:left="5040" w:hanging="360"/>
+      </w:pPr>
+      <w:rPr>
+        <w:rFonts w:ascii="Symbol" w:hAnsi="Symbol" w:hint="default"/>
+      </w:rPr>
+    </w:lvl>
+    <w:lvl w:ilvl="7" w:tplc="08090003" w:tentative="1">
+      <w:start w:val="1"/>
+      <w:numFmt w:val="bullet"/>
+      <w:lvlText w:val="o"/>
+      <w:lvlJc w:val="left"/>
+      <w:pPr>
+        <w:ind w:left="5760" w:hanging="360"/>
+      </w:pPr>
+      <w:rPr>
+        <w:rFonts w:ascii="Courier New" w:hAnsi="Courier New" w:cs="Courier New" w:hint="default"/>
+      </w:rPr>
+    </w:lvl>
+    <w:lvl w:ilvl="8" w:tplc="08090005" w:tentative="1">
+      <w:start w:val="1"/>
+      <w:numFmt w:val="bullet"/>
+      <w:lvlText w:val=""/>
+      <w:lvlJc w:val="left"/>
+      <w:pPr>
+        <w:ind w:left="6480" w:hanging="360"/>
+      </w:pPr>
+      <w:rPr>
+        <w:rFonts w:ascii="Wingdings" w:hAnsi="Wingdings" w:hint="default"/>
+      </w:rPr>
+    </w:lvl>
+  </w:abstractNum>
+  <w:abstractNum w:abstractNumId="1" w15:restartNumberingAfterBreak="0">
     <w:nsid w:val="11BC0F1A"/>
     <w:multiLevelType w:val="hybridMultilevel"/>
     <w:tmpl w:val="BA54C66C"/>
@@ -2361,7 +3165,119 @@
       </w:rPr>
     </w:lvl>
   </w:abstractNum>
-  <w:abstractNum w:abstractNumId="1" w15:restartNumberingAfterBreak="0">
+  <w:abstractNum w:abstractNumId="2" w15:restartNumberingAfterBreak="0">
+    <w:nsid w:val="5E9A10D0"/>
+    <w:multiLevelType w:val="hybridMultilevel"/>
+    <w:tmpl w:val="DA0819F0"/>
+    <w:lvl w:ilvl="0" w:tplc="A8CE52AA">
+      <w:numFmt w:val="bullet"/>
+      <w:lvlText w:val="-"/>
+      <w:lvlJc w:val="left"/>
+      <w:pPr>
+        <w:ind w:left="720" w:hanging="360"/>
+      </w:pPr>
+      <w:rPr>
+        <w:rFonts w:ascii="Courier" w:eastAsiaTheme="minorHAnsi" w:hAnsi="Courier" w:cs="Courier New" w:hint="default"/>
+      </w:rPr>
+    </w:lvl>
+    <w:lvl w:ilvl="1" w:tplc="08090003" w:tentative="1">
+      <w:start w:val="1"/>
+      <w:numFmt w:val="bullet"/>
+      <w:lvlText w:val="o"/>
+      <w:lvlJc w:val="left"/>
+      <w:pPr>
+        <w:ind w:left="1440" w:hanging="360"/>
+      </w:pPr>
+      <w:rPr>
+        <w:rFonts w:ascii="Courier New" w:hAnsi="Courier New" w:cs="Courier New" w:hint="default"/>
+      </w:rPr>
+    </w:lvl>
+    <w:lvl w:ilvl="2" w:tplc="08090005" w:tentative="1">
+      <w:start w:val="1"/>
+      <w:numFmt w:val="bullet"/>
+      <w:lvlText w:val=""/>
+      <w:lvlJc w:val="left"/>
+      <w:pPr>
+        <w:ind w:left="2160" w:hanging="360"/>
+      </w:pPr>
+      <w:rPr>
+        <w:rFonts w:ascii="Wingdings" w:hAnsi="Wingdings" w:hint="default"/>
+      </w:rPr>
+    </w:lvl>
+    <w:lvl w:ilvl="3" w:tplc="08090001" w:tentative="1">
+      <w:start w:val="1"/>
+      <w:numFmt w:val="bullet"/>
+      <w:lvlText w:val=""/>
+      <w:lvlJc w:val="left"/>
+      <w:pPr>
+        <w:ind w:left="2880" w:hanging="360"/>
+      </w:pPr>
+      <w:rPr>
+        <w:rFonts w:ascii="Symbol" w:hAnsi="Symbol" w:hint="default"/>
+      </w:rPr>
+    </w:lvl>
+    <w:lvl w:ilvl="4" w:tplc="08090003" w:tentative="1">
+      <w:start w:val="1"/>
+      <w:numFmt w:val="bullet"/>
+      <w:lvlText w:val="o"/>
+      <w:lvlJc w:val="left"/>
+      <w:pPr>
+        <w:ind w:left="3600" w:hanging="360"/>
+      </w:pPr>
+      <w:rPr>
+        <w:rFonts w:ascii="Courier New" w:hAnsi="Courier New" w:cs="Courier New" w:hint="default"/>
+      </w:rPr>
+    </w:lvl>
+    <w:lvl w:ilvl="5" w:tplc="08090005" w:tentative="1">
+      <w:start w:val="1"/>
+      <w:numFmt w:val="bullet"/>
+      <w:lvlText w:val=""/>
+      <w:lvlJc w:val="left"/>
+      <w:pPr>
+        <w:ind w:left="4320" w:hanging="360"/>
+      </w:pPr>
+      <w:rPr>
+        <w:rFonts w:ascii="Wingdings" w:hAnsi="Wingdings" w:hint="default"/>
+      </w:rPr>
+    </w:lvl>
+    <w:lvl w:ilvl="6" w:tplc="08090001" w:tentative="1">
+      <w:start w:val="1"/>
+      <w:numFmt w:val="bullet"/>
+      <w:lvlText w:val=""/>
+      <w:lvlJc w:val="left"/>
+      <w:pPr>
+        <w:ind w:left="5040" w:hanging="360"/>
+      </w:pPr>
+      <w:rPr>
+        <w:rFonts w:ascii="Symbol" w:hAnsi="Symbol" w:hint="default"/>
+      </w:rPr>
+    </w:lvl>
+    <w:lvl w:ilvl="7" w:tplc="08090003" w:tentative="1">
+      <w:start w:val="1"/>
+      <w:numFmt w:val="bullet"/>
+      <w:lvlText w:val="o"/>
+      <w:lvlJc w:val="left"/>
+      <w:pPr>
+        <w:ind w:left="5760" w:hanging="360"/>
+      </w:pPr>
+      <w:rPr>
+        <w:rFonts w:ascii="Courier New" w:hAnsi="Courier New" w:cs="Courier New" w:hint="default"/>
+      </w:rPr>
+    </w:lvl>
+    <w:lvl w:ilvl="8" w:tplc="08090005" w:tentative="1">
+      <w:start w:val="1"/>
+      <w:numFmt w:val="bullet"/>
+      <w:lvlText w:val=""/>
+      <w:lvlJc w:val="left"/>
+      <w:pPr>
+        <w:ind w:left="6480" w:hanging="360"/>
+      </w:pPr>
+      <w:rPr>
+        <w:rFonts w:ascii="Wingdings" w:hAnsi="Wingdings" w:hint="default"/>
+      </w:rPr>
+    </w:lvl>
+  </w:abstractNum>
+  <w:abstractNum w:abstractNumId="3" w15:restartNumberingAfterBreak="0">
     <w:nsid w:val="7BC93131"/>
     <w:multiLevelType w:val="hybridMultilevel"/>
     <w:tmpl w:val="E2268232"/>
@@ -2473,7 +3389,7 @@
       </w:rPr>
     </w:lvl>
   </w:abstractNum>
-  <w:abstractNum w:abstractNumId="2" w15:restartNumberingAfterBreak="0">
+  <w:abstractNum w:abstractNumId="4" w15:restartNumberingAfterBreak="0">
     <w:nsid w:val="7E8D440F"/>
     <w:multiLevelType w:val="hybridMultilevel"/>
     <w:tmpl w:val="27C88A2E"/>
@@ -2586,12 +3502,18 @@
     </w:lvl>
   </w:abstractNum>
   <w:num w:numId="1">
+    <w:abstractNumId w:val="4"/>
+  </w:num>
+  <w:num w:numId="2">
+    <w:abstractNumId w:val="3"/>
+  </w:num>
+  <w:num w:numId="3">
+    <w:abstractNumId w:val="1"/>
+  </w:num>
+  <w:num w:numId="4">
     <w:abstractNumId w:val="2"/>
   </w:num>
-  <w:num w:numId="2">
-    <w:abstractNumId w:val="1"/>
-  </w:num>
-  <w:num w:numId="3">
+  <w:num w:numId="5">
     <w:abstractNumId w:val="0"/>
   </w:num>
 </w:numbering>

</xml_diff>

<commit_message>
Update parte di generazione tesi
</commit_message>
<xml_diff>
--- a/generazione/generazione.docx
+++ b/generazione/generazione.docx
@@ -102,6 +102,7 @@
         </w:rPr>
         <w:t xml:space="preserve">, chiamato </w:t>
       </w:r>
+      <w:proofErr w:type="spellStart"/>
       <w:r>
         <w:rPr>
           <w:rFonts w:ascii="Courier" w:hAnsi="Courier" w:cs="Courier New"/>
@@ -113,14 +114,35 @@
         </w:rPr>
         <w:t>SyntheticDataGenerator</w:t>
       </w:r>
-      <w:r>
-        <w:rPr>
-          <w:rFonts w:ascii="Courier" w:hAnsi="Courier" w:cs="Courier New"/>
-          <w:sz w:val="24"/>
-          <w:szCs w:val="24"/>
-          <w:lang w:val="it-IT"/>
-        </w:rPr>
-        <w:t>, operante sul motore grafico Unity 3D</w:t>
+      <w:proofErr w:type="spellEnd"/>
+      <w:r>
+        <w:rPr>
+          <w:rFonts w:ascii="Courier" w:hAnsi="Courier" w:cs="Courier New"/>
+          <w:sz w:val="24"/>
+          <w:szCs w:val="24"/>
+          <w:lang w:val="it-IT"/>
+        </w:rPr>
+        <w:t xml:space="preserve">, operante sul motore grafico </w:t>
+      </w:r>
+      <w:proofErr w:type="spellStart"/>
+      <w:r>
+        <w:rPr>
+          <w:rFonts w:ascii="Courier" w:hAnsi="Courier" w:cs="Courier New"/>
+          <w:sz w:val="24"/>
+          <w:szCs w:val="24"/>
+          <w:lang w:val="it-IT"/>
+        </w:rPr>
+        <w:t>Unity</w:t>
+      </w:r>
+      <w:proofErr w:type="spellEnd"/>
+      <w:r>
+        <w:rPr>
+          <w:rFonts w:ascii="Courier" w:hAnsi="Courier" w:cs="Courier New"/>
+          <w:sz w:val="24"/>
+          <w:szCs w:val="24"/>
+          <w:lang w:val="it-IT"/>
+        </w:rPr>
+        <w:t xml:space="preserve"> 3D</w:t>
       </w:r>
       <w:r>
         <w:rPr>
@@ -186,8 +208,73 @@
           <w:szCs w:val="24"/>
           <w:lang w:val="it-IT"/>
         </w:rPr>
-        <w:t>Il compito di questo software è quello di generare immagini</w:t>
-      </w:r>
+        <w:t xml:space="preserve">Il compito di questo software è quello di generare immagini contenenti </w:t>
+      </w:r>
+      <w:r>
+        <w:rPr>
+          <w:rFonts w:ascii="Courier" w:hAnsi="Courier" w:cs="Courier New"/>
+          <w:sz w:val="24"/>
+          <w:szCs w:val="24"/>
+          <w:lang w:val="it-IT"/>
+        </w:rPr>
+        <w:t>un modello 3D del</w:t>
+      </w:r>
+      <w:r>
+        <w:rPr>
+          <w:rFonts w:ascii="Courier" w:hAnsi="Courier" w:cs="Courier New"/>
+          <w:sz w:val="24"/>
+          <w:szCs w:val="24"/>
+          <w:lang w:val="it-IT"/>
+        </w:rPr>
+        <w:t>l’oggetto</w:t>
+      </w:r>
+      <w:r>
+        <w:rPr>
+          <w:rFonts w:ascii="Courier" w:hAnsi="Courier" w:cs="Courier New"/>
+          <w:sz w:val="24"/>
+          <w:szCs w:val="24"/>
+          <w:lang w:val="it-IT"/>
+        </w:rPr>
+        <w:t xml:space="preserve"> (o </w:t>
+      </w:r>
+      <w:r>
+        <w:rPr>
+          <w:rFonts w:ascii="Courier" w:hAnsi="Courier" w:cs="Courier New"/>
+          <w:sz w:val="24"/>
+          <w:szCs w:val="24"/>
+          <w:lang w:val="it-IT"/>
+        </w:rPr>
+        <w:t>de</w:t>
+      </w:r>
+      <w:r>
+        <w:rPr>
+          <w:rFonts w:ascii="Courier" w:hAnsi="Courier" w:cs="Courier New"/>
+          <w:sz w:val="24"/>
+          <w:szCs w:val="24"/>
+          <w:lang w:val="it-IT"/>
+        </w:rPr>
+        <w:t>gli oggetti)</w:t>
+      </w:r>
+      <w:r>
+        <w:rPr>
+          <w:rFonts w:ascii="Courier" w:hAnsi="Courier" w:cs="Courier New"/>
+          <w:sz w:val="24"/>
+          <w:szCs w:val="24"/>
+          <w:lang w:val="it-IT"/>
+        </w:rPr>
+        <w:t xml:space="preserve"> della </w:t>
+      </w:r>
+      <w:proofErr w:type="spellStart"/>
+      <w:r>
+        <w:rPr>
+          <w:rFonts w:ascii="Courier" w:hAnsi="Courier" w:cs="Courier New"/>
+          <w:sz w:val="24"/>
+          <w:szCs w:val="24"/>
+          <w:lang w:val="it-IT"/>
+        </w:rPr>
+        <w:t>detection</w:t>
+      </w:r>
+      <w:proofErr w:type="spellEnd"/>
       <w:r>
         <w:rPr>
           <w:rFonts w:ascii="Courier" w:hAnsi="Courier" w:cs="Courier New"/>
@@ -204,78 +291,6 @@
           <w:szCs w:val="24"/>
           <w:lang w:val="it-IT"/>
         </w:rPr>
-        <w:t xml:space="preserve"> contenenti </w:t>
-      </w:r>
-      <w:r>
-        <w:rPr>
-          <w:rFonts w:ascii="Courier" w:hAnsi="Courier" w:cs="Courier New"/>
-          <w:sz w:val="24"/>
-          <w:szCs w:val="24"/>
-          <w:lang w:val="it-IT"/>
-        </w:rPr>
-        <w:t>un modello 3D del</w:t>
-      </w:r>
-      <w:r>
-        <w:rPr>
-          <w:rFonts w:ascii="Courier" w:hAnsi="Courier" w:cs="Courier New"/>
-          <w:sz w:val="24"/>
-          <w:szCs w:val="24"/>
-          <w:lang w:val="it-IT"/>
-        </w:rPr>
-        <w:t>l’oggetto</w:t>
-      </w:r>
-      <w:r>
-        <w:rPr>
-          <w:rFonts w:ascii="Courier" w:hAnsi="Courier" w:cs="Courier New"/>
-          <w:sz w:val="24"/>
-          <w:szCs w:val="24"/>
-          <w:lang w:val="it-IT"/>
-        </w:rPr>
-        <w:t xml:space="preserve"> (o </w:t>
-      </w:r>
-      <w:r>
-        <w:rPr>
-          <w:rFonts w:ascii="Courier" w:hAnsi="Courier" w:cs="Courier New"/>
-          <w:sz w:val="24"/>
-          <w:szCs w:val="24"/>
-          <w:lang w:val="it-IT"/>
-        </w:rPr>
-        <w:t>de</w:t>
-      </w:r>
-      <w:r>
-        <w:rPr>
-          <w:rFonts w:ascii="Courier" w:hAnsi="Courier" w:cs="Courier New"/>
-          <w:sz w:val="24"/>
-          <w:szCs w:val="24"/>
-          <w:lang w:val="it-IT"/>
-        </w:rPr>
-        <w:t>gli oggetti)</w:t>
-      </w:r>
-      <w:r>
-        <w:rPr>
-          <w:rFonts w:ascii="Courier" w:hAnsi="Courier" w:cs="Courier New"/>
-          <w:sz w:val="24"/>
-          <w:szCs w:val="24"/>
-          <w:lang w:val="it-IT"/>
-        </w:rPr>
-        <w:t xml:space="preserve"> della detection</w:t>
-      </w:r>
-      <w:r>
-        <w:rPr>
-          <w:rFonts w:ascii="Courier" w:hAnsi="Courier" w:cs="Courier New"/>
-          <w:sz w:val="24"/>
-          <w:szCs w:val="24"/>
-          <w:lang w:val="it-IT"/>
-        </w:rPr>
-        <w:t>,</w:t>
-      </w:r>
-      <w:r>
-        <w:rPr>
-          <w:rFonts w:ascii="Courier" w:hAnsi="Courier" w:cs="Courier New"/>
-          <w:sz w:val="24"/>
-          <w:szCs w:val="24"/>
-          <w:lang w:val="it-IT"/>
-        </w:rPr>
         <w:t xml:space="preserve"> </w:t>
       </w:r>
       <w:r>
@@ -303,7 +318,27 @@
           <w:szCs w:val="24"/>
           <w:lang w:val="it-IT"/>
         </w:rPr>
-        <w:t>e il labelling in un formato leggibile dal</w:t>
+        <w:t xml:space="preserve">e il </w:t>
+      </w:r>
+      <w:proofErr w:type="spellStart"/>
+      <w:r>
+        <w:rPr>
+          <w:rFonts w:ascii="Courier" w:hAnsi="Courier" w:cs="Courier New"/>
+          <w:sz w:val="24"/>
+          <w:szCs w:val="24"/>
+          <w:lang w:val="it-IT"/>
+        </w:rPr>
+        <w:t>labelling</w:t>
+      </w:r>
+      <w:proofErr w:type="spellEnd"/>
+      <w:r>
+        <w:rPr>
+          <w:rFonts w:ascii="Courier" w:hAnsi="Courier" w:cs="Courier New"/>
+          <w:sz w:val="24"/>
+          <w:szCs w:val="24"/>
+          <w:lang w:val="it-IT"/>
+        </w:rPr>
+        <w:t xml:space="preserve"> in un formato leggibile dal</w:t>
       </w:r>
       <w:r>
         <w:rPr>
@@ -375,7 +410,27 @@
           <w:szCs w:val="24"/>
           <w:lang w:val="it-IT"/>
         </w:rPr>
-        <w:t xml:space="preserve">Nel caso rappresentato da questo lavoro di tesi, l’oggetto della detection </w:t>
+        <w:t xml:space="preserve">Nel caso rappresentato da questo lavoro di tesi, l’oggetto della </w:t>
+      </w:r>
+      <w:proofErr w:type="spellStart"/>
+      <w:r>
+        <w:rPr>
+          <w:rFonts w:ascii="Courier" w:hAnsi="Courier" w:cs="Courier New"/>
+          <w:sz w:val="24"/>
+          <w:szCs w:val="24"/>
+          <w:lang w:val="it-IT"/>
+        </w:rPr>
+        <w:t>detection</w:t>
+      </w:r>
+      <w:proofErr w:type="spellEnd"/>
+      <w:r>
+        <w:rPr>
+          <w:rFonts w:ascii="Courier" w:hAnsi="Courier" w:cs="Courier New"/>
+          <w:sz w:val="24"/>
+          <w:szCs w:val="24"/>
+          <w:lang w:val="it-IT"/>
+        </w:rPr>
+        <w:t xml:space="preserve"> </w:t>
       </w:r>
       <w:r>
         <w:rPr>
@@ -429,8 +484,19 @@
           <w:szCs w:val="24"/>
           <w:lang w:val="it-IT"/>
         </w:rPr>
-        <w:t xml:space="preserve"> del training è TensorFlow</w:t>
-      </w:r>
+        <w:t xml:space="preserve"> del training è </w:t>
+      </w:r>
+      <w:proofErr w:type="spellStart"/>
+      <w:r>
+        <w:rPr>
+          <w:rFonts w:ascii="Courier" w:hAnsi="Courier" w:cs="Courier New"/>
+          <w:sz w:val="24"/>
+          <w:szCs w:val="24"/>
+          <w:lang w:val="it-IT"/>
+        </w:rPr>
+        <w:t>TensorFlow</w:t>
+      </w:r>
+      <w:proofErr w:type="spellEnd"/>
       <w:r>
         <w:rPr>
           <w:rFonts w:ascii="Courier" w:hAnsi="Courier" w:cs="Courier New"/>
@@ -465,8 +531,39 @@
           <w:szCs w:val="24"/>
           <w:lang w:val="it-IT"/>
         </w:rPr>
-        <w:t xml:space="preserve"> sua API per l’object detection</w:t>
-      </w:r>
+        <w:t xml:space="preserve"> sua API per </w:t>
+      </w:r>
+      <w:proofErr w:type="spellStart"/>
+      <w:r>
+        <w:rPr>
+          <w:rFonts w:ascii="Courier" w:hAnsi="Courier" w:cs="Courier New"/>
+          <w:sz w:val="24"/>
+          <w:szCs w:val="24"/>
+          <w:lang w:val="it-IT"/>
+        </w:rPr>
+        <w:t>l’object</w:t>
+      </w:r>
+      <w:proofErr w:type="spellEnd"/>
+      <w:r>
+        <w:rPr>
+          <w:rFonts w:ascii="Courier" w:hAnsi="Courier" w:cs="Courier New"/>
+          <w:sz w:val="24"/>
+          <w:szCs w:val="24"/>
+          <w:lang w:val="it-IT"/>
+        </w:rPr>
+        <w:t xml:space="preserve"> </w:t>
+      </w:r>
+      <w:proofErr w:type="spellStart"/>
+      <w:r>
+        <w:rPr>
+          <w:rFonts w:ascii="Courier" w:hAnsi="Courier" w:cs="Courier New"/>
+          <w:sz w:val="24"/>
+          <w:szCs w:val="24"/>
+          <w:lang w:val="it-IT"/>
+        </w:rPr>
+        <w:t>detection</w:t>
+      </w:r>
+      <w:proofErr w:type="spellEnd"/>
       <w:r>
         <w:rPr>
           <w:rFonts w:ascii="Courier" w:hAnsi="Courier" w:cs="Courier New"/>
@@ -1259,19 +1356,100 @@
           <w:szCs w:val="24"/>
           <w:lang w:val="it-IT"/>
         </w:rPr>
-        <w:t xml:space="preserve">La versione di Unity utilizzata durante il lavoro di tesi supporta modelli 3D in formato non proprietario </w:t>
-      </w:r>
-      <w:r>
-        <w:rPr>
-          <w:rFonts w:ascii="Courier" w:hAnsi="Courier" w:cs="Courier New"/>
-          <w:i/>
-          <w:iCs/>
-          <w:sz w:val="24"/>
-          <w:szCs w:val="24"/>
-          <w:lang w:val="it-IT"/>
-        </w:rPr>
-        <w:t>.fbx, .dae, .3ds, .dxf</w:t>
-      </w:r>
+        <w:t xml:space="preserve">La versione di </w:t>
+      </w:r>
+      <w:proofErr w:type="spellStart"/>
+      <w:r>
+        <w:rPr>
+          <w:rFonts w:ascii="Courier" w:hAnsi="Courier" w:cs="Courier New"/>
+          <w:sz w:val="24"/>
+          <w:szCs w:val="24"/>
+          <w:lang w:val="it-IT"/>
+        </w:rPr>
+        <w:t>Unity</w:t>
+      </w:r>
+      <w:proofErr w:type="spellEnd"/>
+      <w:r>
+        <w:rPr>
+          <w:rFonts w:ascii="Courier" w:hAnsi="Courier" w:cs="Courier New"/>
+          <w:sz w:val="24"/>
+          <w:szCs w:val="24"/>
+          <w:lang w:val="it-IT"/>
+        </w:rPr>
+        <w:t xml:space="preserve"> utilizzata durante il lavoro di tesi supporta modelli 3D in formato non proprietario </w:t>
+      </w:r>
+      <w:r>
+        <w:rPr>
+          <w:rFonts w:ascii="Courier" w:hAnsi="Courier" w:cs="Courier New"/>
+          <w:i/>
+          <w:iCs/>
+          <w:sz w:val="24"/>
+          <w:szCs w:val="24"/>
+          <w:lang w:val="it-IT"/>
+        </w:rPr>
+        <w:t>.</w:t>
+      </w:r>
+      <w:proofErr w:type="spellStart"/>
+      <w:r>
+        <w:rPr>
+          <w:rFonts w:ascii="Courier" w:hAnsi="Courier" w:cs="Courier New"/>
+          <w:i/>
+          <w:iCs/>
+          <w:sz w:val="24"/>
+          <w:szCs w:val="24"/>
+          <w:lang w:val="it-IT"/>
+        </w:rPr>
+        <w:t>fbx</w:t>
+      </w:r>
+      <w:proofErr w:type="spellEnd"/>
+      <w:r>
+        <w:rPr>
+          <w:rFonts w:ascii="Courier" w:hAnsi="Courier" w:cs="Courier New"/>
+          <w:i/>
+          <w:iCs/>
+          <w:sz w:val="24"/>
+          <w:szCs w:val="24"/>
+          <w:lang w:val="it-IT"/>
+        </w:rPr>
+        <w:t>, .</w:t>
+      </w:r>
+      <w:proofErr w:type="spellStart"/>
+      <w:r>
+        <w:rPr>
+          <w:rFonts w:ascii="Courier" w:hAnsi="Courier" w:cs="Courier New"/>
+          <w:i/>
+          <w:iCs/>
+          <w:sz w:val="24"/>
+          <w:szCs w:val="24"/>
+          <w:lang w:val="it-IT"/>
+        </w:rPr>
+        <w:t>dae</w:t>
+      </w:r>
+      <w:proofErr w:type="spellEnd"/>
+      <w:r>
+        <w:rPr>
+          <w:rFonts w:ascii="Courier" w:hAnsi="Courier" w:cs="Courier New"/>
+          <w:i/>
+          <w:iCs/>
+          <w:sz w:val="24"/>
+          <w:szCs w:val="24"/>
+          <w:lang w:val="it-IT"/>
+        </w:rPr>
+        <w:t>, .3ds, .</w:t>
+      </w:r>
+      <w:proofErr w:type="spellStart"/>
+      <w:r>
+        <w:rPr>
+          <w:rFonts w:ascii="Courier" w:hAnsi="Courier" w:cs="Courier New"/>
+          <w:i/>
+          <w:iCs/>
+          <w:sz w:val="24"/>
+          <w:szCs w:val="24"/>
+          <w:lang w:val="it-IT"/>
+        </w:rPr>
+        <w:t>dxf</w:t>
+      </w:r>
+      <w:proofErr w:type="spellEnd"/>
       <w:r>
         <w:rPr>
           <w:rFonts w:ascii="Courier" w:hAnsi="Courier" w:cs="Courier New"/>
@@ -1290,8 +1468,21 @@
           <w:szCs w:val="24"/>
           <w:lang w:val="it-IT"/>
         </w:rPr>
-        <w:t>.obj</w:t>
-      </w:r>
+        <w:t>.</w:t>
+      </w:r>
+      <w:proofErr w:type="spellStart"/>
+      <w:r>
+        <w:rPr>
+          <w:rFonts w:ascii="Courier" w:hAnsi="Courier" w:cs="Courier New"/>
+          <w:i/>
+          <w:iCs/>
+          <w:sz w:val="24"/>
+          <w:szCs w:val="24"/>
+          <w:lang w:val="it-IT"/>
+        </w:rPr>
+        <w:t>obj</w:t>
+      </w:r>
+      <w:proofErr w:type="spellEnd"/>
       <w:r>
         <w:rPr>
           <w:rFonts w:ascii="Courier" w:hAnsi="Courier" w:cs="Courier New"/>
@@ -1310,16 +1501,49 @@
           <w:szCs w:val="24"/>
           <w:lang w:val="it-IT"/>
         </w:rPr>
-        <w:t>.fbx</w:t>
-      </w:r>
-      <w:r>
-        <w:rPr>
-          <w:rFonts w:ascii="Courier" w:hAnsi="Courier" w:cs="Courier New"/>
-          <w:sz w:val="24"/>
-          <w:szCs w:val="24"/>
-          <w:lang w:val="it-IT"/>
-        </w:rPr>
-        <w:t xml:space="preserve"> presa in carico da Unity stesso.</w:t>
+        <w:t>.</w:t>
+      </w:r>
+      <w:proofErr w:type="spellStart"/>
+      <w:r>
+        <w:rPr>
+          <w:rFonts w:ascii="Courier" w:hAnsi="Courier" w:cs="Courier New"/>
+          <w:i/>
+          <w:iCs/>
+          <w:sz w:val="24"/>
+          <w:szCs w:val="24"/>
+          <w:lang w:val="it-IT"/>
+        </w:rPr>
+        <w:t>fbx</w:t>
+      </w:r>
+      <w:proofErr w:type="spellEnd"/>
+      <w:r>
+        <w:rPr>
+          <w:rFonts w:ascii="Courier" w:hAnsi="Courier" w:cs="Courier New"/>
+          <w:sz w:val="24"/>
+          <w:szCs w:val="24"/>
+          <w:lang w:val="it-IT"/>
+        </w:rPr>
+        <w:t xml:space="preserve"> presa in carico da </w:t>
+      </w:r>
+      <w:proofErr w:type="spellStart"/>
+      <w:r>
+        <w:rPr>
+          <w:rFonts w:ascii="Courier" w:hAnsi="Courier" w:cs="Courier New"/>
+          <w:sz w:val="24"/>
+          <w:szCs w:val="24"/>
+          <w:lang w:val="it-IT"/>
+        </w:rPr>
+        <w:t>Unity</w:t>
+      </w:r>
+      <w:proofErr w:type="spellEnd"/>
+      <w:r>
+        <w:rPr>
+          <w:rFonts w:ascii="Courier" w:hAnsi="Courier" w:cs="Courier New"/>
+          <w:sz w:val="24"/>
+          <w:szCs w:val="24"/>
+          <w:lang w:val="it-IT"/>
+        </w:rPr>
+        <w:t xml:space="preserve"> stesso.</w:t>
       </w:r>
     </w:p>
     <w:p>
@@ -1415,8 +1639,21 @@
           <w:szCs w:val="24"/>
           <w:lang w:val="it-IT"/>
         </w:rPr>
-        <w:t>.obj</w:t>
-      </w:r>
+        <w:t>.</w:t>
+      </w:r>
+      <w:proofErr w:type="spellStart"/>
+      <w:r>
+        <w:rPr>
+          <w:rFonts w:ascii="Courier" w:hAnsi="Courier" w:cs="Courier New"/>
+          <w:i/>
+          <w:iCs/>
+          <w:sz w:val="24"/>
+          <w:szCs w:val="24"/>
+          <w:lang w:val="it-IT"/>
+        </w:rPr>
+        <w:t>obj</w:t>
+      </w:r>
+      <w:proofErr w:type="spellEnd"/>
       <w:r>
         <w:rPr>
           <w:rFonts w:ascii="Courier" w:hAnsi="Courier" w:cs="Courier New"/>
@@ -1512,7 +1749,27 @@
           <w:szCs w:val="24"/>
           <w:lang w:val="it-IT"/>
         </w:rPr>
-        <w:t>(polygon mesh)</w:t>
+        <w:t>(</w:t>
+      </w:r>
+      <w:proofErr w:type="spellStart"/>
+      <w:r>
+        <w:rPr>
+          <w:rFonts w:ascii="Courier" w:hAnsi="Courier" w:cs="Courier New"/>
+          <w:sz w:val="24"/>
+          <w:szCs w:val="24"/>
+          <w:lang w:val="it-IT"/>
+        </w:rPr>
+        <w:t>polygon</w:t>
+      </w:r>
+      <w:proofErr w:type="spellEnd"/>
+      <w:r>
+        <w:rPr>
+          <w:rFonts w:ascii="Courier" w:hAnsi="Courier" w:cs="Courier New"/>
+          <w:sz w:val="24"/>
+          <w:szCs w:val="24"/>
+          <w:lang w:val="it-IT"/>
+        </w:rPr>
+        <w:t xml:space="preserve"> mesh)</w:t>
       </w:r>
       <w:r>
         <w:rPr>
@@ -1550,6 +1807,7 @@
         </w:rPr>
         <w:t xml:space="preserve"> file </w:t>
       </w:r>
+      <w:proofErr w:type="spellStart"/>
       <w:r>
         <w:rPr>
           <w:rFonts w:ascii="Courier" w:hAnsi="Courier" w:cs="Courier New"/>
@@ -1572,6 +1830,7 @@
         </w:rPr>
         <w:t>mat</w:t>
       </w:r>
+      <w:proofErr w:type="spellEnd"/>
       <w:r>
         <w:rPr>
           <w:rFonts w:ascii="Courier" w:hAnsi="Courier" w:cs="Courier New"/>
@@ -1738,7 +1997,27 @@
           <w:szCs w:val="24"/>
           <w:lang w:val="it-IT"/>
         </w:rPr>
-        <w:t xml:space="preserve"> (abbreviazione di Graphical User Interface) sono contenute</w:t>
+        <w:t xml:space="preserve"> (abbreviazione di </w:t>
+      </w:r>
+      <w:proofErr w:type="spellStart"/>
+      <w:r>
+        <w:rPr>
+          <w:rFonts w:ascii="Courier" w:hAnsi="Courier" w:cs="Courier New"/>
+          <w:sz w:val="24"/>
+          <w:szCs w:val="24"/>
+          <w:lang w:val="it-IT"/>
+        </w:rPr>
+        <w:t>Graphical</w:t>
+      </w:r>
+      <w:proofErr w:type="spellEnd"/>
+      <w:r>
+        <w:rPr>
+          <w:rFonts w:ascii="Courier" w:hAnsi="Courier" w:cs="Courier New"/>
+          <w:sz w:val="24"/>
+          <w:szCs w:val="24"/>
+          <w:lang w:val="it-IT"/>
+        </w:rPr>
+        <w:t xml:space="preserve"> User Interface) sono contenute</w:t>
       </w:r>
       <w:r>
         <w:rPr>
@@ -1839,6 +2118,7 @@
         </w:rPr>
         <w:t xml:space="preserve">, e </w:t>
       </w:r>
+      <w:proofErr w:type="spellStart"/>
       <w:r>
         <w:rPr>
           <w:rFonts w:ascii="Courier" w:hAnsi="Courier" w:cs="Courier New"/>
@@ -1850,6 +2130,7 @@
         </w:rPr>
         <w:t>CustomSkin.guiskin</w:t>
       </w:r>
+      <w:proofErr w:type="spellEnd"/>
       <w:r>
         <w:rPr>
           <w:rFonts w:ascii="Courier" w:hAnsi="Courier" w:cs="Courier New"/>
@@ -1988,7 +2269,27 @@
           <w:szCs w:val="24"/>
           <w:lang w:val="it-IT"/>
         </w:rPr>
-        <w:t>La cartella analizzata in questo paragrafo contiene tutto il materiale necessario per la rappresentazione di una bounding box</w:t>
+        <w:t xml:space="preserve">La cartella analizzata in questo paragrafo contiene tutto il materiale necessario per la rappresentazione di una </w:t>
+      </w:r>
+      <w:proofErr w:type="spellStart"/>
+      <w:r>
+        <w:rPr>
+          <w:rFonts w:ascii="Courier" w:hAnsi="Courier" w:cs="Courier New"/>
+          <w:sz w:val="24"/>
+          <w:szCs w:val="24"/>
+          <w:lang w:val="it-IT"/>
+        </w:rPr>
+        <w:t>bounding</w:t>
+      </w:r>
+      <w:proofErr w:type="spellEnd"/>
+      <w:r>
+        <w:rPr>
+          <w:rFonts w:ascii="Courier" w:hAnsi="Courier" w:cs="Courier New"/>
+          <w:sz w:val="24"/>
+          <w:szCs w:val="24"/>
+          <w:lang w:val="it-IT"/>
+        </w:rPr>
+        <w:t xml:space="preserve"> box</w:t>
       </w:r>
       <w:r>
         <w:rPr>
@@ -2172,8 +2473,23 @@
           <w:szCs w:val="24"/>
           <w:lang w:val="it-IT"/>
         </w:rPr>
-        <w:t>Assets/Materials</w:t>
-      </w:r>
+        <w:t>Assets/</w:t>
+      </w:r>
+      <w:proofErr w:type="spellStart"/>
+      <w:r>
+        <w:rPr>
+          <w:rFonts w:ascii="Courier" w:hAnsi="Courier" w:cs="Courier New"/>
+          <w:b/>
+          <w:bCs/>
+          <w:i/>
+          <w:iCs/>
+          <w:sz w:val="24"/>
+          <w:szCs w:val="24"/>
+          <w:lang w:val="it-IT"/>
+        </w:rPr>
+        <w:t>Materials</w:t>
+      </w:r>
+      <w:proofErr w:type="spellEnd"/>
     </w:p>
     <w:p>
       <w:pPr>
@@ -2193,8 +2509,29 @@
           <w:szCs w:val="24"/>
           <w:lang w:val="it-IT"/>
         </w:rPr>
-        <w:t xml:space="preserve">Questa subdirectory contiene il file </w:t>
-      </w:r>
+        <w:t xml:space="preserve">Questa </w:t>
+      </w:r>
+      <w:proofErr w:type="spellStart"/>
+      <w:r>
+        <w:rPr>
+          <w:rFonts w:ascii="Courier" w:hAnsi="Courier" w:cs="Courier New"/>
+          <w:sz w:val="24"/>
+          <w:szCs w:val="24"/>
+          <w:lang w:val="it-IT"/>
+        </w:rPr>
+        <w:t>subdirectory</w:t>
+      </w:r>
+      <w:proofErr w:type="spellEnd"/>
+      <w:r>
+        <w:rPr>
+          <w:rFonts w:ascii="Courier" w:hAnsi="Courier" w:cs="Courier New"/>
+          <w:sz w:val="24"/>
+          <w:szCs w:val="24"/>
+          <w:lang w:val="it-IT"/>
+        </w:rPr>
+        <w:t xml:space="preserve"> contiene il file </w:t>
+      </w:r>
+      <w:proofErr w:type="spellStart"/>
       <w:r>
         <w:rPr>
           <w:rFonts w:ascii="Courier" w:hAnsi="Courier" w:cs="Courier New"/>
@@ -2206,6 +2543,7 @@
         </w:rPr>
         <w:t>backgroundMat.mat</w:t>
       </w:r>
+      <w:proofErr w:type="spellEnd"/>
       <w:r>
         <w:rPr>
           <w:rFonts w:ascii="Courier" w:hAnsi="Courier" w:cs="Courier New"/>
@@ -2353,7 +2691,31 @@
           <w:szCs w:val="24"/>
           <w:lang w:val="it-IT"/>
         </w:rPr>
-        <w:t>Assets/Resources/Textures</w:t>
+        <w:t>Assets/</w:t>
+      </w:r>
+      <w:proofErr w:type="spellStart"/>
+      <w:r>
+        <w:rPr>
+          <w:rFonts w:ascii="Courier" w:hAnsi="Courier" w:cs="Courier New"/>
+          <w:i/>
+          <w:iCs/>
+          <w:sz w:val="24"/>
+          <w:szCs w:val="24"/>
+          <w:lang w:val="it-IT"/>
+        </w:rPr>
+        <w:t>Resources</w:t>
+      </w:r>
+      <w:proofErr w:type="spellEnd"/>
+      <w:r>
+        <w:rPr>
+          <w:rFonts w:ascii="Courier" w:hAnsi="Courier" w:cs="Courier New"/>
+          <w:i/>
+          <w:iCs/>
+          <w:sz w:val="24"/>
+          <w:szCs w:val="24"/>
+          <w:lang w:val="it-IT"/>
+        </w:rPr>
+        <w:t>/Textures</w:t>
       </w:r>
       <w:r>
         <w:rPr>
@@ -2409,8 +2771,23 @@
           <w:szCs w:val="24"/>
           <w:lang w:val="it-IT"/>
         </w:rPr>
-        <w:t>Assets/Resources</w:t>
-      </w:r>
+        <w:t>Assets/</w:t>
+      </w:r>
+      <w:proofErr w:type="spellStart"/>
+      <w:r>
+        <w:rPr>
+          <w:rFonts w:ascii="Courier" w:hAnsi="Courier" w:cs="Courier New"/>
+          <w:b/>
+          <w:bCs/>
+          <w:i/>
+          <w:iCs/>
+          <w:sz w:val="24"/>
+          <w:szCs w:val="24"/>
+          <w:lang w:val="it-IT"/>
+        </w:rPr>
+        <w:t>Resources</w:t>
+      </w:r>
+      <w:proofErr w:type="spellEnd"/>
     </w:p>
     <w:p>
       <w:pPr>
@@ -2442,8 +2819,21 @@
           <w:szCs w:val="24"/>
           <w:lang w:val="it-IT"/>
         </w:rPr>
-        <w:t>Assets/Resources</w:t>
-      </w:r>
+        <w:t>Assets/</w:t>
+      </w:r>
+      <w:proofErr w:type="spellStart"/>
+      <w:r>
+        <w:rPr>
+          <w:rFonts w:ascii="Courier" w:hAnsi="Courier" w:cs="Courier New"/>
+          <w:i/>
+          <w:iCs/>
+          <w:sz w:val="24"/>
+          <w:szCs w:val="24"/>
+          <w:lang w:val="it-IT"/>
+        </w:rPr>
+        <w:t>Resources</w:t>
+      </w:r>
+      <w:proofErr w:type="spellEnd"/>
       <w:r>
         <w:rPr>
           <w:rFonts w:ascii="Courier" w:hAnsi="Courier" w:cs="Courier New"/>
@@ -2504,6 +2894,7 @@
     <w:p>
       <w:pPr>
         <w:spacing w:line="360" w:lineRule="auto"/>
+        <w:jc w:val="both"/>
         <w:rPr>
           <w:rFonts w:ascii="Courier" w:hAnsi="Courier" w:cs="Courier New"/>
           <w:sz w:val="24"/>
@@ -2538,7 +2929,47 @@
           <w:szCs w:val="24"/>
           <w:lang w:val="it-IT"/>
         </w:rPr>
-        <w:t xml:space="preserve"> sono state scaricate mediante l’estensione Chrome chiamata Fatkun Batch Downloader e </w:t>
+        <w:t xml:space="preserve"> sono state scaricate mediante l’estensione Chrome chiamata </w:t>
+      </w:r>
+      <w:proofErr w:type="spellStart"/>
+      <w:r>
+        <w:rPr>
+          <w:rFonts w:ascii="Courier" w:hAnsi="Courier" w:cs="Courier New"/>
+          <w:sz w:val="24"/>
+          <w:szCs w:val="24"/>
+          <w:lang w:val="it-IT"/>
+        </w:rPr>
+        <w:t>Fatkun</w:t>
+      </w:r>
+      <w:proofErr w:type="spellEnd"/>
+      <w:r>
+        <w:rPr>
+          <w:rFonts w:ascii="Courier" w:hAnsi="Courier" w:cs="Courier New"/>
+          <w:sz w:val="24"/>
+          <w:szCs w:val="24"/>
+          <w:lang w:val="it-IT"/>
+        </w:rPr>
+        <w:t xml:space="preserve"> Batch </w:t>
+      </w:r>
+      <w:proofErr w:type="spellStart"/>
+      <w:r>
+        <w:rPr>
+          <w:rFonts w:ascii="Courier" w:hAnsi="Courier" w:cs="Courier New"/>
+          <w:sz w:val="24"/>
+          <w:szCs w:val="24"/>
+          <w:lang w:val="it-IT"/>
+        </w:rPr>
+        <w:t>Downloader</w:t>
+      </w:r>
+      <w:proofErr w:type="spellEnd"/>
+      <w:r>
+        <w:rPr>
+          <w:rFonts w:ascii="Courier" w:hAnsi="Courier" w:cs="Courier New"/>
+          <w:sz w:val="24"/>
+          <w:szCs w:val="24"/>
+          <w:lang w:val="it-IT"/>
+        </w:rPr>
+        <w:t xml:space="preserve"> e </w:t>
       </w:r>
       <w:r>
         <w:rPr>
@@ -2556,7 +2987,25 @@
           <w:szCs w:val="24"/>
           <w:lang w:val="it-IT"/>
         </w:rPr>
-        <w:t>perlopiù, interni di abitazioni.</w:t>
+        <w:t xml:space="preserve">perlopiù, </w:t>
+      </w:r>
+      <w:r>
+        <w:rPr>
+          <w:rFonts w:ascii="Courier" w:hAnsi="Courier" w:cs="Courier New"/>
+          <w:sz w:val="24"/>
+          <w:szCs w:val="24"/>
+          <w:lang w:val="it-IT"/>
+        </w:rPr>
+        <w:t>l’interno</w:t>
+      </w:r>
+      <w:r>
+        <w:rPr>
+          <w:rFonts w:ascii="Courier" w:hAnsi="Courier" w:cs="Courier New"/>
+          <w:sz w:val="24"/>
+          <w:szCs w:val="24"/>
+          <w:lang w:val="it-IT"/>
+        </w:rPr>
+        <w:t xml:space="preserve"> di abitazioni.</w:t>
       </w:r>
       <w:r>
         <w:rPr>
@@ -2575,16 +3024,54 @@
           <w:szCs w:val="24"/>
           <w:lang w:val="it-IT"/>
         </w:rPr>
-        <w:t>viene</w:t>
-      </w:r>
-      <w:r>
-        <w:rPr>
-          <w:rFonts w:ascii="Courier" w:hAnsi="Courier" w:cs="Courier New"/>
-          <w:sz w:val="24"/>
-          <w:szCs w:val="24"/>
-          <w:lang w:val="it-IT"/>
-        </w:rPr>
-        <w:t xml:space="preserve"> verificata tramite</w:t>
+        <w:t>v</w:t>
+      </w:r>
+      <w:r>
+        <w:rPr>
+          <w:rFonts w:ascii="Courier" w:hAnsi="Courier" w:cs="Courier New"/>
+          <w:sz w:val="24"/>
+          <w:szCs w:val="24"/>
+          <w:lang w:val="it-IT"/>
+        </w:rPr>
+        <w:t>errà</w:t>
+      </w:r>
+      <w:r>
+        <w:rPr>
+          <w:rFonts w:ascii="Courier" w:hAnsi="Courier" w:cs="Courier New"/>
+          <w:sz w:val="24"/>
+          <w:szCs w:val="24"/>
+          <w:lang w:val="it-IT"/>
+        </w:rPr>
+        <w:t xml:space="preserve"> verificata </w:t>
+      </w:r>
+      <w:r>
+        <w:rPr>
+          <w:rFonts w:ascii="Courier" w:hAnsi="Courier" w:cs="Courier New"/>
+          <w:sz w:val="24"/>
+          <w:szCs w:val="24"/>
+          <w:lang w:val="it-IT"/>
+        </w:rPr>
+        <w:t xml:space="preserve">mediante le </w:t>
+      </w:r>
+      <w:proofErr w:type="spellStart"/>
+      <w:r>
+        <w:rPr>
+          <w:rFonts w:ascii="Courier" w:hAnsi="Courier" w:cs="Courier New"/>
+          <w:sz w:val="24"/>
+          <w:szCs w:val="24"/>
+          <w:lang w:val="it-IT"/>
+        </w:rPr>
+        <w:t>imagini</w:t>
+      </w:r>
+      <w:proofErr w:type="spellEnd"/>
+      <w:r>
+        <w:rPr>
+          <w:rFonts w:ascii="Courier" w:hAnsi="Courier" w:cs="Courier New"/>
+          <w:sz w:val="24"/>
+          <w:szCs w:val="24"/>
+          <w:lang w:val="it-IT"/>
+        </w:rPr>
+        <w:t xml:space="preserve"> provenienti da</w:t>
       </w:r>
       <w:r>
         <w:rPr>
@@ -2638,12 +3125,143 @@
           <w:szCs w:val="24"/>
           <w:lang w:val="it-IT"/>
         </w:rPr>
-        <w:t>i è quindi cercato di rendere il dataset il più rappresentativo possibile della situazione reale all’interno della quale si sarebbe effettuata (a meno di sviluppi futuri) la detection.</w:t>
+        <w:t>i è quindi cercato di rendere il dataset il più rappresentativo possibile della situazione reale all’interno della quale si sarebbe effettuata</w:t>
+      </w:r>
+      <w:r>
+        <w:rPr>
+          <w:rFonts w:ascii="Courier" w:hAnsi="Courier" w:cs="Courier New"/>
+          <w:sz w:val="24"/>
+          <w:szCs w:val="24"/>
+          <w:lang w:val="it-IT"/>
+        </w:rPr>
+        <w:t xml:space="preserve">, almeno durante la fase di testing, </w:t>
+      </w:r>
+      <w:r>
+        <w:rPr>
+          <w:rFonts w:ascii="Courier" w:hAnsi="Courier" w:cs="Courier New"/>
+          <w:sz w:val="24"/>
+          <w:szCs w:val="24"/>
+          <w:lang w:val="it-IT"/>
+        </w:rPr>
+        <w:t xml:space="preserve">la </w:t>
+      </w:r>
+      <w:proofErr w:type="spellStart"/>
+      <w:r>
+        <w:rPr>
+          <w:rFonts w:ascii="Courier" w:hAnsi="Courier" w:cs="Courier New"/>
+          <w:sz w:val="24"/>
+          <w:szCs w:val="24"/>
+          <w:lang w:val="it-IT"/>
+        </w:rPr>
+        <w:t>detection</w:t>
+      </w:r>
+      <w:proofErr w:type="spellEnd"/>
+      <w:r>
+        <w:rPr>
+          <w:rFonts w:ascii="Courier" w:hAnsi="Courier" w:cs="Courier New"/>
+          <w:sz w:val="24"/>
+          <w:szCs w:val="24"/>
+          <w:lang w:val="it-IT"/>
+        </w:rPr>
+        <w:t>.</w:t>
       </w:r>
     </w:p>
     <w:p>
       <w:pPr>
         <w:spacing w:line="360" w:lineRule="auto"/>
+        <w:jc w:val="both"/>
+        <w:rPr>
+          <w:rFonts w:ascii="Courier" w:hAnsi="Courier" w:cs="Courier New"/>
+          <w:b/>
+          <w:bCs/>
+          <w:i/>
+          <w:iCs/>
+          <w:sz w:val="24"/>
+          <w:szCs w:val="24"/>
+          <w:lang w:val="it-IT"/>
+        </w:rPr>
+      </w:pPr>
+      <w:r>
+        <w:rPr>
+          <w:rFonts w:ascii="Courier" w:hAnsi="Courier" w:cs="Courier New"/>
+          <w:b/>
+          <w:bCs/>
+          <w:i/>
+          <w:iCs/>
+          <w:sz w:val="24"/>
+          <w:szCs w:val="24"/>
+          <w:lang w:val="it-IT"/>
+        </w:rPr>
+        <w:t>Assets/Scripts</w:t>
+      </w:r>
+    </w:p>
+    <w:p>
+      <w:pPr>
+        <w:spacing w:line="360" w:lineRule="auto"/>
+        <w:jc w:val="both"/>
+        <w:rPr>
+          <w:rFonts w:ascii="Courier" w:hAnsi="Courier" w:cs="Courier New"/>
+          <w:iCs/>
+          <w:sz w:val="24"/>
+          <w:szCs w:val="24"/>
+          <w:lang w:val="it-IT"/>
+        </w:rPr>
+      </w:pPr>
+      <w:r>
+        <w:rPr>
+          <w:rFonts w:ascii="Courier" w:hAnsi="Courier" w:cs="Courier New"/>
+          <w:iCs/>
+          <w:sz w:val="24"/>
+          <w:szCs w:val="24"/>
+          <w:lang w:val="it-IT"/>
+        </w:rPr>
+        <w:t>La cartella analizzata in questo paragrafo contiene tutto ciò che regola e automatizza il processo di generazione del dataset. Per capire perfettamente come questo avviene, verrà fatta una breve descrizione di ogni script C# (classe o interfaccia) presente in questa cartella:</w:t>
+      </w:r>
+    </w:p>
+    <w:p>
+      <w:pPr>
+        <w:pStyle w:val="Paragrafoelenco"/>
+        <w:numPr>
+          <w:ilvl w:val="0"/>
+          <w:numId w:val="8"/>
+        </w:numPr>
+        <w:spacing w:line="360" w:lineRule="auto"/>
+        <w:jc w:val="both"/>
+        <w:rPr>
+          <w:rFonts w:ascii="Courier" w:hAnsi="Courier" w:cs="Courier New"/>
+          <w:iCs/>
+          <w:sz w:val="24"/>
+          <w:szCs w:val="24"/>
+          <w:lang w:val="it-IT"/>
+        </w:rPr>
+      </w:pPr>
+      <w:proofErr w:type="spellStart"/>
+      <w:r>
+        <w:rPr>
+          <w:rFonts w:ascii="Courier" w:hAnsi="Courier" w:cs="Courier New"/>
+          <w:i/>
+          <w:sz w:val="24"/>
+          <w:szCs w:val="24"/>
+          <w:lang w:val="it-IT"/>
+        </w:rPr>
+        <w:t>ChangeAmbient.cs</w:t>
+      </w:r>
+      <w:proofErr w:type="spellEnd"/>
+      <w:r>
+        <w:rPr>
+          <w:rFonts w:ascii="Courier" w:hAnsi="Courier" w:cs="Courier New"/>
+          <w:i/>
+          <w:sz w:val="24"/>
+          <w:szCs w:val="24"/>
+          <w:lang w:val="it-IT"/>
+        </w:rPr>
+        <w:br/>
+      </w:r>
+    </w:p>
+    <w:p>
+      <w:pPr>
+        <w:spacing w:line="360" w:lineRule="auto"/>
+        <w:jc w:val="both"/>
         <w:rPr>
           <w:rFonts w:ascii="Courier" w:hAnsi="Courier" w:cs="Courier New"/>
           <w:sz w:val="24"/>
@@ -2830,6 +3448,7 @@
         </w:rPr>
         <w:t xml:space="preserve"> altre cartelle visibili all’interno della directory di progetto </w:t>
       </w:r>
+      <w:proofErr w:type="spellStart"/>
       <w:r>
         <w:rPr>
           <w:rFonts w:ascii="Courier" w:hAnsi="Courier"/>
@@ -2839,6 +3458,7 @@
         </w:rPr>
         <w:t>SyntheticDataGenerator</w:t>
       </w:r>
+      <w:proofErr w:type="spellEnd"/>
       <w:r>
         <w:rPr>
           <w:rFonts w:ascii="Courier" w:hAnsi="Courier"/>
@@ -2865,15 +3485,25 @@
           <w:rFonts w:ascii="Courier" w:hAnsi="Courier"/>
           <w:lang w:val="it-IT"/>
         </w:rPr>
-        <w:t>e Unity</w:t>
-      </w:r>
+        <w:t xml:space="preserve">e </w:t>
+      </w:r>
+      <w:proofErr w:type="spellStart"/>
       <w:r>
         <w:rPr>
           <w:rFonts w:ascii="Courier" w:hAnsi="Courier"/>
           <w:lang w:val="it-IT"/>
         </w:rPr>
+        <w:t>Unity</w:t>
+      </w:r>
+      <w:proofErr w:type="spellEnd"/>
+      <w:r>
+        <w:rPr>
+          <w:rFonts w:ascii="Courier" w:hAnsi="Courier"/>
+          <w:lang w:val="it-IT"/>
+        </w:rPr>
         <w:t xml:space="preserve">, fatta eccezione per </w:t>
       </w:r>
+      <w:proofErr w:type="spellStart"/>
       <w:r>
         <w:rPr>
           <w:rFonts w:ascii="Courier" w:hAnsi="Courier"/>
@@ -2883,6 +3513,7 @@
         </w:rPr>
         <w:t>TFUtils</w:t>
       </w:r>
+      <w:proofErr w:type="spellEnd"/>
       <w:r>
         <w:rPr>
           <w:rFonts w:ascii="Courier" w:hAnsi="Courier"/>
@@ -3166,6 +3797,345 @@
     </w:lvl>
   </w:abstractNum>
   <w:abstractNum w:abstractNumId="2" w15:restartNumberingAfterBreak="0">
+    <w:nsid w:val="1AE15B1E"/>
+    <w:multiLevelType w:val="hybridMultilevel"/>
+    <w:tmpl w:val="AB22DC02"/>
+    <w:lvl w:ilvl="0" w:tplc="08090001">
+      <w:start w:val="1"/>
+      <w:numFmt w:val="bullet"/>
+      <w:lvlText w:val=""/>
+      <w:lvlJc w:val="left"/>
+      <w:pPr>
+        <w:ind w:left="720" w:hanging="360"/>
+      </w:pPr>
+      <w:rPr>
+        <w:rFonts w:ascii="Symbol" w:hAnsi="Symbol" w:hint="default"/>
+      </w:rPr>
+    </w:lvl>
+    <w:lvl w:ilvl="1" w:tplc="08090003" w:tentative="1">
+      <w:start w:val="1"/>
+      <w:numFmt w:val="bullet"/>
+      <w:lvlText w:val="o"/>
+      <w:lvlJc w:val="left"/>
+      <w:pPr>
+        <w:ind w:left="1440" w:hanging="360"/>
+      </w:pPr>
+      <w:rPr>
+        <w:rFonts w:ascii="Courier New" w:hAnsi="Courier New" w:cs="Courier New" w:hint="default"/>
+      </w:rPr>
+    </w:lvl>
+    <w:lvl w:ilvl="2" w:tplc="08090005" w:tentative="1">
+      <w:start w:val="1"/>
+      <w:numFmt w:val="bullet"/>
+      <w:lvlText w:val=""/>
+      <w:lvlJc w:val="left"/>
+      <w:pPr>
+        <w:ind w:left="2160" w:hanging="360"/>
+      </w:pPr>
+      <w:rPr>
+        <w:rFonts w:ascii="Wingdings" w:hAnsi="Wingdings" w:hint="default"/>
+      </w:rPr>
+    </w:lvl>
+    <w:lvl w:ilvl="3" w:tplc="08090001" w:tentative="1">
+      <w:start w:val="1"/>
+      <w:numFmt w:val="bullet"/>
+      <w:lvlText w:val=""/>
+      <w:lvlJc w:val="left"/>
+      <w:pPr>
+        <w:ind w:left="2880" w:hanging="360"/>
+      </w:pPr>
+      <w:rPr>
+        <w:rFonts w:ascii="Symbol" w:hAnsi="Symbol" w:hint="default"/>
+      </w:rPr>
+    </w:lvl>
+    <w:lvl w:ilvl="4" w:tplc="08090003" w:tentative="1">
+      <w:start w:val="1"/>
+      <w:numFmt w:val="bullet"/>
+      <w:lvlText w:val="o"/>
+      <w:lvlJc w:val="left"/>
+      <w:pPr>
+        <w:ind w:left="3600" w:hanging="360"/>
+      </w:pPr>
+      <w:rPr>
+        <w:rFonts w:ascii="Courier New" w:hAnsi="Courier New" w:cs="Courier New" w:hint="default"/>
+      </w:rPr>
+    </w:lvl>
+    <w:lvl w:ilvl="5" w:tplc="08090005" w:tentative="1">
+      <w:start w:val="1"/>
+      <w:numFmt w:val="bullet"/>
+      <w:lvlText w:val=""/>
+      <w:lvlJc w:val="left"/>
+      <w:pPr>
+        <w:ind w:left="4320" w:hanging="360"/>
+      </w:pPr>
+      <w:rPr>
+        <w:rFonts w:ascii="Wingdings" w:hAnsi="Wingdings" w:hint="default"/>
+      </w:rPr>
+    </w:lvl>
+    <w:lvl w:ilvl="6" w:tplc="08090001" w:tentative="1">
+      <w:start w:val="1"/>
+      <w:numFmt w:val="bullet"/>
+      <w:lvlText w:val=""/>
+      <w:lvlJc w:val="left"/>
+      <w:pPr>
+        <w:ind w:left="5040" w:hanging="360"/>
+      </w:pPr>
+      <w:rPr>
+        <w:rFonts w:ascii="Symbol" w:hAnsi="Symbol" w:hint="default"/>
+      </w:rPr>
+    </w:lvl>
+    <w:lvl w:ilvl="7" w:tplc="08090003" w:tentative="1">
+      <w:start w:val="1"/>
+      <w:numFmt w:val="bullet"/>
+      <w:lvlText w:val="o"/>
+      <w:lvlJc w:val="left"/>
+      <w:pPr>
+        <w:ind w:left="5760" w:hanging="360"/>
+      </w:pPr>
+      <w:rPr>
+        <w:rFonts w:ascii="Courier New" w:hAnsi="Courier New" w:cs="Courier New" w:hint="default"/>
+      </w:rPr>
+    </w:lvl>
+    <w:lvl w:ilvl="8" w:tplc="08090005" w:tentative="1">
+      <w:start w:val="1"/>
+      <w:numFmt w:val="bullet"/>
+      <w:lvlText w:val=""/>
+      <w:lvlJc w:val="left"/>
+      <w:pPr>
+        <w:ind w:left="6480" w:hanging="360"/>
+      </w:pPr>
+      <w:rPr>
+        <w:rFonts w:ascii="Wingdings" w:hAnsi="Wingdings" w:hint="default"/>
+      </w:rPr>
+    </w:lvl>
+  </w:abstractNum>
+  <w:abstractNum w:abstractNumId="3" w15:restartNumberingAfterBreak="0">
+    <w:nsid w:val="337D0C04"/>
+    <w:multiLevelType w:val="hybridMultilevel"/>
+    <w:tmpl w:val="44E8D620"/>
+    <w:lvl w:ilvl="0" w:tplc="08090001">
+      <w:start w:val="1"/>
+      <w:numFmt w:val="bullet"/>
+      <w:lvlText w:val=""/>
+      <w:lvlJc w:val="left"/>
+      <w:pPr>
+        <w:ind w:left="720" w:hanging="360"/>
+      </w:pPr>
+      <w:rPr>
+        <w:rFonts w:ascii="Symbol" w:hAnsi="Symbol" w:hint="default"/>
+      </w:rPr>
+    </w:lvl>
+    <w:lvl w:ilvl="1" w:tplc="08090003" w:tentative="1">
+      <w:start w:val="1"/>
+      <w:numFmt w:val="bullet"/>
+      <w:lvlText w:val="o"/>
+      <w:lvlJc w:val="left"/>
+      <w:pPr>
+        <w:ind w:left="1440" w:hanging="360"/>
+      </w:pPr>
+      <w:rPr>
+        <w:rFonts w:ascii="Courier New" w:hAnsi="Courier New" w:cs="Courier New" w:hint="default"/>
+      </w:rPr>
+    </w:lvl>
+    <w:lvl w:ilvl="2" w:tplc="08090005" w:tentative="1">
+      <w:start w:val="1"/>
+      <w:numFmt w:val="bullet"/>
+      <w:lvlText w:val=""/>
+      <w:lvlJc w:val="left"/>
+      <w:pPr>
+        <w:ind w:left="2160" w:hanging="360"/>
+      </w:pPr>
+      <w:rPr>
+        <w:rFonts w:ascii="Wingdings" w:hAnsi="Wingdings" w:hint="default"/>
+      </w:rPr>
+    </w:lvl>
+    <w:lvl w:ilvl="3" w:tplc="08090001" w:tentative="1">
+      <w:start w:val="1"/>
+      <w:numFmt w:val="bullet"/>
+      <w:lvlText w:val=""/>
+      <w:lvlJc w:val="left"/>
+      <w:pPr>
+        <w:ind w:left="2880" w:hanging="360"/>
+      </w:pPr>
+      <w:rPr>
+        <w:rFonts w:ascii="Symbol" w:hAnsi="Symbol" w:hint="default"/>
+      </w:rPr>
+    </w:lvl>
+    <w:lvl w:ilvl="4" w:tplc="08090003" w:tentative="1">
+      <w:start w:val="1"/>
+      <w:numFmt w:val="bullet"/>
+      <w:lvlText w:val="o"/>
+      <w:lvlJc w:val="left"/>
+      <w:pPr>
+        <w:ind w:left="3600" w:hanging="360"/>
+      </w:pPr>
+      <w:rPr>
+        <w:rFonts w:ascii="Courier New" w:hAnsi="Courier New" w:cs="Courier New" w:hint="default"/>
+      </w:rPr>
+    </w:lvl>
+    <w:lvl w:ilvl="5" w:tplc="08090005" w:tentative="1">
+      <w:start w:val="1"/>
+      <w:numFmt w:val="bullet"/>
+      <w:lvlText w:val=""/>
+      <w:lvlJc w:val="left"/>
+      <w:pPr>
+        <w:ind w:left="4320" w:hanging="360"/>
+      </w:pPr>
+      <w:rPr>
+        <w:rFonts w:ascii="Wingdings" w:hAnsi="Wingdings" w:hint="default"/>
+      </w:rPr>
+    </w:lvl>
+    <w:lvl w:ilvl="6" w:tplc="08090001" w:tentative="1">
+      <w:start w:val="1"/>
+      <w:numFmt w:val="bullet"/>
+      <w:lvlText w:val=""/>
+      <w:lvlJc w:val="left"/>
+      <w:pPr>
+        <w:ind w:left="5040" w:hanging="360"/>
+      </w:pPr>
+      <w:rPr>
+        <w:rFonts w:ascii="Symbol" w:hAnsi="Symbol" w:hint="default"/>
+      </w:rPr>
+    </w:lvl>
+    <w:lvl w:ilvl="7" w:tplc="08090003" w:tentative="1">
+      <w:start w:val="1"/>
+      <w:numFmt w:val="bullet"/>
+      <w:lvlText w:val="o"/>
+      <w:lvlJc w:val="left"/>
+      <w:pPr>
+        <w:ind w:left="5760" w:hanging="360"/>
+      </w:pPr>
+      <w:rPr>
+        <w:rFonts w:ascii="Courier New" w:hAnsi="Courier New" w:cs="Courier New" w:hint="default"/>
+      </w:rPr>
+    </w:lvl>
+    <w:lvl w:ilvl="8" w:tplc="08090005" w:tentative="1">
+      <w:start w:val="1"/>
+      <w:numFmt w:val="bullet"/>
+      <w:lvlText w:val=""/>
+      <w:lvlJc w:val="left"/>
+      <w:pPr>
+        <w:ind w:left="6480" w:hanging="360"/>
+      </w:pPr>
+      <w:rPr>
+        <w:rFonts w:ascii="Wingdings" w:hAnsi="Wingdings" w:hint="default"/>
+      </w:rPr>
+    </w:lvl>
+  </w:abstractNum>
+  <w:abstractNum w:abstractNumId="4" w15:restartNumberingAfterBreak="0">
+    <w:nsid w:val="583C33B8"/>
+    <w:multiLevelType w:val="hybridMultilevel"/>
+    <w:tmpl w:val="A61043CE"/>
+    <w:lvl w:ilvl="0" w:tplc="08090001">
+      <w:start w:val="1"/>
+      <w:numFmt w:val="bullet"/>
+      <w:lvlText w:val=""/>
+      <w:lvlJc w:val="left"/>
+      <w:pPr>
+        <w:ind w:left="720" w:hanging="360"/>
+      </w:pPr>
+      <w:rPr>
+        <w:rFonts w:ascii="Symbol" w:hAnsi="Symbol" w:hint="default"/>
+      </w:rPr>
+    </w:lvl>
+    <w:lvl w:ilvl="1" w:tplc="08090003" w:tentative="1">
+      <w:start w:val="1"/>
+      <w:numFmt w:val="bullet"/>
+      <w:lvlText w:val="o"/>
+      <w:lvlJc w:val="left"/>
+      <w:pPr>
+        <w:ind w:left="1440" w:hanging="360"/>
+      </w:pPr>
+      <w:rPr>
+        <w:rFonts w:ascii="Courier New" w:hAnsi="Courier New" w:cs="Courier New" w:hint="default"/>
+      </w:rPr>
+    </w:lvl>
+    <w:lvl w:ilvl="2" w:tplc="08090005" w:tentative="1">
+      <w:start w:val="1"/>
+      <w:numFmt w:val="bullet"/>
+      <w:lvlText w:val=""/>
+      <w:lvlJc w:val="left"/>
+      <w:pPr>
+        <w:ind w:left="2160" w:hanging="360"/>
+      </w:pPr>
+      <w:rPr>
+        <w:rFonts w:ascii="Wingdings" w:hAnsi="Wingdings" w:hint="default"/>
+      </w:rPr>
+    </w:lvl>
+    <w:lvl w:ilvl="3" w:tplc="08090001" w:tentative="1">
+      <w:start w:val="1"/>
+      <w:numFmt w:val="bullet"/>
+      <w:lvlText w:val=""/>
+      <w:lvlJc w:val="left"/>
+      <w:pPr>
+        <w:ind w:left="2880" w:hanging="360"/>
+      </w:pPr>
+      <w:rPr>
+        <w:rFonts w:ascii="Symbol" w:hAnsi="Symbol" w:hint="default"/>
+      </w:rPr>
+    </w:lvl>
+    <w:lvl w:ilvl="4" w:tplc="08090003" w:tentative="1">
+      <w:start w:val="1"/>
+      <w:numFmt w:val="bullet"/>
+      <w:lvlText w:val="o"/>
+      <w:lvlJc w:val="left"/>
+      <w:pPr>
+        <w:ind w:left="3600" w:hanging="360"/>
+      </w:pPr>
+      <w:rPr>
+        <w:rFonts w:ascii="Courier New" w:hAnsi="Courier New" w:cs="Courier New" w:hint="default"/>
+      </w:rPr>
+    </w:lvl>
+    <w:lvl w:ilvl="5" w:tplc="08090005" w:tentative="1">
+      <w:start w:val="1"/>
+      <w:numFmt w:val="bullet"/>
+      <w:lvlText w:val=""/>
+      <w:lvlJc w:val="left"/>
+      <w:pPr>
+        <w:ind w:left="4320" w:hanging="360"/>
+      </w:pPr>
+      <w:rPr>
+        <w:rFonts w:ascii="Wingdings" w:hAnsi="Wingdings" w:hint="default"/>
+      </w:rPr>
+    </w:lvl>
+    <w:lvl w:ilvl="6" w:tplc="08090001" w:tentative="1">
+      <w:start w:val="1"/>
+      <w:numFmt w:val="bullet"/>
+      <w:lvlText w:val=""/>
+      <w:lvlJc w:val="left"/>
+      <w:pPr>
+        <w:ind w:left="5040" w:hanging="360"/>
+      </w:pPr>
+      <w:rPr>
+        <w:rFonts w:ascii="Symbol" w:hAnsi="Symbol" w:hint="default"/>
+      </w:rPr>
+    </w:lvl>
+    <w:lvl w:ilvl="7" w:tplc="08090003" w:tentative="1">
+      <w:start w:val="1"/>
+      <w:numFmt w:val="bullet"/>
+      <w:lvlText w:val="o"/>
+      <w:lvlJc w:val="left"/>
+      <w:pPr>
+        <w:ind w:left="5760" w:hanging="360"/>
+      </w:pPr>
+      <w:rPr>
+        <w:rFonts w:ascii="Courier New" w:hAnsi="Courier New" w:cs="Courier New" w:hint="default"/>
+      </w:rPr>
+    </w:lvl>
+    <w:lvl w:ilvl="8" w:tplc="08090005" w:tentative="1">
+      <w:start w:val="1"/>
+      <w:numFmt w:val="bullet"/>
+      <w:lvlText w:val=""/>
+      <w:lvlJc w:val="left"/>
+      <w:pPr>
+        <w:ind w:left="6480" w:hanging="360"/>
+      </w:pPr>
+      <w:rPr>
+        <w:rFonts w:ascii="Wingdings" w:hAnsi="Wingdings" w:hint="default"/>
+      </w:rPr>
+    </w:lvl>
+  </w:abstractNum>
+  <w:abstractNum w:abstractNumId="5" w15:restartNumberingAfterBreak="0">
     <w:nsid w:val="5E9A10D0"/>
     <w:multiLevelType w:val="hybridMultilevel"/>
     <w:tmpl w:val="DA0819F0"/>
@@ -3277,7 +4247,7 @@
       </w:rPr>
     </w:lvl>
   </w:abstractNum>
-  <w:abstractNum w:abstractNumId="3" w15:restartNumberingAfterBreak="0">
+  <w:abstractNum w:abstractNumId="6" w15:restartNumberingAfterBreak="0">
     <w:nsid w:val="7BC93131"/>
     <w:multiLevelType w:val="hybridMultilevel"/>
     <w:tmpl w:val="E2268232"/>
@@ -3389,7 +4359,7 @@
       </w:rPr>
     </w:lvl>
   </w:abstractNum>
-  <w:abstractNum w:abstractNumId="4" w15:restartNumberingAfterBreak="0">
+  <w:abstractNum w:abstractNumId="7" w15:restartNumberingAfterBreak="0">
     <w:nsid w:val="7E8D440F"/>
     <w:multiLevelType w:val="hybridMultilevel"/>
     <w:tmpl w:val="27C88A2E"/>
@@ -3502,19 +4472,28 @@
     </w:lvl>
   </w:abstractNum>
   <w:num w:numId="1">
-    <w:abstractNumId w:val="4"/>
+    <w:abstractNumId w:val="7"/>
   </w:num>
   <w:num w:numId="2">
-    <w:abstractNumId w:val="3"/>
+    <w:abstractNumId w:val="6"/>
   </w:num>
   <w:num w:numId="3">
     <w:abstractNumId w:val="1"/>
   </w:num>
   <w:num w:numId="4">
-    <w:abstractNumId w:val="2"/>
+    <w:abstractNumId w:val="5"/>
   </w:num>
   <w:num w:numId="5">
     <w:abstractNumId w:val="0"/>
+  </w:num>
+  <w:num w:numId="6">
+    <w:abstractNumId w:val="3"/>
+  </w:num>
+  <w:num w:numId="7">
+    <w:abstractNumId w:val="4"/>
+  </w:num>
+  <w:num w:numId="8">
+    <w:abstractNumId w:val="2"/>
   </w:num>
 </w:numbering>
 </file>

</xml_diff>

<commit_message>
Update parte di tesi su generazione dati
</commit_message>
<xml_diff>
--- a/generazione/generazione.docx
+++ b/generazione/generazione.docx
@@ -102,7 +102,6 @@
         </w:rPr>
         <w:t xml:space="preserve">, chiamato </w:t>
       </w:r>
-      <w:proofErr w:type="spellStart"/>
       <w:r>
         <w:rPr>
           <w:rFonts w:ascii="Courier" w:hAnsi="Courier" w:cs="Courier New"/>
@@ -114,35 +113,14 @@
         </w:rPr>
         <w:t>SyntheticDataGenerator</w:t>
       </w:r>
-      <w:proofErr w:type="spellEnd"/>
-      <w:r>
-        <w:rPr>
-          <w:rFonts w:ascii="Courier" w:hAnsi="Courier" w:cs="Courier New"/>
-          <w:sz w:val="24"/>
-          <w:szCs w:val="24"/>
-          <w:lang w:val="it-IT"/>
-        </w:rPr>
-        <w:t xml:space="preserve">, operante sul motore grafico </w:t>
-      </w:r>
-      <w:proofErr w:type="spellStart"/>
-      <w:r>
-        <w:rPr>
-          <w:rFonts w:ascii="Courier" w:hAnsi="Courier" w:cs="Courier New"/>
-          <w:sz w:val="24"/>
-          <w:szCs w:val="24"/>
-          <w:lang w:val="it-IT"/>
-        </w:rPr>
-        <w:t>Unity</w:t>
-      </w:r>
-      <w:proofErr w:type="spellEnd"/>
-      <w:r>
-        <w:rPr>
-          <w:rFonts w:ascii="Courier" w:hAnsi="Courier" w:cs="Courier New"/>
-          <w:sz w:val="24"/>
-          <w:szCs w:val="24"/>
-          <w:lang w:val="it-IT"/>
-        </w:rPr>
-        <w:t xml:space="preserve"> 3D</w:t>
+      <w:r>
+        <w:rPr>
+          <w:rFonts w:ascii="Courier" w:hAnsi="Courier" w:cs="Courier New"/>
+          <w:sz w:val="24"/>
+          <w:szCs w:val="24"/>
+          <w:lang w:val="it-IT"/>
+        </w:rPr>
+        <w:t>, operante sul motore grafico Unity 3D</w:t>
       </w:r>
       <w:r>
         <w:rPr>
@@ -262,19 +240,8 @@
           <w:szCs w:val="24"/>
           <w:lang w:val="it-IT"/>
         </w:rPr>
-        <w:t xml:space="preserve"> della </w:t>
-      </w:r>
-      <w:proofErr w:type="spellStart"/>
-      <w:r>
-        <w:rPr>
-          <w:rFonts w:ascii="Courier" w:hAnsi="Courier" w:cs="Courier New"/>
-          <w:sz w:val="24"/>
-          <w:szCs w:val="24"/>
-          <w:lang w:val="it-IT"/>
-        </w:rPr>
-        <w:t>detection</w:t>
-      </w:r>
-      <w:proofErr w:type="spellEnd"/>
+        <w:t xml:space="preserve"> della detection</w:t>
+      </w:r>
       <w:r>
         <w:rPr>
           <w:rFonts w:ascii="Courier" w:hAnsi="Courier" w:cs="Courier New"/>
@@ -318,27 +285,7 @@
           <w:szCs w:val="24"/>
           <w:lang w:val="it-IT"/>
         </w:rPr>
-        <w:t xml:space="preserve">e il </w:t>
-      </w:r>
-      <w:proofErr w:type="spellStart"/>
-      <w:r>
-        <w:rPr>
-          <w:rFonts w:ascii="Courier" w:hAnsi="Courier" w:cs="Courier New"/>
-          <w:sz w:val="24"/>
-          <w:szCs w:val="24"/>
-          <w:lang w:val="it-IT"/>
-        </w:rPr>
-        <w:t>labelling</w:t>
-      </w:r>
-      <w:proofErr w:type="spellEnd"/>
-      <w:r>
-        <w:rPr>
-          <w:rFonts w:ascii="Courier" w:hAnsi="Courier" w:cs="Courier New"/>
-          <w:sz w:val="24"/>
-          <w:szCs w:val="24"/>
-          <w:lang w:val="it-IT"/>
-        </w:rPr>
-        <w:t xml:space="preserve"> in un formato leggibile dal</w:t>
+        <w:t>e il labelling in un formato leggibile dal</w:t>
       </w:r>
       <w:r>
         <w:rPr>
@@ -410,27 +357,7 @@
           <w:szCs w:val="24"/>
           <w:lang w:val="it-IT"/>
         </w:rPr>
-        <w:t xml:space="preserve">Nel caso rappresentato da questo lavoro di tesi, l’oggetto della </w:t>
-      </w:r>
-      <w:proofErr w:type="spellStart"/>
-      <w:r>
-        <w:rPr>
-          <w:rFonts w:ascii="Courier" w:hAnsi="Courier" w:cs="Courier New"/>
-          <w:sz w:val="24"/>
-          <w:szCs w:val="24"/>
-          <w:lang w:val="it-IT"/>
-        </w:rPr>
-        <w:t>detection</w:t>
-      </w:r>
-      <w:proofErr w:type="spellEnd"/>
-      <w:r>
-        <w:rPr>
-          <w:rFonts w:ascii="Courier" w:hAnsi="Courier" w:cs="Courier New"/>
-          <w:sz w:val="24"/>
-          <w:szCs w:val="24"/>
-          <w:lang w:val="it-IT"/>
-        </w:rPr>
-        <w:t xml:space="preserve"> </w:t>
+        <w:t xml:space="preserve">Nel caso rappresentato da questo lavoro di tesi, l’oggetto della detection </w:t>
       </w:r>
       <w:r>
         <w:rPr>
@@ -484,19 +411,8 @@
           <w:szCs w:val="24"/>
           <w:lang w:val="it-IT"/>
         </w:rPr>
-        <w:t xml:space="preserve"> del training è </w:t>
-      </w:r>
-      <w:proofErr w:type="spellStart"/>
-      <w:r>
-        <w:rPr>
-          <w:rFonts w:ascii="Courier" w:hAnsi="Courier" w:cs="Courier New"/>
-          <w:sz w:val="24"/>
-          <w:szCs w:val="24"/>
-          <w:lang w:val="it-IT"/>
-        </w:rPr>
-        <w:t>TensorFlow</w:t>
-      </w:r>
-      <w:proofErr w:type="spellEnd"/>
+        <w:t xml:space="preserve"> del training è TensorFlow</w:t>
+      </w:r>
       <w:r>
         <w:rPr>
           <w:rFonts w:ascii="Courier" w:hAnsi="Courier" w:cs="Courier New"/>
@@ -531,39 +447,8 @@
           <w:szCs w:val="24"/>
           <w:lang w:val="it-IT"/>
         </w:rPr>
-        <w:t xml:space="preserve"> sua API per </w:t>
-      </w:r>
-      <w:proofErr w:type="spellStart"/>
-      <w:r>
-        <w:rPr>
-          <w:rFonts w:ascii="Courier" w:hAnsi="Courier" w:cs="Courier New"/>
-          <w:sz w:val="24"/>
-          <w:szCs w:val="24"/>
-          <w:lang w:val="it-IT"/>
-        </w:rPr>
-        <w:t>l’object</w:t>
-      </w:r>
-      <w:proofErr w:type="spellEnd"/>
-      <w:r>
-        <w:rPr>
-          <w:rFonts w:ascii="Courier" w:hAnsi="Courier" w:cs="Courier New"/>
-          <w:sz w:val="24"/>
-          <w:szCs w:val="24"/>
-          <w:lang w:val="it-IT"/>
-        </w:rPr>
-        <w:t xml:space="preserve"> </w:t>
-      </w:r>
-      <w:proofErr w:type="spellStart"/>
-      <w:r>
-        <w:rPr>
-          <w:rFonts w:ascii="Courier" w:hAnsi="Courier" w:cs="Courier New"/>
-          <w:sz w:val="24"/>
-          <w:szCs w:val="24"/>
-          <w:lang w:val="it-IT"/>
-        </w:rPr>
-        <w:t>detection</w:t>
-      </w:r>
-      <w:proofErr w:type="spellEnd"/>
+        <w:t xml:space="preserve"> sua API per l’object detection</w:t>
+      </w:r>
       <w:r>
         <w:rPr>
           <w:rFonts w:ascii="Courier" w:hAnsi="Courier" w:cs="Courier New"/>
@@ -1356,100 +1241,19 @@
           <w:szCs w:val="24"/>
           <w:lang w:val="it-IT"/>
         </w:rPr>
-        <w:t xml:space="preserve">La versione di </w:t>
-      </w:r>
-      <w:proofErr w:type="spellStart"/>
-      <w:r>
-        <w:rPr>
-          <w:rFonts w:ascii="Courier" w:hAnsi="Courier" w:cs="Courier New"/>
-          <w:sz w:val="24"/>
-          <w:szCs w:val="24"/>
-          <w:lang w:val="it-IT"/>
-        </w:rPr>
-        <w:t>Unity</w:t>
-      </w:r>
-      <w:proofErr w:type="spellEnd"/>
-      <w:r>
-        <w:rPr>
-          <w:rFonts w:ascii="Courier" w:hAnsi="Courier" w:cs="Courier New"/>
-          <w:sz w:val="24"/>
-          <w:szCs w:val="24"/>
-          <w:lang w:val="it-IT"/>
-        </w:rPr>
-        <w:t xml:space="preserve"> utilizzata durante il lavoro di tesi supporta modelli 3D in formato non proprietario </w:t>
-      </w:r>
-      <w:r>
-        <w:rPr>
-          <w:rFonts w:ascii="Courier" w:hAnsi="Courier" w:cs="Courier New"/>
-          <w:i/>
-          <w:iCs/>
-          <w:sz w:val="24"/>
-          <w:szCs w:val="24"/>
-          <w:lang w:val="it-IT"/>
-        </w:rPr>
-        <w:t>.</w:t>
-      </w:r>
-      <w:proofErr w:type="spellStart"/>
-      <w:r>
-        <w:rPr>
-          <w:rFonts w:ascii="Courier" w:hAnsi="Courier" w:cs="Courier New"/>
-          <w:i/>
-          <w:iCs/>
-          <w:sz w:val="24"/>
-          <w:szCs w:val="24"/>
-          <w:lang w:val="it-IT"/>
-        </w:rPr>
-        <w:t>fbx</w:t>
-      </w:r>
-      <w:proofErr w:type="spellEnd"/>
-      <w:r>
-        <w:rPr>
-          <w:rFonts w:ascii="Courier" w:hAnsi="Courier" w:cs="Courier New"/>
-          <w:i/>
-          <w:iCs/>
-          <w:sz w:val="24"/>
-          <w:szCs w:val="24"/>
-          <w:lang w:val="it-IT"/>
-        </w:rPr>
-        <w:t>, .</w:t>
-      </w:r>
-      <w:proofErr w:type="spellStart"/>
-      <w:r>
-        <w:rPr>
-          <w:rFonts w:ascii="Courier" w:hAnsi="Courier" w:cs="Courier New"/>
-          <w:i/>
-          <w:iCs/>
-          <w:sz w:val="24"/>
-          <w:szCs w:val="24"/>
-          <w:lang w:val="it-IT"/>
-        </w:rPr>
-        <w:t>dae</w:t>
-      </w:r>
-      <w:proofErr w:type="spellEnd"/>
-      <w:r>
-        <w:rPr>
-          <w:rFonts w:ascii="Courier" w:hAnsi="Courier" w:cs="Courier New"/>
-          <w:i/>
-          <w:iCs/>
-          <w:sz w:val="24"/>
-          <w:szCs w:val="24"/>
-          <w:lang w:val="it-IT"/>
-        </w:rPr>
-        <w:t>, .3ds, .</w:t>
-      </w:r>
-      <w:proofErr w:type="spellStart"/>
-      <w:r>
-        <w:rPr>
-          <w:rFonts w:ascii="Courier" w:hAnsi="Courier" w:cs="Courier New"/>
-          <w:i/>
-          <w:iCs/>
-          <w:sz w:val="24"/>
-          <w:szCs w:val="24"/>
-          <w:lang w:val="it-IT"/>
-        </w:rPr>
-        <w:t>dxf</w:t>
-      </w:r>
-      <w:proofErr w:type="spellEnd"/>
+        <w:t xml:space="preserve">La versione di Unity utilizzata durante il lavoro di tesi supporta modelli 3D in formato non proprietario </w:t>
+      </w:r>
+      <w:r>
+        <w:rPr>
+          <w:rFonts w:ascii="Courier" w:hAnsi="Courier" w:cs="Courier New"/>
+          <w:i/>
+          <w:iCs/>
+          <w:sz w:val="24"/>
+          <w:szCs w:val="24"/>
+          <w:lang w:val="it-IT"/>
+        </w:rPr>
+        <w:t>.fbx, .dae, .3ds, .dxf</w:t>
+      </w:r>
       <w:r>
         <w:rPr>
           <w:rFonts w:ascii="Courier" w:hAnsi="Courier" w:cs="Courier New"/>
@@ -1468,21 +1272,8 @@
           <w:szCs w:val="24"/>
           <w:lang w:val="it-IT"/>
         </w:rPr>
-        <w:t>.</w:t>
-      </w:r>
-      <w:proofErr w:type="spellStart"/>
-      <w:r>
-        <w:rPr>
-          <w:rFonts w:ascii="Courier" w:hAnsi="Courier" w:cs="Courier New"/>
-          <w:i/>
-          <w:iCs/>
-          <w:sz w:val="24"/>
-          <w:szCs w:val="24"/>
-          <w:lang w:val="it-IT"/>
-        </w:rPr>
-        <w:t>obj</w:t>
-      </w:r>
-      <w:proofErr w:type="spellEnd"/>
+        <w:t>.obj</w:t>
+      </w:r>
       <w:r>
         <w:rPr>
           <w:rFonts w:ascii="Courier" w:hAnsi="Courier" w:cs="Courier New"/>
@@ -1501,49 +1292,16 @@
           <w:szCs w:val="24"/>
           <w:lang w:val="it-IT"/>
         </w:rPr>
-        <w:t>.</w:t>
-      </w:r>
-      <w:proofErr w:type="spellStart"/>
-      <w:r>
-        <w:rPr>
-          <w:rFonts w:ascii="Courier" w:hAnsi="Courier" w:cs="Courier New"/>
-          <w:i/>
-          <w:iCs/>
-          <w:sz w:val="24"/>
-          <w:szCs w:val="24"/>
-          <w:lang w:val="it-IT"/>
-        </w:rPr>
-        <w:t>fbx</w:t>
-      </w:r>
-      <w:proofErr w:type="spellEnd"/>
-      <w:r>
-        <w:rPr>
-          <w:rFonts w:ascii="Courier" w:hAnsi="Courier" w:cs="Courier New"/>
-          <w:sz w:val="24"/>
-          <w:szCs w:val="24"/>
-          <w:lang w:val="it-IT"/>
-        </w:rPr>
-        <w:t xml:space="preserve"> presa in carico da </w:t>
-      </w:r>
-      <w:proofErr w:type="spellStart"/>
-      <w:r>
-        <w:rPr>
-          <w:rFonts w:ascii="Courier" w:hAnsi="Courier" w:cs="Courier New"/>
-          <w:sz w:val="24"/>
-          <w:szCs w:val="24"/>
-          <w:lang w:val="it-IT"/>
-        </w:rPr>
-        <w:t>Unity</w:t>
-      </w:r>
-      <w:proofErr w:type="spellEnd"/>
-      <w:r>
-        <w:rPr>
-          <w:rFonts w:ascii="Courier" w:hAnsi="Courier" w:cs="Courier New"/>
-          <w:sz w:val="24"/>
-          <w:szCs w:val="24"/>
-          <w:lang w:val="it-IT"/>
-        </w:rPr>
-        <w:t xml:space="preserve"> stesso.</w:t>
+        <w:t>.fbx</w:t>
+      </w:r>
+      <w:r>
+        <w:rPr>
+          <w:rFonts w:ascii="Courier" w:hAnsi="Courier" w:cs="Courier New"/>
+          <w:sz w:val="24"/>
+          <w:szCs w:val="24"/>
+          <w:lang w:val="it-IT"/>
+        </w:rPr>
+        <w:t xml:space="preserve"> presa in carico da Unity stesso.</w:t>
       </w:r>
     </w:p>
     <w:p>
@@ -1639,21 +1397,8 @@
           <w:szCs w:val="24"/>
           <w:lang w:val="it-IT"/>
         </w:rPr>
-        <w:t>.</w:t>
-      </w:r>
-      <w:proofErr w:type="spellStart"/>
-      <w:r>
-        <w:rPr>
-          <w:rFonts w:ascii="Courier" w:hAnsi="Courier" w:cs="Courier New"/>
-          <w:i/>
-          <w:iCs/>
-          <w:sz w:val="24"/>
-          <w:szCs w:val="24"/>
-          <w:lang w:val="it-IT"/>
-        </w:rPr>
-        <w:t>obj</w:t>
-      </w:r>
-      <w:proofErr w:type="spellEnd"/>
+        <w:t>.obj</w:t>
+      </w:r>
       <w:r>
         <w:rPr>
           <w:rFonts w:ascii="Courier" w:hAnsi="Courier" w:cs="Courier New"/>
@@ -1749,27 +1494,7 @@
           <w:szCs w:val="24"/>
           <w:lang w:val="it-IT"/>
         </w:rPr>
-        <w:t>(</w:t>
-      </w:r>
-      <w:proofErr w:type="spellStart"/>
-      <w:r>
-        <w:rPr>
-          <w:rFonts w:ascii="Courier" w:hAnsi="Courier" w:cs="Courier New"/>
-          <w:sz w:val="24"/>
-          <w:szCs w:val="24"/>
-          <w:lang w:val="it-IT"/>
-        </w:rPr>
-        <w:t>polygon</w:t>
-      </w:r>
-      <w:proofErr w:type="spellEnd"/>
-      <w:r>
-        <w:rPr>
-          <w:rFonts w:ascii="Courier" w:hAnsi="Courier" w:cs="Courier New"/>
-          <w:sz w:val="24"/>
-          <w:szCs w:val="24"/>
-          <w:lang w:val="it-IT"/>
-        </w:rPr>
-        <w:t xml:space="preserve"> mesh)</w:t>
+        <w:t>(polygon mesh)</w:t>
       </w:r>
       <w:r>
         <w:rPr>
@@ -1807,7 +1532,6 @@
         </w:rPr>
         <w:t xml:space="preserve"> file </w:t>
       </w:r>
-      <w:proofErr w:type="spellStart"/>
       <w:r>
         <w:rPr>
           <w:rFonts w:ascii="Courier" w:hAnsi="Courier" w:cs="Courier New"/>
@@ -1830,7 +1554,6 @@
         </w:rPr>
         <w:t>mat</w:t>
       </w:r>
-      <w:proofErr w:type="spellEnd"/>
       <w:r>
         <w:rPr>
           <w:rFonts w:ascii="Courier" w:hAnsi="Courier" w:cs="Courier New"/>
@@ -1997,27 +1720,7 @@
           <w:szCs w:val="24"/>
           <w:lang w:val="it-IT"/>
         </w:rPr>
-        <w:t xml:space="preserve"> (abbreviazione di </w:t>
-      </w:r>
-      <w:proofErr w:type="spellStart"/>
-      <w:r>
-        <w:rPr>
-          <w:rFonts w:ascii="Courier" w:hAnsi="Courier" w:cs="Courier New"/>
-          <w:sz w:val="24"/>
-          <w:szCs w:val="24"/>
-          <w:lang w:val="it-IT"/>
-        </w:rPr>
-        <w:t>Graphical</w:t>
-      </w:r>
-      <w:proofErr w:type="spellEnd"/>
-      <w:r>
-        <w:rPr>
-          <w:rFonts w:ascii="Courier" w:hAnsi="Courier" w:cs="Courier New"/>
-          <w:sz w:val="24"/>
-          <w:szCs w:val="24"/>
-          <w:lang w:val="it-IT"/>
-        </w:rPr>
-        <w:t xml:space="preserve"> User Interface) sono contenute</w:t>
+        <w:t xml:space="preserve"> (abbreviazione di Graphical User Interface) sono contenute</w:t>
       </w:r>
       <w:r>
         <w:rPr>
@@ -2118,7 +1821,6 @@
         </w:rPr>
         <w:t xml:space="preserve">, e </w:t>
       </w:r>
-      <w:proofErr w:type="spellStart"/>
       <w:r>
         <w:rPr>
           <w:rFonts w:ascii="Courier" w:hAnsi="Courier" w:cs="Courier New"/>
@@ -2130,7 +1832,6 @@
         </w:rPr>
         <w:t>CustomSkin.guiskin</w:t>
       </w:r>
-      <w:proofErr w:type="spellEnd"/>
       <w:r>
         <w:rPr>
           <w:rFonts w:ascii="Courier" w:hAnsi="Courier" w:cs="Courier New"/>
@@ -2269,27 +1970,7 @@
           <w:szCs w:val="24"/>
           <w:lang w:val="it-IT"/>
         </w:rPr>
-        <w:t xml:space="preserve">La cartella analizzata in questo paragrafo contiene tutto il materiale necessario per la rappresentazione di una </w:t>
-      </w:r>
-      <w:proofErr w:type="spellStart"/>
-      <w:r>
-        <w:rPr>
-          <w:rFonts w:ascii="Courier" w:hAnsi="Courier" w:cs="Courier New"/>
-          <w:sz w:val="24"/>
-          <w:szCs w:val="24"/>
-          <w:lang w:val="it-IT"/>
-        </w:rPr>
-        <w:t>bounding</w:t>
-      </w:r>
-      <w:proofErr w:type="spellEnd"/>
-      <w:r>
-        <w:rPr>
-          <w:rFonts w:ascii="Courier" w:hAnsi="Courier" w:cs="Courier New"/>
-          <w:sz w:val="24"/>
-          <w:szCs w:val="24"/>
-          <w:lang w:val="it-IT"/>
-        </w:rPr>
-        <w:t xml:space="preserve"> box</w:t>
+        <w:t>La cartella analizzata in questo paragrafo contiene tutto il materiale necessario per la rappresentazione di una bounding box</w:t>
       </w:r>
       <w:r>
         <w:rPr>
@@ -2473,10 +2154,221 @@
           <w:szCs w:val="24"/>
           <w:lang w:val="it-IT"/>
         </w:rPr>
-        <w:t>Assets/</w:t>
-      </w:r>
-      <w:proofErr w:type="spellStart"/>
-      <w:r>
+        <w:t>Assets/Materials</w:t>
+      </w:r>
+    </w:p>
+    <w:p>
+      <w:pPr>
+        <w:spacing w:line="360" w:lineRule="auto"/>
+        <w:jc w:val="both"/>
+        <w:rPr>
+          <w:rFonts w:ascii="Courier" w:hAnsi="Courier" w:cs="Courier New"/>
+          <w:sz w:val="24"/>
+          <w:szCs w:val="24"/>
+          <w:lang w:val="it-IT"/>
+        </w:rPr>
+      </w:pPr>
+      <w:r>
+        <w:rPr>
+          <w:rFonts w:ascii="Courier" w:hAnsi="Courier" w:cs="Courier New"/>
+          <w:sz w:val="24"/>
+          <w:szCs w:val="24"/>
+          <w:lang w:val="it-IT"/>
+        </w:rPr>
+        <w:t xml:space="preserve">Questa subdirectory contiene il file </w:t>
+      </w:r>
+      <w:r>
+        <w:rPr>
+          <w:rFonts w:ascii="Courier" w:hAnsi="Courier" w:cs="Courier New"/>
+          <w:i/>
+          <w:iCs/>
+          <w:sz w:val="24"/>
+          <w:szCs w:val="24"/>
+          <w:lang w:val="it-IT"/>
+        </w:rPr>
+        <w:t>backgroundMat.mat</w:t>
+      </w:r>
+      <w:r>
+        <w:rPr>
+          <w:rFonts w:ascii="Courier" w:hAnsi="Courier" w:cs="Courier New"/>
+          <w:sz w:val="24"/>
+          <w:szCs w:val="24"/>
+          <w:lang w:val="it-IT"/>
+        </w:rPr>
+        <w:t xml:space="preserve">, ossia </w:t>
+      </w:r>
+      <w:r>
+        <w:rPr>
+          <w:rFonts w:ascii="Courier" w:hAnsi="Courier" w:cs="Courier New"/>
+          <w:sz w:val="24"/>
+          <w:szCs w:val="24"/>
+          <w:lang w:val="it-IT"/>
+        </w:rPr>
+        <w:t xml:space="preserve">il materiale che ricoprirà il piano </w:t>
+      </w:r>
+      <w:r>
+        <w:rPr>
+          <w:rFonts w:ascii="Courier" w:hAnsi="Courier" w:cs="Courier New"/>
+          <w:sz w:val="24"/>
+          <w:szCs w:val="24"/>
+          <w:lang w:val="it-IT"/>
+        </w:rPr>
+        <w:t>frontale alla telecamera</w:t>
+      </w:r>
+      <w:r>
+        <w:rPr>
+          <w:rFonts w:ascii="Courier" w:hAnsi="Courier" w:cs="Courier New"/>
+          <w:sz w:val="24"/>
+          <w:szCs w:val="24"/>
+          <w:lang w:val="it-IT"/>
+        </w:rPr>
+        <w:t>, operante</w:t>
+      </w:r>
+      <w:r>
+        <w:rPr>
+          <w:rFonts w:ascii="Courier" w:hAnsi="Courier" w:cs="Courier New"/>
+          <w:sz w:val="24"/>
+          <w:szCs w:val="24"/>
+          <w:lang w:val="it-IT"/>
+        </w:rPr>
+        <w:t xml:space="preserve"> da sfondo </w:t>
+      </w:r>
+      <w:r>
+        <w:rPr>
+          <w:rFonts w:ascii="Courier" w:hAnsi="Courier" w:cs="Courier New"/>
+          <w:sz w:val="24"/>
+          <w:szCs w:val="24"/>
+          <w:lang w:val="it-IT"/>
+        </w:rPr>
+        <w:t>per</w:t>
+      </w:r>
+      <w:r>
+        <w:rPr>
+          <w:rFonts w:ascii="Courier" w:hAnsi="Courier" w:cs="Courier New"/>
+          <w:sz w:val="24"/>
+          <w:szCs w:val="24"/>
+          <w:lang w:val="it-IT"/>
+        </w:rPr>
+        <w:t xml:space="preserve"> ogni immagine del dataset.</w:t>
+      </w:r>
+    </w:p>
+    <w:p>
+      <w:pPr>
+        <w:spacing w:line="360" w:lineRule="auto"/>
+        <w:jc w:val="both"/>
+        <w:rPr>
+          <w:rFonts w:ascii="Courier" w:hAnsi="Courier" w:cs="Courier New"/>
+          <w:sz w:val="24"/>
+          <w:szCs w:val="24"/>
+          <w:lang w:val="it-IT"/>
+        </w:rPr>
+      </w:pPr>
+      <w:r>
+        <w:rPr>
+          <w:rFonts w:ascii="Courier" w:hAnsi="Courier" w:cs="Courier New"/>
+          <w:sz w:val="24"/>
+          <w:szCs w:val="24"/>
+          <w:lang w:val="it-IT"/>
+        </w:rPr>
+        <w:t>L’immagine</w:t>
+      </w:r>
+      <w:r>
+        <w:rPr>
+          <w:rFonts w:ascii="Courier" w:hAnsi="Courier" w:cs="Courier New"/>
+          <w:sz w:val="24"/>
+          <w:szCs w:val="24"/>
+          <w:lang w:val="it-IT"/>
+        </w:rPr>
+        <w:t xml:space="preserve"> che il file “spalma” sul piano di background</w:t>
+      </w:r>
+      <w:r>
+        <w:rPr>
+          <w:rFonts w:ascii="Courier" w:hAnsi="Courier" w:cs="Courier New"/>
+          <w:sz w:val="24"/>
+          <w:szCs w:val="24"/>
+          <w:lang w:val="it-IT"/>
+        </w:rPr>
+        <w:t xml:space="preserve"> cambierà</w:t>
+      </w:r>
+      <w:r>
+        <w:rPr>
+          <w:rFonts w:ascii="Courier" w:hAnsi="Courier" w:cs="Courier New"/>
+          <w:sz w:val="24"/>
+          <w:szCs w:val="24"/>
+          <w:lang w:val="it-IT"/>
+        </w:rPr>
+        <w:t xml:space="preserve"> </w:t>
+      </w:r>
+      <w:r>
+        <w:rPr>
+          <w:rFonts w:ascii="Courier" w:hAnsi="Courier" w:cs="Courier New"/>
+          <w:sz w:val="24"/>
+          <w:szCs w:val="24"/>
+          <w:lang w:val="it-IT"/>
+        </w:rPr>
+        <w:t>ad ogni iterazione del processo di gen</w:t>
+      </w:r>
+      <w:r>
+        <w:rPr>
+          <w:rFonts w:ascii="Courier" w:hAnsi="Courier" w:cs="Courier New"/>
+          <w:sz w:val="24"/>
+          <w:szCs w:val="24"/>
+          <w:lang w:val="it-IT"/>
+        </w:rPr>
+        <w:t>e</w:t>
+      </w:r>
+      <w:r>
+        <w:rPr>
+          <w:rFonts w:ascii="Courier" w:hAnsi="Courier" w:cs="Courier New"/>
+          <w:sz w:val="24"/>
+          <w:szCs w:val="24"/>
+          <w:lang w:val="it-IT"/>
+        </w:rPr>
+        <w:t xml:space="preserve">razione e sarà pescata dalla cartella </w:t>
+      </w:r>
+      <w:r>
+        <w:rPr>
+          <w:rFonts w:ascii="Courier" w:hAnsi="Courier" w:cs="Courier New"/>
+          <w:i/>
+          <w:iCs/>
+          <w:sz w:val="24"/>
+          <w:szCs w:val="24"/>
+          <w:lang w:val="it-IT"/>
+        </w:rPr>
+        <w:t>Assets/Resources/Textures</w:t>
+      </w:r>
+      <w:r>
+        <w:rPr>
+          <w:rFonts w:ascii="Courier" w:hAnsi="Courier" w:cs="Courier New"/>
+          <w:sz w:val="24"/>
+          <w:szCs w:val="24"/>
+          <w:lang w:val="it-IT"/>
+        </w:rPr>
+        <w:t xml:space="preserve">, il cui contenuto </w:t>
+      </w:r>
+      <w:r>
+        <w:rPr>
+          <w:rFonts w:ascii="Courier" w:hAnsi="Courier" w:cs="Courier New"/>
+          <w:sz w:val="24"/>
+          <w:szCs w:val="24"/>
+          <w:lang w:val="it-IT"/>
+        </w:rPr>
+        <w:t>è randomizzato nell’ordine all’inizio di ogni ciclo di generazione</w:t>
+      </w:r>
+      <w:r>
+        <w:rPr>
+          <w:rFonts w:ascii="Courier" w:hAnsi="Courier" w:cs="Courier New"/>
+          <w:sz w:val="24"/>
+          <w:szCs w:val="24"/>
+          <w:lang w:val="it-IT"/>
+        </w:rPr>
+        <w:t>.</w:t>
+      </w:r>
+    </w:p>
+    <w:p>
+      <w:pPr>
+        <w:spacing w:line="360" w:lineRule="auto"/>
+        <w:jc w:val="both"/>
         <w:rPr>
           <w:rFonts w:ascii="Courier" w:hAnsi="Courier" w:cs="Courier New"/>
           <w:b/>
@@ -2487,9 +2379,20 @@
           <w:szCs w:val="24"/>
           <w:lang w:val="it-IT"/>
         </w:rPr>
-        <w:t>Materials</w:t>
-      </w:r>
-      <w:proofErr w:type="spellEnd"/>
+      </w:pPr>
+      <w:r>
+        <w:rPr>
+          <w:rFonts w:ascii="Courier" w:hAnsi="Courier" w:cs="Courier New"/>
+          <w:b/>
+          <w:bCs/>
+          <w:i/>
+          <w:iCs/>
+          <w:sz w:val="24"/>
+          <w:szCs w:val="24"/>
+          <w:lang w:val="it-IT"/>
+        </w:rPr>
+        <w:t>Assets/Resources</w:t>
+      </w:r>
     </w:p>
     <w:p>
       <w:pPr>
@@ -2509,103 +2412,75 @@
           <w:szCs w:val="24"/>
           <w:lang w:val="it-IT"/>
         </w:rPr>
-        <w:t xml:space="preserve">Questa </w:t>
-      </w:r>
-      <w:proofErr w:type="spellStart"/>
-      <w:r>
-        <w:rPr>
-          <w:rFonts w:ascii="Courier" w:hAnsi="Courier" w:cs="Courier New"/>
-          <w:sz w:val="24"/>
-          <w:szCs w:val="24"/>
-          <w:lang w:val="it-IT"/>
-        </w:rPr>
-        <w:t>subdirectory</w:t>
-      </w:r>
-      <w:proofErr w:type="spellEnd"/>
-      <w:r>
-        <w:rPr>
-          <w:rFonts w:ascii="Courier" w:hAnsi="Courier" w:cs="Courier New"/>
-          <w:sz w:val="24"/>
-          <w:szCs w:val="24"/>
-          <w:lang w:val="it-IT"/>
-        </w:rPr>
-        <w:t xml:space="preserve"> contiene il file </w:t>
-      </w:r>
-      <w:proofErr w:type="spellStart"/>
-      <w:r>
-        <w:rPr>
-          <w:rFonts w:ascii="Courier" w:hAnsi="Courier" w:cs="Courier New"/>
-          <w:i/>
-          <w:iCs/>
-          <w:sz w:val="24"/>
-          <w:szCs w:val="24"/>
-          <w:lang w:val="it-IT"/>
-        </w:rPr>
-        <w:t>backgroundMat.mat</w:t>
-      </w:r>
-      <w:proofErr w:type="spellEnd"/>
-      <w:r>
-        <w:rPr>
-          <w:rFonts w:ascii="Courier" w:hAnsi="Courier" w:cs="Courier New"/>
-          <w:sz w:val="24"/>
-          <w:szCs w:val="24"/>
-          <w:lang w:val="it-IT"/>
-        </w:rPr>
-        <w:t xml:space="preserve">, ossia </w:t>
-      </w:r>
-      <w:r>
-        <w:rPr>
-          <w:rFonts w:ascii="Courier" w:hAnsi="Courier" w:cs="Courier New"/>
-          <w:sz w:val="24"/>
-          <w:szCs w:val="24"/>
-          <w:lang w:val="it-IT"/>
-        </w:rPr>
-        <w:t xml:space="preserve">il materiale che ricoprirà il piano </w:t>
-      </w:r>
-      <w:r>
-        <w:rPr>
-          <w:rFonts w:ascii="Courier" w:hAnsi="Courier" w:cs="Courier New"/>
-          <w:sz w:val="24"/>
-          <w:szCs w:val="24"/>
-          <w:lang w:val="it-IT"/>
-        </w:rPr>
-        <w:t>frontale alla telecamera</w:t>
-      </w:r>
-      <w:r>
-        <w:rPr>
-          <w:rFonts w:ascii="Courier" w:hAnsi="Courier" w:cs="Courier New"/>
-          <w:sz w:val="24"/>
-          <w:szCs w:val="24"/>
-          <w:lang w:val="it-IT"/>
-        </w:rPr>
-        <w:t>, operante</w:t>
-      </w:r>
-      <w:r>
-        <w:rPr>
-          <w:rFonts w:ascii="Courier" w:hAnsi="Courier" w:cs="Courier New"/>
-          <w:sz w:val="24"/>
-          <w:szCs w:val="24"/>
-          <w:lang w:val="it-IT"/>
-        </w:rPr>
-        <w:t xml:space="preserve"> da sfondo </w:t>
-      </w:r>
-      <w:r>
-        <w:rPr>
-          <w:rFonts w:ascii="Courier" w:hAnsi="Courier" w:cs="Courier New"/>
-          <w:sz w:val="24"/>
-          <w:szCs w:val="24"/>
-          <w:lang w:val="it-IT"/>
-        </w:rPr>
-        <w:t>per</w:t>
-      </w:r>
-      <w:r>
-        <w:rPr>
-          <w:rFonts w:ascii="Courier" w:hAnsi="Courier" w:cs="Courier New"/>
-          <w:sz w:val="24"/>
-          <w:szCs w:val="24"/>
-          <w:lang w:val="it-IT"/>
-        </w:rPr>
-        <w:t xml:space="preserve"> ogni immagine del dataset.</w:t>
+        <w:lastRenderedPageBreak/>
+        <w:t xml:space="preserve">La cartella </w:t>
+      </w:r>
+      <w:r>
+        <w:rPr>
+          <w:rFonts w:ascii="Courier" w:hAnsi="Courier" w:cs="Courier New"/>
+          <w:i/>
+          <w:iCs/>
+          <w:sz w:val="24"/>
+          <w:szCs w:val="24"/>
+          <w:lang w:val="it-IT"/>
+        </w:rPr>
+        <w:t>Assets/Resources</w:t>
+      </w:r>
+      <w:r>
+        <w:rPr>
+          <w:rFonts w:ascii="Courier" w:hAnsi="Courier" w:cs="Courier New"/>
+          <w:sz w:val="24"/>
+          <w:szCs w:val="24"/>
+          <w:lang w:val="it-IT"/>
+        </w:rPr>
+        <w:t xml:space="preserve"> contiene la directory </w:t>
+      </w:r>
+      <w:r>
+        <w:rPr>
+          <w:rFonts w:ascii="Courier" w:hAnsi="Courier" w:cs="Courier New"/>
+          <w:i/>
+          <w:iCs/>
+          <w:sz w:val="24"/>
+          <w:szCs w:val="24"/>
+          <w:lang w:val="it-IT"/>
+        </w:rPr>
+        <w:t>Textures</w:t>
+      </w:r>
+      <w:r>
+        <w:rPr>
+          <w:rFonts w:ascii="Courier" w:hAnsi="Courier" w:cs="Courier New"/>
+          <w:sz w:val="24"/>
+          <w:szCs w:val="24"/>
+          <w:lang w:val="it-IT"/>
+        </w:rPr>
+        <w:t>, all’interno della q</w:t>
+      </w:r>
+      <w:r>
+        <w:rPr>
+          <w:rFonts w:ascii="Courier" w:hAnsi="Courier" w:cs="Courier New"/>
+          <w:sz w:val="24"/>
+          <w:szCs w:val="24"/>
+          <w:lang w:val="it-IT"/>
+        </w:rPr>
+        <w:t>uale sono post</w:t>
+      </w:r>
+      <w:r>
+        <w:rPr>
+          <w:rFonts w:ascii="Courier" w:hAnsi="Courier" w:cs="Courier New"/>
+          <w:sz w:val="24"/>
+          <w:szCs w:val="24"/>
+          <w:lang w:val="it-IT"/>
+        </w:rPr>
+        <w:t>e</w:t>
+      </w:r>
+      <w:r>
+        <w:rPr>
+          <w:rFonts w:ascii="Courier" w:hAnsi="Courier" w:cs="Courier New"/>
+          <w:sz w:val="24"/>
+          <w:szCs w:val="24"/>
+          <w:lang w:val="it-IT"/>
+        </w:rPr>
+        <w:t xml:space="preserve"> tutte le fotografie che fungeranno da background per le immagini del dataset che verrà generato.</w:t>
       </w:r>
     </w:p>
     <w:p>
@@ -2626,25 +2501,154 @@
           <w:szCs w:val="24"/>
           <w:lang w:val="it-IT"/>
         </w:rPr>
-        <w:t>L’immagine</w:t>
-      </w:r>
-      <w:r>
-        <w:rPr>
-          <w:rFonts w:ascii="Courier" w:hAnsi="Courier" w:cs="Courier New"/>
-          <w:sz w:val="24"/>
-          <w:szCs w:val="24"/>
-          <w:lang w:val="it-IT"/>
-        </w:rPr>
-        <w:t xml:space="preserve"> che il file “spalma” sul piano di background</w:t>
-      </w:r>
-      <w:r>
-        <w:rPr>
-          <w:rFonts w:ascii="Courier" w:hAnsi="Courier" w:cs="Courier New"/>
-          <w:sz w:val="24"/>
-          <w:szCs w:val="24"/>
-          <w:lang w:val="it-IT"/>
-        </w:rPr>
-        <w:t xml:space="preserve"> cambierà</w:t>
+        <w:t xml:space="preserve">Le immagini presenti in </w:t>
+      </w:r>
+      <w:r>
+        <w:rPr>
+          <w:rFonts w:ascii="Courier" w:hAnsi="Courier" w:cs="Courier New"/>
+          <w:i/>
+          <w:iCs/>
+          <w:sz w:val="24"/>
+          <w:szCs w:val="24"/>
+          <w:lang w:val="it-IT"/>
+        </w:rPr>
+        <w:t>Textures</w:t>
+      </w:r>
+      <w:r>
+        <w:rPr>
+          <w:rFonts w:ascii="Courier" w:hAnsi="Courier" w:cs="Courier New"/>
+          <w:sz w:val="24"/>
+          <w:szCs w:val="24"/>
+          <w:lang w:val="it-IT"/>
+        </w:rPr>
+        <w:t xml:space="preserve"> sono state scaricate mediante l’estensione Chrome chiamata Fatkun Batch Downloader e </w:t>
+      </w:r>
+      <w:r>
+        <w:rPr>
+          <w:rFonts w:ascii="Courier" w:hAnsi="Courier" w:cs="Courier New"/>
+          <w:sz w:val="24"/>
+          <w:szCs w:val="24"/>
+          <w:lang w:val="it-IT"/>
+        </w:rPr>
+        <w:t xml:space="preserve">raffigurano, </w:t>
+      </w:r>
+      <w:r>
+        <w:rPr>
+          <w:rFonts w:ascii="Courier" w:hAnsi="Courier" w:cs="Courier New"/>
+          <w:sz w:val="24"/>
+          <w:szCs w:val="24"/>
+          <w:lang w:val="it-IT"/>
+        </w:rPr>
+        <w:t xml:space="preserve">perlopiù, </w:t>
+      </w:r>
+      <w:r>
+        <w:rPr>
+          <w:rFonts w:ascii="Courier" w:hAnsi="Courier" w:cs="Courier New"/>
+          <w:sz w:val="24"/>
+          <w:szCs w:val="24"/>
+          <w:lang w:val="it-IT"/>
+        </w:rPr>
+        <w:t>l’interno</w:t>
+      </w:r>
+      <w:r>
+        <w:rPr>
+          <w:rFonts w:ascii="Courier" w:hAnsi="Courier" w:cs="Courier New"/>
+          <w:sz w:val="24"/>
+          <w:szCs w:val="24"/>
+          <w:lang w:val="it-IT"/>
+        </w:rPr>
+        <w:t xml:space="preserve"> di abitazioni.</w:t>
+      </w:r>
+      <w:r>
+        <w:rPr>
+          <w:rFonts w:ascii="Courier" w:hAnsi="Courier" w:cs="Courier New"/>
+          <w:sz w:val="24"/>
+          <w:szCs w:val="24"/>
+          <w:lang w:val="it-IT"/>
+        </w:rPr>
+        <w:br/>
+        <w:t xml:space="preserve">La scelta di utilizzare immagini con questo specifico soggetto è dettata dal fatto che l’efficacia del detector allenato con questo dataset </w:t>
+      </w:r>
+      <w:r>
+        <w:rPr>
+          <w:rFonts w:ascii="Courier" w:hAnsi="Courier" w:cs="Courier New"/>
+          <w:sz w:val="24"/>
+          <w:szCs w:val="24"/>
+          <w:lang w:val="it-IT"/>
+        </w:rPr>
+        <w:t>v</w:t>
+      </w:r>
+      <w:r>
+        <w:rPr>
+          <w:rFonts w:ascii="Courier" w:hAnsi="Courier" w:cs="Courier New"/>
+          <w:sz w:val="24"/>
+          <w:szCs w:val="24"/>
+          <w:lang w:val="it-IT"/>
+        </w:rPr>
+        <w:t>errà</w:t>
+      </w:r>
+      <w:r>
+        <w:rPr>
+          <w:rFonts w:ascii="Courier" w:hAnsi="Courier" w:cs="Courier New"/>
+          <w:sz w:val="24"/>
+          <w:szCs w:val="24"/>
+          <w:lang w:val="it-IT"/>
+        </w:rPr>
+        <w:t xml:space="preserve"> verificata </w:t>
+      </w:r>
+      <w:r>
+        <w:rPr>
+          <w:rFonts w:ascii="Courier" w:hAnsi="Courier" w:cs="Courier New"/>
+          <w:sz w:val="24"/>
+          <w:szCs w:val="24"/>
+          <w:lang w:val="it-IT"/>
+        </w:rPr>
+        <w:t>mediante le im</w:t>
+      </w:r>
+      <w:r>
+        <w:rPr>
+          <w:rFonts w:ascii="Courier" w:hAnsi="Courier" w:cs="Courier New"/>
+          <w:sz w:val="24"/>
+          <w:szCs w:val="24"/>
+          <w:lang w:val="it-IT"/>
+        </w:rPr>
+        <w:t>ma</w:t>
+      </w:r>
+      <w:r>
+        <w:rPr>
+          <w:rFonts w:ascii="Courier" w:hAnsi="Courier" w:cs="Courier New"/>
+          <w:sz w:val="24"/>
+          <w:szCs w:val="24"/>
+          <w:lang w:val="it-IT"/>
+        </w:rPr>
+        <w:t>gini provenienti da</w:t>
+      </w:r>
+      <w:r>
+        <w:rPr>
+          <w:rFonts w:ascii="Courier" w:hAnsi="Courier" w:cs="Courier New"/>
+          <w:sz w:val="24"/>
+          <w:szCs w:val="24"/>
+          <w:lang w:val="it-IT"/>
+        </w:rPr>
+        <w:t xml:space="preserve"> una</w:t>
+      </w:r>
+      <w:r>
+        <w:rPr>
+          <w:rFonts w:ascii="Courier" w:hAnsi="Courier" w:cs="Courier New"/>
+          <w:sz w:val="24"/>
+          <w:szCs w:val="24"/>
+          <w:lang w:val="it-IT"/>
+        </w:rPr>
+        <w:t xml:space="preserve"> webcam posta all’interno di un’abitazione</w:t>
+      </w:r>
+      <w:r>
+        <w:rPr>
+          <w:rFonts w:ascii="Courier" w:hAnsi="Courier" w:cs="Courier New"/>
+          <w:sz w:val="24"/>
+          <w:szCs w:val="24"/>
+          <w:lang w:val="it-IT"/>
+        </w:rPr>
+        <w:t>:</w:t>
       </w:r>
       <w:r>
         <w:rPr>
@@ -2662,87 +2666,34 @@
           <w:szCs w:val="24"/>
           <w:lang w:val="it-IT"/>
         </w:rPr>
-        <w:t>ad ogni iterazione del processo di gen</w:t>
-      </w:r>
-      <w:r>
-        <w:rPr>
-          <w:rFonts w:ascii="Courier" w:hAnsi="Courier" w:cs="Courier New"/>
-          <w:sz w:val="24"/>
-          <w:szCs w:val="24"/>
-          <w:lang w:val="it-IT"/>
-        </w:rPr>
-        <w:t>e</w:t>
-      </w:r>
-      <w:r>
-        <w:rPr>
-          <w:rFonts w:ascii="Courier" w:hAnsi="Courier" w:cs="Courier New"/>
-          <w:sz w:val="24"/>
-          <w:szCs w:val="24"/>
-          <w:lang w:val="it-IT"/>
-        </w:rPr>
-        <w:t xml:space="preserve">razione e sarà pescata dalla cartella </w:t>
-      </w:r>
-      <w:r>
-        <w:rPr>
-          <w:rFonts w:ascii="Courier" w:hAnsi="Courier" w:cs="Courier New"/>
-          <w:i/>
-          <w:iCs/>
-          <w:sz w:val="24"/>
-          <w:szCs w:val="24"/>
-          <w:lang w:val="it-IT"/>
-        </w:rPr>
-        <w:t>Assets/</w:t>
-      </w:r>
-      <w:proofErr w:type="spellStart"/>
-      <w:r>
-        <w:rPr>
-          <w:rFonts w:ascii="Courier" w:hAnsi="Courier" w:cs="Courier New"/>
-          <w:i/>
-          <w:iCs/>
-          <w:sz w:val="24"/>
-          <w:szCs w:val="24"/>
-          <w:lang w:val="it-IT"/>
-        </w:rPr>
-        <w:t>Resources</w:t>
-      </w:r>
-      <w:proofErr w:type="spellEnd"/>
-      <w:r>
-        <w:rPr>
-          <w:rFonts w:ascii="Courier" w:hAnsi="Courier" w:cs="Courier New"/>
-          <w:i/>
-          <w:iCs/>
-          <w:sz w:val="24"/>
-          <w:szCs w:val="24"/>
-          <w:lang w:val="it-IT"/>
-        </w:rPr>
-        <w:t>/Textures</w:t>
-      </w:r>
-      <w:r>
-        <w:rPr>
-          <w:rFonts w:ascii="Courier" w:hAnsi="Courier" w:cs="Courier New"/>
-          <w:sz w:val="24"/>
-          <w:szCs w:val="24"/>
-          <w:lang w:val="it-IT"/>
-        </w:rPr>
-        <w:t xml:space="preserve">, il cui contenuto </w:t>
-      </w:r>
-      <w:r>
-        <w:rPr>
-          <w:rFonts w:ascii="Courier" w:hAnsi="Courier" w:cs="Courier New"/>
-          <w:sz w:val="24"/>
-          <w:szCs w:val="24"/>
-          <w:lang w:val="it-IT"/>
-        </w:rPr>
-        <w:t>è randomizzato nell’ordine all’inizio di ogni ciclo di generazione</w:t>
-      </w:r>
-      <w:r>
-        <w:rPr>
-          <w:rFonts w:ascii="Courier" w:hAnsi="Courier" w:cs="Courier New"/>
-          <w:sz w:val="24"/>
-          <w:szCs w:val="24"/>
-          <w:lang w:val="it-IT"/>
-        </w:rPr>
-        <w:t>.</w:t>
+        <w:t>s</w:t>
+      </w:r>
+      <w:r>
+        <w:rPr>
+          <w:rFonts w:ascii="Courier" w:hAnsi="Courier" w:cs="Courier New"/>
+          <w:sz w:val="24"/>
+          <w:szCs w:val="24"/>
+          <w:lang w:val="it-IT"/>
+        </w:rPr>
+        <w:t>i è quindi cercato di rendere il dataset il più rappresentativo possibile della situazione reale all’interno della quale si sarebbe effettuata</w:t>
+      </w:r>
+      <w:r>
+        <w:rPr>
+          <w:rFonts w:ascii="Courier" w:hAnsi="Courier" w:cs="Courier New"/>
+          <w:sz w:val="24"/>
+          <w:szCs w:val="24"/>
+          <w:lang w:val="it-IT"/>
+        </w:rPr>
+        <w:t xml:space="preserve">, almeno durante la fase di testing, </w:t>
+      </w:r>
+      <w:r>
+        <w:rPr>
+          <w:rFonts w:ascii="Courier" w:hAnsi="Courier" w:cs="Courier New"/>
+          <w:sz w:val="24"/>
+          <w:szCs w:val="24"/>
+          <w:lang w:val="it-IT"/>
+        </w:rPr>
+        <w:t>la detection.</w:t>
       </w:r>
     </w:p>
     <w:p>
@@ -2771,23 +2722,8 @@
           <w:szCs w:val="24"/>
           <w:lang w:val="it-IT"/>
         </w:rPr>
-        <w:t>Assets/</w:t>
-      </w:r>
-      <w:proofErr w:type="spellStart"/>
-      <w:r>
-        <w:rPr>
-          <w:rFonts w:ascii="Courier" w:hAnsi="Courier" w:cs="Courier New"/>
-          <w:b/>
-          <w:bCs/>
-          <w:i/>
-          <w:iCs/>
-          <w:sz w:val="24"/>
-          <w:szCs w:val="24"/>
-          <w:lang w:val="it-IT"/>
-        </w:rPr>
-        <w:t>Resources</w:t>
-      </w:r>
-      <w:proofErr w:type="spellEnd"/>
+        <w:t>Assets/Scripts</w:t>
+      </w:r>
     </w:p>
     <w:p>
       <w:pPr>
@@ -2795,100 +2731,51 @@
         <w:jc w:val="both"/>
         <w:rPr>
           <w:rFonts w:ascii="Courier" w:hAnsi="Courier" w:cs="Courier New"/>
-          <w:sz w:val="24"/>
-          <w:szCs w:val="24"/>
-          <w:lang w:val="it-IT"/>
-        </w:rPr>
-      </w:pPr>
-      <w:r>
-        <w:rPr>
-          <w:rFonts w:ascii="Courier" w:hAnsi="Courier" w:cs="Courier New"/>
-          <w:sz w:val="24"/>
-          <w:szCs w:val="24"/>
-          <w:lang w:val="it-IT"/>
-        </w:rPr>
-        <w:lastRenderedPageBreak/>
-        <w:t xml:space="preserve">La cartella </w:t>
-      </w:r>
-      <w:r>
-        <w:rPr>
-          <w:rFonts w:ascii="Courier" w:hAnsi="Courier" w:cs="Courier New"/>
-          <w:i/>
-          <w:iCs/>
-          <w:sz w:val="24"/>
-          <w:szCs w:val="24"/>
-          <w:lang w:val="it-IT"/>
-        </w:rPr>
-        <w:t>Assets/</w:t>
-      </w:r>
-      <w:proofErr w:type="spellStart"/>
-      <w:r>
-        <w:rPr>
-          <w:rFonts w:ascii="Courier" w:hAnsi="Courier" w:cs="Courier New"/>
-          <w:i/>
-          <w:iCs/>
-          <w:sz w:val="24"/>
-          <w:szCs w:val="24"/>
-          <w:lang w:val="it-IT"/>
-        </w:rPr>
-        <w:t>Resources</w:t>
-      </w:r>
-      <w:proofErr w:type="spellEnd"/>
-      <w:r>
-        <w:rPr>
-          <w:rFonts w:ascii="Courier" w:hAnsi="Courier" w:cs="Courier New"/>
-          <w:sz w:val="24"/>
-          <w:szCs w:val="24"/>
-          <w:lang w:val="it-IT"/>
-        </w:rPr>
-        <w:t xml:space="preserve"> contiene la directory </w:t>
-      </w:r>
-      <w:r>
-        <w:rPr>
-          <w:rFonts w:ascii="Courier" w:hAnsi="Courier" w:cs="Courier New"/>
-          <w:i/>
-          <w:iCs/>
-          <w:sz w:val="24"/>
-          <w:szCs w:val="24"/>
-          <w:lang w:val="it-IT"/>
-        </w:rPr>
-        <w:t>Textures</w:t>
-      </w:r>
-      <w:r>
-        <w:rPr>
-          <w:rFonts w:ascii="Courier" w:hAnsi="Courier" w:cs="Courier New"/>
-          <w:sz w:val="24"/>
-          <w:szCs w:val="24"/>
-          <w:lang w:val="it-IT"/>
-        </w:rPr>
-        <w:t>, all’interno della q</w:t>
-      </w:r>
-      <w:r>
-        <w:rPr>
-          <w:rFonts w:ascii="Courier" w:hAnsi="Courier" w:cs="Courier New"/>
-          <w:sz w:val="24"/>
-          <w:szCs w:val="24"/>
-          <w:lang w:val="it-IT"/>
-        </w:rPr>
-        <w:t>uale sono post</w:t>
-      </w:r>
-      <w:r>
-        <w:rPr>
-          <w:rFonts w:ascii="Courier" w:hAnsi="Courier" w:cs="Courier New"/>
-          <w:sz w:val="24"/>
-          <w:szCs w:val="24"/>
-          <w:lang w:val="it-IT"/>
-        </w:rPr>
-        <w:t>e</w:t>
-      </w:r>
-      <w:r>
-        <w:rPr>
-          <w:rFonts w:ascii="Courier" w:hAnsi="Courier" w:cs="Courier New"/>
-          <w:sz w:val="24"/>
-          <w:szCs w:val="24"/>
-          <w:lang w:val="it-IT"/>
-        </w:rPr>
-        <w:t xml:space="preserve"> tutte le fotografie che fungeranno da background per le immagini del dataset che verrà generato.</w:t>
+          <w:iCs/>
+          <w:sz w:val="24"/>
+          <w:szCs w:val="24"/>
+          <w:lang w:val="it-IT"/>
+        </w:rPr>
+      </w:pPr>
+      <w:r>
+        <w:rPr>
+          <w:rFonts w:ascii="Courier" w:hAnsi="Courier" w:cs="Courier New"/>
+          <w:iCs/>
+          <w:sz w:val="24"/>
+          <w:szCs w:val="24"/>
+          <w:lang w:val="it-IT"/>
+        </w:rPr>
+        <w:t>La cartella analizzata in questo paragrafo contiene tutto ciò che regola e automatizza il processo di generazione del dataset. Per capire perfettamente come questo avviene, verrà fatta una breve descrizione di ogni script C#</w:t>
+      </w:r>
+      <w:r>
+        <w:rPr>
+          <w:rFonts w:ascii="Courier" w:hAnsi="Courier" w:cs="Courier New"/>
+          <w:iCs/>
+          <w:sz w:val="24"/>
+          <w:szCs w:val="24"/>
+          <w:lang w:val="it-IT"/>
+        </w:rPr>
+        <w:t xml:space="preserve"> </w:t>
+      </w:r>
+      <w:r>
+        <w:rPr>
+          <w:rFonts w:ascii="Courier" w:hAnsi="Courier" w:cs="Courier New"/>
+          <w:iCs/>
+          <w:sz w:val="24"/>
+          <w:szCs w:val="24"/>
+          <w:lang w:val="it-IT"/>
+        </w:rPr>
+        <w:t>presente in questa cartella</w:t>
+      </w:r>
+      <w:r>
+        <w:rPr>
+          <w:rFonts w:ascii="Courier" w:hAnsi="Courier" w:cs="Courier New"/>
+          <w:iCs/>
+          <w:sz w:val="24"/>
+          <w:szCs w:val="24"/>
+          <w:lang w:val="it-IT"/>
+        </w:rPr>
+        <w:t>.</w:t>
       </w:r>
     </w:p>
     <w:p>
@@ -2897,325 +2784,21 @@
         <w:jc w:val="both"/>
         <w:rPr>
           <w:rFonts w:ascii="Courier" w:hAnsi="Courier" w:cs="Courier New"/>
-          <w:sz w:val="24"/>
-          <w:szCs w:val="24"/>
-          <w:lang w:val="it-IT"/>
-        </w:rPr>
-      </w:pPr>
-      <w:r>
-        <w:rPr>
-          <w:rFonts w:ascii="Courier" w:hAnsi="Courier" w:cs="Courier New"/>
-          <w:sz w:val="24"/>
-          <w:szCs w:val="24"/>
-          <w:lang w:val="it-IT"/>
-        </w:rPr>
-        <w:t xml:space="preserve">Le immagini presenti in </w:t>
-      </w:r>
-      <w:r>
-        <w:rPr>
-          <w:rFonts w:ascii="Courier" w:hAnsi="Courier" w:cs="Courier New"/>
-          <w:i/>
-          <w:iCs/>
-          <w:sz w:val="24"/>
-          <w:szCs w:val="24"/>
-          <w:lang w:val="it-IT"/>
-        </w:rPr>
-        <w:t>Textures</w:t>
-      </w:r>
-      <w:r>
-        <w:rPr>
-          <w:rFonts w:ascii="Courier" w:hAnsi="Courier" w:cs="Courier New"/>
-          <w:sz w:val="24"/>
-          <w:szCs w:val="24"/>
-          <w:lang w:val="it-IT"/>
-        </w:rPr>
-        <w:t xml:space="preserve"> sono state scaricate mediante l’estensione Chrome chiamata </w:t>
-      </w:r>
-      <w:proofErr w:type="spellStart"/>
-      <w:r>
-        <w:rPr>
-          <w:rFonts w:ascii="Courier" w:hAnsi="Courier" w:cs="Courier New"/>
-          <w:sz w:val="24"/>
-          <w:szCs w:val="24"/>
-          <w:lang w:val="it-IT"/>
-        </w:rPr>
-        <w:t>Fatkun</w:t>
-      </w:r>
-      <w:proofErr w:type="spellEnd"/>
-      <w:r>
-        <w:rPr>
-          <w:rFonts w:ascii="Courier" w:hAnsi="Courier" w:cs="Courier New"/>
-          <w:sz w:val="24"/>
-          <w:szCs w:val="24"/>
-          <w:lang w:val="it-IT"/>
-        </w:rPr>
-        <w:t xml:space="preserve"> Batch </w:t>
-      </w:r>
-      <w:proofErr w:type="spellStart"/>
-      <w:r>
-        <w:rPr>
-          <w:rFonts w:ascii="Courier" w:hAnsi="Courier" w:cs="Courier New"/>
-          <w:sz w:val="24"/>
-          <w:szCs w:val="24"/>
-          <w:lang w:val="it-IT"/>
-        </w:rPr>
-        <w:t>Downloader</w:t>
-      </w:r>
-      <w:proofErr w:type="spellEnd"/>
-      <w:r>
-        <w:rPr>
-          <w:rFonts w:ascii="Courier" w:hAnsi="Courier" w:cs="Courier New"/>
-          <w:sz w:val="24"/>
-          <w:szCs w:val="24"/>
-          <w:lang w:val="it-IT"/>
-        </w:rPr>
-        <w:t xml:space="preserve"> e </w:t>
-      </w:r>
-      <w:r>
-        <w:rPr>
-          <w:rFonts w:ascii="Courier" w:hAnsi="Courier" w:cs="Courier New"/>
-          <w:sz w:val="24"/>
-          <w:szCs w:val="24"/>
-          <w:lang w:val="it-IT"/>
-        </w:rPr>
-        <w:t xml:space="preserve">raffigurano, </w:t>
-      </w:r>
-      <w:r>
-        <w:rPr>
-          <w:rFonts w:ascii="Courier" w:hAnsi="Courier" w:cs="Courier New"/>
-          <w:sz w:val="24"/>
-          <w:szCs w:val="24"/>
-          <w:lang w:val="it-IT"/>
-        </w:rPr>
-        <w:t xml:space="preserve">perlopiù, </w:t>
-      </w:r>
-      <w:r>
-        <w:rPr>
-          <w:rFonts w:ascii="Courier" w:hAnsi="Courier" w:cs="Courier New"/>
-          <w:sz w:val="24"/>
-          <w:szCs w:val="24"/>
-          <w:lang w:val="it-IT"/>
-        </w:rPr>
-        <w:t>l’interno</w:t>
-      </w:r>
-      <w:r>
-        <w:rPr>
-          <w:rFonts w:ascii="Courier" w:hAnsi="Courier" w:cs="Courier New"/>
-          <w:sz w:val="24"/>
-          <w:szCs w:val="24"/>
-          <w:lang w:val="it-IT"/>
-        </w:rPr>
-        <w:t xml:space="preserve"> di abitazioni.</w:t>
-      </w:r>
-      <w:r>
-        <w:rPr>
-          <w:rFonts w:ascii="Courier" w:hAnsi="Courier" w:cs="Courier New"/>
-          <w:sz w:val="24"/>
-          <w:szCs w:val="24"/>
-          <w:lang w:val="it-IT"/>
-        </w:rPr>
-        <w:br/>
-        <w:t xml:space="preserve">La scelta di utilizzare immagini con questo specifico soggetto è dettata dal fatto che l’efficacia del detector allenato con questo dataset </w:t>
-      </w:r>
-      <w:r>
-        <w:rPr>
-          <w:rFonts w:ascii="Courier" w:hAnsi="Courier" w:cs="Courier New"/>
-          <w:sz w:val="24"/>
-          <w:szCs w:val="24"/>
-          <w:lang w:val="it-IT"/>
-        </w:rPr>
-        <w:t>v</w:t>
-      </w:r>
-      <w:r>
-        <w:rPr>
-          <w:rFonts w:ascii="Courier" w:hAnsi="Courier" w:cs="Courier New"/>
-          <w:sz w:val="24"/>
-          <w:szCs w:val="24"/>
-          <w:lang w:val="it-IT"/>
-        </w:rPr>
-        <w:t>errà</w:t>
-      </w:r>
-      <w:r>
-        <w:rPr>
-          <w:rFonts w:ascii="Courier" w:hAnsi="Courier" w:cs="Courier New"/>
-          <w:sz w:val="24"/>
-          <w:szCs w:val="24"/>
-          <w:lang w:val="it-IT"/>
-        </w:rPr>
-        <w:t xml:space="preserve"> verificata </w:t>
-      </w:r>
-      <w:r>
-        <w:rPr>
-          <w:rFonts w:ascii="Courier" w:hAnsi="Courier" w:cs="Courier New"/>
-          <w:sz w:val="24"/>
-          <w:szCs w:val="24"/>
-          <w:lang w:val="it-IT"/>
-        </w:rPr>
-        <w:t xml:space="preserve">mediante le </w:t>
-      </w:r>
-      <w:proofErr w:type="spellStart"/>
-      <w:r>
-        <w:rPr>
-          <w:rFonts w:ascii="Courier" w:hAnsi="Courier" w:cs="Courier New"/>
-          <w:sz w:val="24"/>
-          <w:szCs w:val="24"/>
-          <w:lang w:val="it-IT"/>
-        </w:rPr>
-        <w:t>imagini</w:t>
-      </w:r>
-      <w:proofErr w:type="spellEnd"/>
-      <w:r>
-        <w:rPr>
-          <w:rFonts w:ascii="Courier" w:hAnsi="Courier" w:cs="Courier New"/>
-          <w:sz w:val="24"/>
-          <w:szCs w:val="24"/>
-          <w:lang w:val="it-IT"/>
-        </w:rPr>
-        <w:t xml:space="preserve"> provenienti da</w:t>
-      </w:r>
-      <w:r>
-        <w:rPr>
-          <w:rFonts w:ascii="Courier" w:hAnsi="Courier" w:cs="Courier New"/>
-          <w:sz w:val="24"/>
-          <w:szCs w:val="24"/>
-          <w:lang w:val="it-IT"/>
-        </w:rPr>
-        <w:t xml:space="preserve"> una</w:t>
-      </w:r>
-      <w:r>
-        <w:rPr>
-          <w:rFonts w:ascii="Courier" w:hAnsi="Courier" w:cs="Courier New"/>
-          <w:sz w:val="24"/>
-          <w:szCs w:val="24"/>
-          <w:lang w:val="it-IT"/>
-        </w:rPr>
-        <w:t xml:space="preserve"> webcam posta all’interno di un’abitazione</w:t>
-      </w:r>
-      <w:r>
-        <w:rPr>
-          <w:rFonts w:ascii="Courier" w:hAnsi="Courier" w:cs="Courier New"/>
-          <w:sz w:val="24"/>
-          <w:szCs w:val="24"/>
-          <w:lang w:val="it-IT"/>
-        </w:rPr>
-        <w:t>:</w:t>
-      </w:r>
-      <w:r>
-        <w:rPr>
-          <w:rFonts w:ascii="Courier" w:hAnsi="Courier" w:cs="Courier New"/>
-          <w:sz w:val="24"/>
-          <w:szCs w:val="24"/>
-          <w:lang w:val="it-IT"/>
-        </w:rPr>
-        <w:t xml:space="preserve"> </w:t>
-      </w:r>
-      <w:r>
-        <w:rPr>
-          <w:rFonts w:ascii="Courier" w:hAnsi="Courier" w:cs="Courier New"/>
-          <w:sz w:val="24"/>
-          <w:szCs w:val="24"/>
-          <w:lang w:val="it-IT"/>
-        </w:rPr>
-        <w:t>s</w:t>
-      </w:r>
-      <w:r>
-        <w:rPr>
-          <w:rFonts w:ascii="Courier" w:hAnsi="Courier" w:cs="Courier New"/>
-          <w:sz w:val="24"/>
-          <w:szCs w:val="24"/>
-          <w:lang w:val="it-IT"/>
-        </w:rPr>
-        <w:t>i è quindi cercato di rendere il dataset il più rappresentativo possibile della situazione reale all’interno della quale si sarebbe effettuata</w:t>
-      </w:r>
-      <w:r>
-        <w:rPr>
-          <w:rFonts w:ascii="Courier" w:hAnsi="Courier" w:cs="Courier New"/>
-          <w:sz w:val="24"/>
-          <w:szCs w:val="24"/>
-          <w:lang w:val="it-IT"/>
-        </w:rPr>
-        <w:t xml:space="preserve">, almeno durante la fase di testing, </w:t>
-      </w:r>
-      <w:r>
-        <w:rPr>
-          <w:rFonts w:ascii="Courier" w:hAnsi="Courier" w:cs="Courier New"/>
-          <w:sz w:val="24"/>
-          <w:szCs w:val="24"/>
-          <w:lang w:val="it-IT"/>
-        </w:rPr>
-        <w:t xml:space="preserve">la </w:t>
-      </w:r>
-      <w:proofErr w:type="spellStart"/>
-      <w:r>
-        <w:rPr>
-          <w:rFonts w:ascii="Courier" w:hAnsi="Courier" w:cs="Courier New"/>
-          <w:sz w:val="24"/>
-          <w:szCs w:val="24"/>
-          <w:lang w:val="it-IT"/>
-        </w:rPr>
-        <w:t>detection</w:t>
-      </w:r>
-      <w:proofErr w:type="spellEnd"/>
-      <w:r>
-        <w:rPr>
-          <w:rFonts w:ascii="Courier" w:hAnsi="Courier" w:cs="Courier New"/>
-          <w:sz w:val="24"/>
-          <w:szCs w:val="24"/>
-          <w:lang w:val="it-IT"/>
-        </w:rPr>
-        <w:t>.</w:t>
-      </w:r>
-    </w:p>
-    <w:p>
-      <w:pPr>
-        <w:spacing w:line="360" w:lineRule="auto"/>
-        <w:jc w:val="both"/>
-        <w:rPr>
-          <w:rFonts w:ascii="Courier" w:hAnsi="Courier" w:cs="Courier New"/>
-          <w:b/>
-          <w:bCs/>
-          <w:i/>
-          <w:iCs/>
-          <w:sz w:val="24"/>
-          <w:szCs w:val="24"/>
-          <w:lang w:val="it-IT"/>
-        </w:rPr>
-      </w:pPr>
-      <w:r>
-        <w:rPr>
-          <w:rFonts w:ascii="Courier" w:hAnsi="Courier" w:cs="Courier New"/>
-          <w:b/>
-          <w:bCs/>
-          <w:i/>
-          <w:iCs/>
-          <w:sz w:val="24"/>
-          <w:szCs w:val="24"/>
-          <w:lang w:val="it-IT"/>
-        </w:rPr>
-        <w:t>Assets/Scripts</w:t>
-      </w:r>
-    </w:p>
-    <w:p>
-      <w:pPr>
-        <w:spacing w:line="360" w:lineRule="auto"/>
-        <w:jc w:val="both"/>
-        <w:rPr>
-          <w:rFonts w:ascii="Courier" w:hAnsi="Courier" w:cs="Courier New"/>
-          <w:iCs/>
-          <w:sz w:val="24"/>
-          <w:szCs w:val="24"/>
-          <w:lang w:val="it-IT"/>
-        </w:rPr>
-      </w:pPr>
-      <w:r>
-        <w:rPr>
-          <w:rFonts w:ascii="Courier" w:hAnsi="Courier" w:cs="Courier New"/>
-          <w:iCs/>
-          <w:sz w:val="24"/>
-          <w:szCs w:val="24"/>
-          <w:lang w:val="it-IT"/>
-        </w:rPr>
-        <w:t>La cartella analizzata in questo paragrafo contiene tutto ciò che regola e automatizza il processo di generazione del dataset. Per capire perfettamente come questo avviene, verrà fatta una breve descrizione di ogni script C# (classe o interfaccia) presente in questa cartella:</w:t>
+          <w:iCs/>
+          <w:sz w:val="24"/>
+          <w:szCs w:val="24"/>
+          <w:lang w:val="it-IT"/>
+        </w:rPr>
+      </w:pPr>
+      <w:r>
+        <w:rPr>
+          <w:rFonts w:ascii="Courier" w:hAnsi="Courier" w:cs="Courier New"/>
+          <w:iCs/>
+          <w:sz w:val="24"/>
+          <w:szCs w:val="24"/>
+          <w:lang w:val="it-IT"/>
+        </w:rPr>
+        <w:t>Interfacce:</w:t>
       </w:r>
     </w:p>
     <w:p>
@@ -3223,19 +2806,534 @@
         <w:pStyle w:val="Paragrafoelenco"/>
         <w:numPr>
           <w:ilvl w:val="0"/>
-          <w:numId w:val="8"/>
+          <w:numId w:val="10"/>
         </w:numPr>
         <w:spacing w:line="360" w:lineRule="auto"/>
         <w:jc w:val="both"/>
         <w:rPr>
           <w:rFonts w:ascii="Courier" w:hAnsi="Courier" w:cs="Courier New"/>
-          <w:iCs/>
-          <w:sz w:val="24"/>
-          <w:szCs w:val="24"/>
-          <w:lang w:val="it-IT"/>
-        </w:rPr>
-      </w:pPr>
-      <w:proofErr w:type="spellStart"/>
+          <w:i/>
+          <w:sz w:val="24"/>
+          <w:szCs w:val="24"/>
+          <w:lang w:val="it-IT"/>
+        </w:rPr>
+      </w:pPr>
+      <w:r>
+        <w:rPr>
+          <w:rFonts w:ascii="Courier" w:hAnsi="Courier" w:cs="Courier New"/>
+          <w:i/>
+          <w:sz w:val="24"/>
+          <w:szCs w:val="24"/>
+          <w:lang w:val="it-IT"/>
+        </w:rPr>
+        <w:t>IChangeable.cs</w:t>
+      </w:r>
+      <w:r>
+        <w:rPr>
+          <w:rFonts w:ascii="Courier" w:hAnsi="Courier" w:cs="Courier New"/>
+          <w:iCs/>
+          <w:sz w:val="24"/>
+          <w:szCs w:val="24"/>
+          <w:lang w:val="it-IT"/>
+        </w:rPr>
+        <w:t>:</w:t>
+      </w:r>
+      <w:r>
+        <w:rPr>
+          <w:rFonts w:ascii="Courier" w:hAnsi="Courier" w:cs="Courier New"/>
+          <w:i/>
+          <w:sz w:val="24"/>
+          <w:szCs w:val="24"/>
+          <w:lang w:val="it-IT"/>
+        </w:rPr>
+        <w:br/>
+      </w:r>
+      <w:r>
+        <w:rPr>
+          <w:rFonts w:ascii="Courier" w:hAnsi="Courier" w:cs="Courier New"/>
+          <w:iCs/>
+          <w:sz w:val="24"/>
+          <w:szCs w:val="24"/>
+          <w:lang w:val="it-IT"/>
+        </w:rPr>
+        <w:t xml:space="preserve">Interfaccia implementata da tutte le classi </w:t>
+      </w:r>
+      <w:r>
+        <w:rPr>
+          <w:rFonts w:ascii="Courier" w:hAnsi="Courier" w:cs="Courier New"/>
+          <w:iCs/>
+          <w:sz w:val="24"/>
+          <w:szCs w:val="24"/>
+          <w:lang w:val="it-IT"/>
+        </w:rPr>
+        <w:t>il cui nome contie</w:t>
+      </w:r>
+      <w:r>
+        <w:rPr>
+          <w:rFonts w:ascii="Courier" w:hAnsi="Courier" w:cs="Courier New"/>
+          <w:iCs/>
+          <w:sz w:val="24"/>
+          <w:szCs w:val="24"/>
+          <w:lang w:val="it-IT"/>
+        </w:rPr>
+        <w:t>n</w:t>
+      </w:r>
+      <w:r>
+        <w:rPr>
+          <w:rFonts w:ascii="Courier" w:hAnsi="Courier" w:cs="Courier New"/>
+          <w:iCs/>
+          <w:sz w:val="24"/>
+          <w:szCs w:val="24"/>
+          <w:lang w:val="it-IT"/>
+        </w:rPr>
+        <w:t>e</w:t>
+      </w:r>
+      <w:r>
+        <w:rPr>
+          <w:rFonts w:ascii="Courier" w:hAnsi="Courier" w:cs="Courier New"/>
+          <w:iCs/>
+          <w:sz w:val="24"/>
+          <w:szCs w:val="24"/>
+          <w:lang w:val="it-IT"/>
+        </w:rPr>
+        <w:t xml:space="preserve"> la parola </w:t>
+      </w:r>
+      <w:r>
+        <w:rPr>
+          <w:rFonts w:ascii="Courier" w:hAnsi="Courier" w:cs="Courier New"/>
+          <w:iCs/>
+          <w:sz w:val="24"/>
+          <w:szCs w:val="24"/>
+          <w:lang w:val="it-IT"/>
+        </w:rPr>
+        <w:t>“</w:t>
+      </w:r>
+      <w:r>
+        <w:rPr>
+          <w:rFonts w:ascii="Courier" w:hAnsi="Courier" w:cs="Courier New"/>
+          <w:i/>
+          <w:sz w:val="24"/>
+          <w:szCs w:val="24"/>
+          <w:lang w:val="it-IT"/>
+        </w:rPr>
+        <w:t>Change</w:t>
+      </w:r>
+      <w:r>
+        <w:rPr>
+          <w:rFonts w:ascii="Courier" w:hAnsi="Courier" w:cs="Courier New"/>
+          <w:iCs/>
+          <w:sz w:val="24"/>
+          <w:szCs w:val="24"/>
+          <w:lang w:val="it-IT"/>
+        </w:rPr>
+        <w:t>”</w:t>
+      </w:r>
+      <w:r>
+        <w:rPr>
+          <w:rFonts w:ascii="Courier" w:hAnsi="Courier" w:cs="Courier New"/>
+          <w:iCs/>
+          <w:sz w:val="24"/>
+          <w:szCs w:val="24"/>
+          <w:lang w:val="it-IT"/>
+        </w:rPr>
+        <w:t xml:space="preserve">, impone a queste ultime di </w:t>
+      </w:r>
+      <w:r>
+        <w:rPr>
+          <w:rFonts w:ascii="Courier" w:hAnsi="Courier" w:cs="Courier New"/>
+          <w:iCs/>
+          <w:sz w:val="24"/>
+          <w:szCs w:val="24"/>
+          <w:lang w:val="it-IT"/>
+        </w:rPr>
+        <w:t>realizzare</w:t>
+      </w:r>
+      <w:r>
+        <w:rPr>
+          <w:rFonts w:ascii="Courier" w:hAnsi="Courier" w:cs="Courier New"/>
+          <w:iCs/>
+          <w:sz w:val="24"/>
+          <w:szCs w:val="24"/>
+          <w:lang w:val="it-IT"/>
+        </w:rPr>
+        <w:t xml:space="preserve"> una funzione </w:t>
+      </w:r>
+      <w:r>
+        <w:rPr>
+          <w:rFonts w:ascii="Courier" w:hAnsi="Courier" w:cs="Courier New"/>
+          <w:iCs/>
+          <w:sz w:val="24"/>
+          <w:szCs w:val="24"/>
+          <w:lang w:val="it-IT"/>
+        </w:rPr>
+        <w:t xml:space="preserve">senza ritorni </w:t>
+      </w:r>
+      <w:r>
+        <w:rPr>
+          <w:rFonts w:ascii="Courier" w:hAnsi="Courier" w:cs="Courier New"/>
+          <w:iCs/>
+          <w:sz w:val="24"/>
+          <w:szCs w:val="24"/>
+          <w:lang w:val="it-IT"/>
+        </w:rPr>
+        <w:t xml:space="preserve">chiamata </w:t>
+      </w:r>
+      <w:r>
+        <w:rPr>
+          <w:rFonts w:ascii="Courier" w:hAnsi="Courier" w:cs="Courier New"/>
+          <w:i/>
+          <w:sz w:val="24"/>
+          <w:szCs w:val="24"/>
+          <w:lang w:val="it-IT"/>
+        </w:rPr>
+        <w:t>ChangeRandom()</w:t>
+      </w:r>
+      <w:r>
+        <w:rPr>
+          <w:rFonts w:ascii="Courier" w:hAnsi="Courier" w:cs="Courier New"/>
+          <w:iCs/>
+          <w:sz w:val="24"/>
+          <w:szCs w:val="24"/>
+          <w:lang w:val="it-IT"/>
+        </w:rPr>
+        <w:t>;</w:t>
+      </w:r>
+    </w:p>
+    <w:p>
+      <w:pPr>
+        <w:spacing w:line="360" w:lineRule="auto"/>
+        <w:jc w:val="both"/>
+        <w:rPr>
+          <w:rFonts w:ascii="Courier" w:hAnsi="Courier" w:cs="Courier New"/>
+          <w:iCs/>
+          <w:sz w:val="24"/>
+          <w:szCs w:val="24"/>
+          <w:lang w:val="it-IT"/>
+        </w:rPr>
+      </w:pPr>
+      <w:r>
+        <w:rPr>
+          <w:rFonts w:ascii="Courier" w:hAnsi="Courier" w:cs="Courier New"/>
+          <w:iCs/>
+          <w:sz w:val="24"/>
+          <w:szCs w:val="24"/>
+          <w:lang w:val="it-IT"/>
+        </w:rPr>
+        <w:t>Classi</w:t>
+      </w:r>
+      <w:r>
+        <w:rPr>
+          <w:rFonts w:ascii="Courier" w:hAnsi="Courier" w:cs="Courier New"/>
+          <w:iCs/>
+          <w:sz w:val="24"/>
+          <w:szCs w:val="24"/>
+          <w:lang w:val="it-IT"/>
+        </w:rPr>
+        <w:t xml:space="preserve"> astratte</w:t>
+      </w:r>
+      <w:r>
+        <w:rPr>
+          <w:rFonts w:ascii="Courier" w:hAnsi="Courier" w:cs="Courier New"/>
+          <w:iCs/>
+          <w:sz w:val="24"/>
+          <w:szCs w:val="24"/>
+          <w:lang w:val="it-IT"/>
+        </w:rPr>
+        <w:t>:</w:t>
+      </w:r>
+    </w:p>
+    <w:p>
+      <w:pPr>
+        <w:pStyle w:val="Paragrafoelenco"/>
+        <w:numPr>
+          <w:ilvl w:val="0"/>
+          <w:numId w:val="10"/>
+        </w:numPr>
+        <w:spacing w:line="360" w:lineRule="auto"/>
+        <w:jc w:val="both"/>
+        <w:rPr>
+          <w:rFonts w:ascii="Courier" w:hAnsi="Courier" w:cs="Courier New"/>
+          <w:iCs/>
+          <w:sz w:val="24"/>
+          <w:szCs w:val="24"/>
+          <w:lang w:val="it-IT"/>
+        </w:rPr>
+      </w:pPr>
+      <w:r>
+        <w:rPr>
+          <w:rFonts w:ascii="Courier" w:hAnsi="Courier" w:cs="Courier New"/>
+          <w:i/>
+          <w:sz w:val="24"/>
+          <w:szCs w:val="24"/>
+          <w:lang w:val="it-IT"/>
+        </w:rPr>
+        <w:t>Singleton.cs</w:t>
+      </w:r>
+      <w:r>
+        <w:rPr>
+          <w:rFonts w:ascii="Courier" w:hAnsi="Courier" w:cs="Courier New"/>
+          <w:iCs/>
+          <w:sz w:val="24"/>
+          <w:szCs w:val="24"/>
+          <w:lang w:val="it-IT"/>
+        </w:rPr>
+        <w:t>:</w:t>
+      </w:r>
+      <w:r>
+        <w:rPr>
+          <w:rFonts w:ascii="Courier" w:hAnsi="Courier" w:cs="Courier New"/>
+          <w:iCs/>
+          <w:sz w:val="24"/>
+          <w:szCs w:val="24"/>
+          <w:lang w:val="it-IT"/>
+        </w:rPr>
+        <w:br/>
+        <w:t>Classe che implementa il pattern Singleton</w:t>
+      </w:r>
+      <w:r>
+        <w:rPr>
+          <w:rStyle w:val="Rimandonotaapidipagina"/>
+          <w:rFonts w:ascii="Courier" w:hAnsi="Courier" w:cs="Courier New"/>
+          <w:iCs/>
+          <w:sz w:val="24"/>
+          <w:szCs w:val="24"/>
+          <w:lang w:val="it-IT"/>
+        </w:rPr>
+        <w:footnoteReference w:id="4"/>
+      </w:r>
+      <w:r>
+        <w:rPr>
+          <w:rFonts w:ascii="Courier" w:hAnsi="Courier" w:cs="Courier New"/>
+          <w:iCs/>
+          <w:sz w:val="24"/>
+          <w:szCs w:val="24"/>
+          <w:lang w:val="it-IT"/>
+        </w:rPr>
+        <w:t xml:space="preserve">, garantendo </w:t>
+      </w:r>
+      <w:r>
+        <w:rPr>
+          <w:rFonts w:ascii="Courier" w:hAnsi="Courier" w:cs="Courier New"/>
+          <w:iCs/>
+          <w:sz w:val="24"/>
+          <w:szCs w:val="24"/>
+          <w:lang w:val="it-IT"/>
+        </w:rPr>
+        <w:lastRenderedPageBreak/>
+        <w:t xml:space="preserve">a tutte le classi che la ereditano un’unica istanza e un </w:t>
+      </w:r>
+      <w:r>
+        <w:rPr>
+          <w:rFonts w:ascii="Courier" w:hAnsi="Courier" w:cs="Courier New"/>
+          <w:iCs/>
+          <w:sz w:val="24"/>
+          <w:szCs w:val="24"/>
+          <w:lang w:val="it-IT"/>
+        </w:rPr>
+        <w:t xml:space="preserve">singolo </w:t>
+      </w:r>
+      <w:r>
+        <w:rPr>
+          <w:rFonts w:ascii="Courier" w:hAnsi="Courier" w:cs="Courier New"/>
+          <w:iCs/>
+          <w:sz w:val="24"/>
+          <w:szCs w:val="24"/>
+          <w:lang w:val="it-IT"/>
+        </w:rPr>
+        <w:t>punto d’accesso ad essa</w:t>
+      </w:r>
+      <w:r>
+        <w:rPr>
+          <w:rFonts w:ascii="Courier" w:hAnsi="Courier" w:cs="Courier New"/>
+          <w:iCs/>
+          <w:sz w:val="24"/>
+          <w:szCs w:val="24"/>
+          <w:lang w:val="it-IT"/>
+        </w:rPr>
+        <w:t xml:space="preserve"> tramite la proprietà </w:t>
+      </w:r>
+      <w:r>
+        <w:rPr>
+          <w:rFonts w:ascii="Courier" w:hAnsi="Courier" w:cs="Courier New"/>
+          <w:i/>
+          <w:sz w:val="24"/>
+          <w:szCs w:val="24"/>
+          <w:lang w:val="it-IT"/>
+        </w:rPr>
+        <w:t>Instance</w:t>
+      </w:r>
+      <w:r>
+        <w:rPr>
+          <w:rFonts w:ascii="Courier" w:hAnsi="Courier" w:cs="Courier New"/>
+          <w:iCs/>
+          <w:sz w:val="24"/>
+          <w:szCs w:val="24"/>
+          <w:lang w:val="it-IT"/>
+        </w:rPr>
+        <w:t xml:space="preserve"> e il metodo</w:t>
+      </w:r>
+      <w:r>
+        <w:rPr>
+          <w:rFonts w:ascii="Courier" w:hAnsi="Courier" w:cs="Courier New"/>
+          <w:i/>
+          <w:sz w:val="24"/>
+          <w:szCs w:val="24"/>
+          <w:lang w:val="it-IT"/>
+        </w:rPr>
+        <w:t xml:space="preserve"> </w:t>
+      </w:r>
+      <w:r>
+        <w:rPr>
+          <w:rFonts w:ascii="Courier" w:hAnsi="Courier" w:cs="Courier New"/>
+          <w:iCs/>
+          <w:sz w:val="24"/>
+          <w:szCs w:val="24"/>
+          <w:lang w:val="it-IT"/>
+        </w:rPr>
+        <w:t xml:space="preserve">virtuale </w:t>
+      </w:r>
+      <w:r>
+        <w:rPr>
+          <w:rFonts w:ascii="Courier" w:hAnsi="Courier" w:cs="Courier New"/>
+          <w:i/>
+          <w:sz w:val="24"/>
+          <w:szCs w:val="24"/>
+          <w:lang w:val="it-IT"/>
+        </w:rPr>
+        <w:t>Awake()</w:t>
+      </w:r>
+      <w:r>
+        <w:rPr>
+          <w:rFonts w:ascii="Courier" w:hAnsi="Courier" w:cs="Courier New"/>
+          <w:iCs/>
+          <w:sz w:val="24"/>
+          <w:szCs w:val="24"/>
+          <w:lang w:val="it-IT"/>
+        </w:rPr>
+        <w:t xml:space="preserve">. Verrà ereditata solo da </w:t>
+      </w:r>
+      <w:r>
+        <w:rPr>
+          <w:rFonts w:ascii="Courier" w:hAnsi="Courier" w:cs="Courier New"/>
+          <w:i/>
+          <w:sz w:val="24"/>
+          <w:szCs w:val="24"/>
+          <w:lang w:val="it-IT"/>
+        </w:rPr>
+        <w:t>RandoTextures.cs</w:t>
+      </w:r>
+      <w:r>
+        <w:rPr>
+          <w:rFonts w:ascii="Courier" w:hAnsi="Courier" w:cs="Courier New"/>
+          <w:iCs/>
+          <w:sz w:val="24"/>
+          <w:szCs w:val="24"/>
+          <w:lang w:val="it-IT"/>
+        </w:rPr>
+        <w:t>;</w:t>
+      </w:r>
+    </w:p>
+    <w:p>
+      <w:pPr>
+        <w:spacing w:line="360" w:lineRule="auto"/>
+        <w:ind w:left="360"/>
+        <w:jc w:val="both"/>
+        <w:rPr>
+          <w:rFonts w:ascii="Courier" w:hAnsi="Courier" w:cs="Courier New"/>
+          <w:iCs/>
+          <w:sz w:val="24"/>
+          <w:szCs w:val="24"/>
+          <w:lang w:val="it-IT"/>
+        </w:rPr>
+      </w:pPr>
+      <w:r>
+        <w:rPr>
+          <w:rFonts w:ascii="Courier" w:hAnsi="Courier" w:cs="Courier New"/>
+          <w:iCs/>
+          <w:sz w:val="24"/>
+          <w:szCs w:val="24"/>
+          <w:lang w:val="it-IT"/>
+        </w:rPr>
+        <w:t>Classi</w:t>
+      </w:r>
+      <w:r>
+        <w:rPr>
+          <w:rFonts w:ascii="Courier" w:hAnsi="Courier" w:cs="Courier New"/>
+          <w:iCs/>
+          <w:sz w:val="24"/>
+          <w:szCs w:val="24"/>
+          <w:lang w:val="it-IT"/>
+        </w:rPr>
+        <w:t xml:space="preserve"> (eccetto </w:t>
+      </w:r>
+      <w:r>
+        <w:rPr>
+          <w:rFonts w:ascii="Courier" w:hAnsi="Courier" w:cs="Courier New"/>
+          <w:i/>
+          <w:sz w:val="24"/>
+          <w:szCs w:val="24"/>
+          <w:lang w:val="it-IT"/>
+        </w:rPr>
+        <w:t>RandoTextures.cs</w:t>
+      </w:r>
+      <w:r>
+        <w:rPr>
+          <w:rFonts w:ascii="Courier" w:hAnsi="Courier" w:cs="Courier New"/>
+          <w:iCs/>
+          <w:sz w:val="24"/>
+          <w:szCs w:val="24"/>
+          <w:lang w:val="it-IT"/>
+        </w:rPr>
+        <w:t xml:space="preserve">, sono tutte classe figlie di </w:t>
+      </w:r>
+      <w:r>
+        <w:rPr>
+          <w:rFonts w:ascii="Courier" w:hAnsi="Courier" w:cs="Courier New"/>
+          <w:i/>
+          <w:sz w:val="24"/>
+          <w:szCs w:val="24"/>
+          <w:lang w:val="it-IT"/>
+        </w:rPr>
+        <w:t>MonoBehaviour</w:t>
+      </w:r>
+      <w:r>
+        <w:rPr>
+          <w:rFonts w:ascii="Courier" w:hAnsi="Courier" w:cs="Courier New"/>
+          <w:iCs/>
+          <w:sz w:val="24"/>
+          <w:szCs w:val="24"/>
+          <w:lang w:val="it-IT"/>
+        </w:rPr>
+        <w:t xml:space="preserve"> e si inquadrano quindi come script strettamente pensati per essere collegati a oggetti presenti in una scena Unity 3D)</w:t>
+      </w:r>
+      <w:r>
+        <w:rPr>
+          <w:rFonts w:ascii="Courier" w:hAnsi="Courier" w:cs="Courier New"/>
+          <w:iCs/>
+          <w:sz w:val="24"/>
+          <w:szCs w:val="24"/>
+          <w:lang w:val="it-IT"/>
+        </w:rPr>
+        <w:t>:</w:t>
+      </w:r>
+    </w:p>
+    <w:p>
+      <w:pPr>
+        <w:pStyle w:val="Paragrafoelenco"/>
+        <w:numPr>
+          <w:ilvl w:val="0"/>
+          <w:numId w:val="10"/>
+        </w:numPr>
+        <w:spacing w:line="360" w:lineRule="auto"/>
+        <w:jc w:val="both"/>
+        <w:rPr>
+          <w:rFonts w:ascii="Courier" w:hAnsi="Courier" w:cs="Courier New"/>
+          <w:iCs/>
+          <w:sz w:val="24"/>
+          <w:szCs w:val="24"/>
+          <w:lang w:val="it-IT"/>
+        </w:rPr>
+      </w:pPr>
       <w:r>
         <w:rPr>
           <w:rFonts w:ascii="Courier" w:hAnsi="Courier" w:cs="Courier New"/>
@@ -3246,7 +3344,930 @@
         </w:rPr>
         <w:t>ChangeAmbient.cs</w:t>
       </w:r>
-      <w:proofErr w:type="spellEnd"/>
+      <w:r>
+        <w:rPr>
+          <w:rFonts w:ascii="Courier" w:hAnsi="Courier" w:cs="Courier New"/>
+          <w:iCs/>
+          <w:sz w:val="24"/>
+          <w:szCs w:val="24"/>
+          <w:lang w:val="it-IT"/>
+        </w:rPr>
+        <w:t>:</w:t>
+      </w:r>
+      <w:r>
+        <w:rPr>
+          <w:rFonts w:ascii="Courier" w:hAnsi="Courier" w:cs="Courier New"/>
+          <w:i/>
+          <w:sz w:val="24"/>
+          <w:szCs w:val="24"/>
+          <w:lang w:val="it-IT"/>
+        </w:rPr>
+        <w:br/>
+      </w:r>
+      <w:r>
+        <w:rPr>
+          <w:rFonts w:ascii="Courier" w:hAnsi="Courier" w:cs="Courier New"/>
+          <w:iCs/>
+          <w:sz w:val="24"/>
+          <w:szCs w:val="24"/>
+          <w:lang w:val="it-IT"/>
+        </w:rPr>
+        <w:t xml:space="preserve">Cambia la luce ambientale (ossia non proveniente da una fonte specifica ma diffusa su </w:t>
+      </w:r>
+      <w:r>
+        <w:rPr>
+          <w:rFonts w:ascii="Courier" w:hAnsi="Courier" w:cs="Courier New"/>
+          <w:iCs/>
+          <w:sz w:val="24"/>
+          <w:szCs w:val="24"/>
+          <w:lang w:val="it-IT"/>
+        </w:rPr>
+        <w:t>tutto lo spazio 3D</w:t>
+      </w:r>
+      <w:r>
+        <w:rPr>
+          <w:rFonts w:ascii="Courier" w:hAnsi="Courier" w:cs="Courier New"/>
+          <w:iCs/>
+          <w:sz w:val="24"/>
+          <w:szCs w:val="24"/>
+          <w:lang w:val="it-IT"/>
+        </w:rPr>
+        <w:t>)</w:t>
+      </w:r>
+      <w:r>
+        <w:rPr>
+          <w:rFonts w:ascii="Courier" w:hAnsi="Courier" w:cs="Courier New"/>
+          <w:iCs/>
+          <w:sz w:val="24"/>
+          <w:szCs w:val="24"/>
+          <w:lang w:val="it-IT"/>
+        </w:rPr>
+        <w:t xml:space="preserve"> </w:t>
+      </w:r>
+      <w:r>
+        <w:rPr>
+          <w:rFonts w:ascii="Courier" w:hAnsi="Courier" w:cs="Courier New"/>
+          <w:iCs/>
+          <w:sz w:val="24"/>
+          <w:szCs w:val="24"/>
+          <w:lang w:val="it-IT"/>
+        </w:rPr>
+        <w:t>della scena Unity</w:t>
+      </w:r>
+      <w:r>
+        <w:rPr>
+          <w:rFonts w:ascii="Courier" w:hAnsi="Courier" w:cs="Courier New"/>
+          <w:iCs/>
+          <w:sz w:val="24"/>
+          <w:szCs w:val="24"/>
+          <w:lang w:val="it-IT"/>
+        </w:rPr>
+        <w:t>, assegnandole una tonalità randomica di bianco,</w:t>
+      </w:r>
+      <w:r>
+        <w:rPr>
+          <w:rFonts w:ascii="Courier" w:hAnsi="Courier" w:cs="Courier New"/>
+          <w:iCs/>
+          <w:sz w:val="24"/>
+          <w:szCs w:val="24"/>
+          <w:lang w:val="it-IT"/>
+        </w:rPr>
+        <w:t xml:space="preserve"> </w:t>
+      </w:r>
+      <w:r>
+        <w:rPr>
+          <w:rFonts w:ascii="Courier" w:hAnsi="Courier" w:cs="Courier New"/>
+          <w:iCs/>
+          <w:sz w:val="24"/>
+          <w:szCs w:val="24"/>
+          <w:lang w:val="it-IT"/>
+        </w:rPr>
+        <w:t xml:space="preserve">tramite la funzione </w:t>
+      </w:r>
+      <w:r>
+        <w:rPr>
+          <w:rFonts w:ascii="Courier" w:hAnsi="Courier" w:cs="Courier New"/>
+          <w:i/>
+          <w:sz w:val="24"/>
+          <w:szCs w:val="24"/>
+          <w:lang w:val="it-IT"/>
+        </w:rPr>
+        <w:t>ChangeRandom()</w:t>
+      </w:r>
+      <w:r>
+        <w:rPr>
+          <w:rFonts w:ascii="Courier" w:hAnsi="Courier" w:cs="Courier New"/>
+          <w:iCs/>
+          <w:sz w:val="24"/>
+          <w:szCs w:val="24"/>
+          <w:lang w:val="it-IT"/>
+        </w:rPr>
+        <w:t xml:space="preserve"> e la riporta alla tonalità predefinita a fine ciclo di generazione;</w:t>
+      </w:r>
+    </w:p>
+    <w:p>
+      <w:pPr>
+        <w:pStyle w:val="Paragrafoelenco"/>
+        <w:numPr>
+          <w:ilvl w:val="0"/>
+          <w:numId w:val="10"/>
+        </w:numPr>
+        <w:spacing w:line="360" w:lineRule="auto"/>
+        <w:jc w:val="both"/>
+        <w:rPr>
+          <w:rFonts w:ascii="Courier" w:hAnsi="Courier" w:cs="Courier New"/>
+          <w:iCs/>
+          <w:sz w:val="24"/>
+          <w:szCs w:val="24"/>
+          <w:lang w:val="it-IT"/>
+        </w:rPr>
+      </w:pPr>
+      <w:r>
+        <w:rPr>
+          <w:rFonts w:ascii="Courier" w:hAnsi="Courier" w:cs="Courier New"/>
+          <w:i/>
+          <w:sz w:val="24"/>
+          <w:szCs w:val="24"/>
+          <w:lang w:val="it-IT"/>
+        </w:rPr>
+        <w:t>RandoTextures.cs</w:t>
+      </w:r>
+      <w:r>
+        <w:rPr>
+          <w:rFonts w:ascii="Courier" w:hAnsi="Courier" w:cs="Courier New"/>
+          <w:iCs/>
+          <w:sz w:val="24"/>
+          <w:szCs w:val="24"/>
+          <w:lang w:val="it-IT"/>
+        </w:rPr>
+        <w:t>:</w:t>
+      </w:r>
+      <w:r>
+        <w:rPr>
+          <w:rFonts w:ascii="Courier" w:hAnsi="Courier" w:cs="Courier New"/>
+          <w:iCs/>
+          <w:sz w:val="24"/>
+          <w:szCs w:val="24"/>
+          <w:lang w:val="it-IT"/>
+        </w:rPr>
+        <w:br/>
+      </w:r>
+      <w:r>
+        <w:rPr>
+          <w:rFonts w:ascii="Courier" w:hAnsi="Courier" w:cs="Courier New"/>
+          <w:iCs/>
+          <w:sz w:val="24"/>
+          <w:szCs w:val="24"/>
+          <w:lang w:val="it-IT"/>
+        </w:rPr>
+        <w:t xml:space="preserve">Unica classe utility, ridefinisce </w:t>
+      </w:r>
+      <w:r>
+        <w:rPr>
+          <w:rFonts w:ascii="Courier" w:hAnsi="Courier" w:cs="Courier New"/>
+          <w:i/>
+          <w:sz w:val="24"/>
+          <w:szCs w:val="24"/>
+          <w:lang w:val="it-IT"/>
+        </w:rPr>
+        <w:t>Awake()</w:t>
+      </w:r>
+      <w:r>
+        <w:rPr>
+          <w:rFonts w:ascii="Courier" w:hAnsi="Courier" w:cs="Courier New"/>
+          <w:iCs/>
+          <w:sz w:val="24"/>
+          <w:szCs w:val="24"/>
+          <w:lang w:val="it-IT"/>
+        </w:rPr>
+        <w:t xml:space="preserve"> della classe </w:t>
+      </w:r>
+      <w:r>
+        <w:rPr>
+          <w:rFonts w:ascii="Courier" w:hAnsi="Courier" w:cs="Courier New"/>
+          <w:i/>
+          <w:sz w:val="24"/>
+          <w:szCs w:val="24"/>
+          <w:lang w:val="it-IT"/>
+        </w:rPr>
+        <w:t>Singleton</w:t>
+      </w:r>
+      <w:r>
+        <w:rPr>
+          <w:rFonts w:ascii="Courier" w:hAnsi="Courier" w:cs="Courier New"/>
+          <w:iCs/>
+          <w:sz w:val="24"/>
+          <w:szCs w:val="24"/>
+          <w:lang w:val="it-IT"/>
+        </w:rPr>
+        <w:t xml:space="preserve"> da cui deriva, aggiungendo un mescolamento delle immagini presenti in </w:t>
+      </w:r>
+      <w:r>
+        <w:rPr>
+          <w:rFonts w:ascii="Courier" w:hAnsi="Courier" w:cs="Courier New"/>
+          <w:i/>
+          <w:sz w:val="24"/>
+          <w:szCs w:val="24"/>
+          <w:lang w:val="it-IT"/>
+        </w:rPr>
+        <w:t>Assets/Resources/Textures</w:t>
+      </w:r>
+      <w:r>
+        <w:rPr>
+          <w:rFonts w:ascii="Courier" w:hAnsi="Courier" w:cs="Courier New"/>
+          <w:iCs/>
+          <w:sz w:val="24"/>
+          <w:szCs w:val="24"/>
+          <w:lang w:val="it-IT"/>
+        </w:rPr>
+        <w:t xml:space="preserve"> al momento della prima chiamata</w:t>
+      </w:r>
+      <w:r>
+        <w:rPr>
+          <w:rFonts w:ascii="Courier" w:hAnsi="Courier" w:cs="Courier New"/>
+          <w:iCs/>
+          <w:sz w:val="24"/>
+          <w:szCs w:val="24"/>
+          <w:lang w:val="it-IT"/>
+        </w:rPr>
+        <w:t xml:space="preserve"> tramite la funzione </w:t>
+      </w:r>
+      <w:r>
+        <w:rPr>
+          <w:rFonts w:ascii="Courier" w:hAnsi="Courier" w:cs="Courier New"/>
+          <w:i/>
+          <w:sz w:val="24"/>
+          <w:szCs w:val="24"/>
+          <w:lang w:val="it-IT"/>
+        </w:rPr>
+        <w:t>Shuffle()</w:t>
+      </w:r>
+      <w:r>
+        <w:rPr>
+          <w:rFonts w:ascii="Courier" w:hAnsi="Courier" w:cs="Courier New"/>
+          <w:iCs/>
+          <w:sz w:val="24"/>
+          <w:szCs w:val="24"/>
+          <w:lang w:val="it-IT"/>
+        </w:rPr>
+        <w:t>.</w:t>
+      </w:r>
+      <w:r>
+        <w:rPr>
+          <w:rFonts w:ascii="Courier" w:hAnsi="Courier" w:cs="Courier New"/>
+          <w:iCs/>
+          <w:sz w:val="24"/>
+          <w:szCs w:val="24"/>
+          <w:lang w:val="it-IT"/>
+        </w:rPr>
+        <w:br/>
+        <w:t xml:space="preserve">Tali immagini vengono poi passate, una </w:t>
+      </w:r>
+      <w:r>
+        <w:rPr>
+          <w:rFonts w:ascii="Courier" w:hAnsi="Courier" w:cs="Courier New"/>
+          <w:iCs/>
+          <w:sz w:val="24"/>
+          <w:szCs w:val="24"/>
+          <w:lang w:val="it-IT"/>
+        </w:rPr>
+        <w:t>per</w:t>
+      </w:r>
+      <w:r>
+        <w:rPr>
+          <w:rFonts w:ascii="Courier" w:hAnsi="Courier" w:cs="Courier New"/>
+          <w:iCs/>
+          <w:sz w:val="24"/>
+          <w:szCs w:val="24"/>
+          <w:lang w:val="it-IT"/>
+        </w:rPr>
+        <w:t xml:space="preserve"> ogni invocazione, tramite il metodo </w:t>
+      </w:r>
+      <w:r>
+        <w:rPr>
+          <w:rFonts w:ascii="Courier" w:hAnsi="Courier" w:cs="Courier New"/>
+          <w:i/>
+          <w:sz w:val="24"/>
+          <w:szCs w:val="24"/>
+          <w:lang w:val="it-IT"/>
+        </w:rPr>
+        <w:t>G</w:t>
+      </w:r>
+      <w:r>
+        <w:rPr>
+          <w:rFonts w:ascii="Courier" w:hAnsi="Courier" w:cs="Courier New"/>
+          <w:i/>
+          <w:sz w:val="24"/>
+          <w:szCs w:val="24"/>
+          <w:lang w:val="it-IT"/>
+        </w:rPr>
+        <w:t>e</w:t>
+      </w:r>
+      <w:r>
+        <w:rPr>
+          <w:rFonts w:ascii="Courier" w:hAnsi="Courier" w:cs="Courier New"/>
+          <w:i/>
+          <w:sz w:val="24"/>
+          <w:szCs w:val="24"/>
+          <w:lang w:val="it-IT"/>
+        </w:rPr>
+        <w:t>tRandomTexture()</w:t>
+      </w:r>
+      <w:r>
+        <w:rPr>
+          <w:rFonts w:ascii="Courier" w:hAnsi="Courier" w:cs="Courier New"/>
+          <w:i/>
+          <w:sz w:val="24"/>
+          <w:szCs w:val="24"/>
+          <w:lang w:val="it-IT"/>
+        </w:rPr>
+        <w:t>,</w:t>
+      </w:r>
+      <w:r>
+        <w:rPr>
+          <w:rFonts w:ascii="Courier" w:hAnsi="Courier" w:cs="Courier New"/>
+          <w:iCs/>
+          <w:sz w:val="24"/>
+          <w:szCs w:val="24"/>
+          <w:lang w:val="it-IT"/>
+        </w:rPr>
+        <w:t xml:space="preserve"> </w:t>
+      </w:r>
+      <w:r>
+        <w:rPr>
+          <w:rFonts w:ascii="Courier" w:hAnsi="Courier" w:cs="Courier New"/>
+          <w:iCs/>
+          <w:sz w:val="24"/>
+          <w:szCs w:val="24"/>
+          <w:lang w:val="it-IT"/>
+        </w:rPr>
+        <w:t>nell’ordine in cui si trovano dopo essere state mescolate;</w:t>
+      </w:r>
+    </w:p>
+    <w:p>
+      <w:pPr>
+        <w:pStyle w:val="Paragrafoelenco"/>
+        <w:numPr>
+          <w:ilvl w:val="0"/>
+          <w:numId w:val="10"/>
+        </w:numPr>
+        <w:spacing w:line="360" w:lineRule="auto"/>
+        <w:jc w:val="both"/>
+        <w:rPr>
+          <w:rFonts w:ascii="Courier" w:hAnsi="Courier" w:cs="Courier New"/>
+          <w:iCs/>
+          <w:sz w:val="24"/>
+          <w:szCs w:val="24"/>
+          <w:lang w:val="it-IT"/>
+        </w:rPr>
+      </w:pPr>
+      <w:r>
+        <w:rPr>
+          <w:rFonts w:ascii="Courier" w:hAnsi="Courier" w:cs="Courier New"/>
+          <w:i/>
+          <w:sz w:val="24"/>
+          <w:szCs w:val="24"/>
+          <w:lang w:val="it-IT"/>
+        </w:rPr>
+        <w:t>ChangeTexture.cs</w:t>
+      </w:r>
+      <w:r>
+        <w:rPr>
+          <w:rFonts w:ascii="Courier" w:hAnsi="Courier" w:cs="Courier New"/>
+          <w:iCs/>
+          <w:sz w:val="24"/>
+          <w:szCs w:val="24"/>
+          <w:lang w:val="it-IT"/>
+        </w:rPr>
+        <w:t>:</w:t>
+      </w:r>
+      <w:r>
+        <w:rPr>
+          <w:rFonts w:ascii="Courier" w:hAnsi="Courier" w:cs="Courier New"/>
+          <w:iCs/>
+          <w:sz w:val="24"/>
+          <w:szCs w:val="24"/>
+          <w:lang w:val="it-IT"/>
+        </w:rPr>
+        <w:br/>
+        <w:t xml:space="preserve">Cambia la fotografia che farà da sfondo all’immagine generata </w:t>
+      </w:r>
+      <w:r>
+        <w:rPr>
+          <w:rFonts w:ascii="Courier" w:hAnsi="Courier" w:cs="Courier New"/>
+          <w:iCs/>
+          <w:sz w:val="24"/>
+          <w:szCs w:val="24"/>
+          <w:lang w:val="it-IT"/>
+        </w:rPr>
+        <w:t xml:space="preserve">facendosela passare da </w:t>
+      </w:r>
+      <w:r>
+        <w:rPr>
+          <w:rFonts w:ascii="Courier" w:hAnsi="Courier" w:cs="Courier New"/>
+          <w:i/>
+          <w:sz w:val="24"/>
+          <w:szCs w:val="24"/>
+          <w:lang w:val="it-IT"/>
+        </w:rPr>
+        <w:t>RandoTextures.cs</w:t>
+      </w:r>
+      <w:r>
+        <w:rPr>
+          <w:rFonts w:ascii="Courier" w:hAnsi="Courier" w:cs="Courier New"/>
+          <w:iCs/>
+          <w:sz w:val="24"/>
+          <w:szCs w:val="24"/>
+          <w:lang w:val="it-IT"/>
+        </w:rPr>
+        <w:t xml:space="preserve"> tramite l’implementazione di </w:t>
+      </w:r>
+      <w:r>
+        <w:rPr>
+          <w:rFonts w:ascii="Courier" w:hAnsi="Courier" w:cs="Courier New"/>
+          <w:i/>
+          <w:sz w:val="24"/>
+          <w:szCs w:val="24"/>
+          <w:lang w:val="it-IT"/>
+        </w:rPr>
+        <w:t>ChangeRandom()</w:t>
+      </w:r>
+      <w:r>
+        <w:rPr>
+          <w:rFonts w:ascii="Courier" w:hAnsi="Courier" w:cs="Courier New"/>
+          <w:iCs/>
+          <w:sz w:val="24"/>
+          <w:szCs w:val="24"/>
+          <w:lang w:val="it-IT"/>
+        </w:rPr>
+        <w:t>;</w:t>
+      </w:r>
+    </w:p>
+    <w:p>
+      <w:pPr>
+        <w:pStyle w:val="Paragrafoelenco"/>
+        <w:numPr>
+          <w:ilvl w:val="0"/>
+          <w:numId w:val="10"/>
+        </w:numPr>
+        <w:spacing w:line="360" w:lineRule="auto"/>
+        <w:jc w:val="both"/>
+        <w:rPr>
+          <w:rFonts w:ascii="Courier" w:hAnsi="Courier" w:cs="Courier New"/>
+          <w:iCs/>
+          <w:sz w:val="24"/>
+          <w:szCs w:val="24"/>
+          <w:lang w:val="it-IT"/>
+        </w:rPr>
+      </w:pPr>
+      <w:r>
+        <w:rPr>
+          <w:rFonts w:ascii="Courier" w:hAnsi="Courier" w:cs="Courier New"/>
+          <w:i/>
+          <w:sz w:val="24"/>
+          <w:szCs w:val="24"/>
+          <w:lang w:val="it-IT"/>
+        </w:rPr>
+        <w:t>ChangeTransform</w:t>
+      </w:r>
+      <w:r>
+        <w:rPr>
+          <w:rFonts w:ascii="Courier" w:hAnsi="Courier" w:cs="Courier New"/>
+          <w:iCs/>
+          <w:sz w:val="24"/>
+          <w:szCs w:val="24"/>
+          <w:lang w:val="it-IT"/>
+        </w:rPr>
+        <w:t>.</w:t>
+      </w:r>
+      <w:r>
+        <w:rPr>
+          <w:rFonts w:ascii="Courier" w:hAnsi="Courier" w:cs="Courier New"/>
+          <w:iCs/>
+          <w:sz w:val="24"/>
+          <w:szCs w:val="24"/>
+          <w:lang w:val="it-IT"/>
+        </w:rPr>
+        <w:t>cs:</w:t>
+      </w:r>
+      <w:r>
+        <w:rPr>
+          <w:rFonts w:ascii="Courier" w:hAnsi="Courier" w:cs="Courier New"/>
+          <w:iCs/>
+          <w:sz w:val="24"/>
+          <w:szCs w:val="24"/>
+          <w:lang w:val="it-IT"/>
+        </w:rPr>
+        <w:br/>
+        <w:t xml:space="preserve">Cambia posizione e rotazione dell’oggetto al quale è assegnata tramite l’implementazione di </w:t>
+      </w:r>
+      <w:r>
+        <w:rPr>
+          <w:rFonts w:ascii="Courier" w:hAnsi="Courier" w:cs="Courier New"/>
+          <w:i/>
+          <w:sz w:val="24"/>
+          <w:szCs w:val="24"/>
+          <w:lang w:val="it-IT"/>
+        </w:rPr>
+        <w:t>ChangeRandom()</w:t>
+      </w:r>
+      <w:r>
+        <w:rPr>
+          <w:rFonts w:ascii="Courier" w:hAnsi="Courier" w:cs="Courier New"/>
+          <w:iCs/>
+          <w:sz w:val="24"/>
+          <w:szCs w:val="24"/>
+          <w:lang w:val="it-IT"/>
+        </w:rPr>
+        <w:t>.</w:t>
+      </w:r>
+      <w:r>
+        <w:rPr>
+          <w:rFonts w:ascii="Courier" w:hAnsi="Courier" w:cs="Courier New"/>
+          <w:iCs/>
+          <w:sz w:val="24"/>
+          <w:szCs w:val="24"/>
+          <w:lang w:val="it-IT"/>
+        </w:rPr>
+        <w:br/>
+        <w:t>Le coordinate spaziali sono scelte randomicamente all’interno di un range di valori che assicur</w:t>
+      </w:r>
+      <w:r>
+        <w:rPr>
+          <w:rFonts w:ascii="Courier" w:hAnsi="Courier" w:cs="Courier New"/>
+          <w:iCs/>
+          <w:sz w:val="24"/>
+          <w:szCs w:val="24"/>
+          <w:lang w:val="it-IT"/>
+        </w:rPr>
+        <w:t>i</w:t>
+      </w:r>
+      <w:r>
+        <w:rPr>
+          <w:rFonts w:ascii="Courier" w:hAnsi="Courier" w:cs="Courier New"/>
+          <w:iCs/>
+          <w:sz w:val="24"/>
+          <w:szCs w:val="24"/>
+          <w:lang w:val="it-IT"/>
+        </w:rPr>
+        <w:t>no la visibilità dell’oggetto alla telecamera</w:t>
+      </w:r>
+      <w:r>
+        <w:rPr>
+          <w:rFonts w:ascii="Courier" w:hAnsi="Courier" w:cs="Courier New"/>
+          <w:iCs/>
+          <w:sz w:val="24"/>
+          <w:szCs w:val="24"/>
+          <w:lang w:val="it-IT"/>
+        </w:rPr>
+        <w:t xml:space="preserve"> (</w:t>
+      </w:r>
+      <w:r>
+        <w:rPr>
+          <w:rFonts w:ascii="Courier" w:hAnsi="Courier" w:cs="Courier New"/>
+          <w:iCs/>
+          <w:sz w:val="24"/>
+          <w:szCs w:val="24"/>
+          <w:lang w:val="it-IT"/>
+        </w:rPr>
+        <w:t xml:space="preserve">e quindi la </w:t>
+      </w:r>
+      <w:r>
+        <w:rPr>
+          <w:rFonts w:ascii="Courier" w:hAnsi="Courier" w:cs="Courier New"/>
+          <w:iCs/>
+          <w:sz w:val="24"/>
+          <w:szCs w:val="24"/>
+          <w:lang w:val="it-IT"/>
+        </w:rPr>
+        <w:lastRenderedPageBreak/>
+        <w:t>sua presenza all’interno dell’immagine</w:t>
+      </w:r>
+      <w:r>
+        <w:rPr>
+          <w:rFonts w:ascii="Courier" w:hAnsi="Courier" w:cs="Courier New"/>
+          <w:iCs/>
+          <w:sz w:val="24"/>
+          <w:szCs w:val="24"/>
+          <w:lang w:val="it-IT"/>
+        </w:rPr>
+        <w:t>).</w:t>
+      </w:r>
+      <w:r>
+        <w:rPr>
+          <w:rFonts w:ascii="Courier" w:hAnsi="Courier" w:cs="Courier New"/>
+          <w:iCs/>
+          <w:sz w:val="24"/>
+          <w:szCs w:val="24"/>
+          <w:lang w:val="it-IT"/>
+        </w:rPr>
+        <w:br/>
+        <w:t xml:space="preserve">Per quanto riguarda la rotazione, sebbene idealmente ci si vorrebbe assicurare una detection a 360 gradi dell’oggetto, </w:t>
+      </w:r>
+      <w:r>
+        <w:rPr>
+          <w:rFonts w:ascii="Courier" w:hAnsi="Courier" w:cs="Courier New"/>
+          <w:iCs/>
+          <w:sz w:val="24"/>
+          <w:szCs w:val="24"/>
+          <w:lang w:val="it-IT"/>
+        </w:rPr>
+        <w:t xml:space="preserve">si è scelto di imporre una rotazione massima di </w:t>
+      </w:r>
+      <w:r>
+        <w:rPr>
+          <w:rFonts w:ascii="Courier" w:hAnsi="Courier" w:cs="Courier New"/>
+          <w:iCs/>
+          <w:sz w:val="24"/>
+          <w:szCs w:val="24"/>
+          <w:lang w:val="it-IT"/>
+        </w:rPr>
+        <w:t>+/-</w:t>
+      </w:r>
+      <w:r>
+        <w:rPr>
+          <w:rFonts w:ascii="Courier" w:hAnsi="Courier" w:cs="Courier New"/>
+          <w:iCs/>
+          <w:sz w:val="24"/>
+          <w:szCs w:val="24"/>
+          <w:lang w:val="it-IT"/>
+        </w:rPr>
+        <w:t>20 gradi in quanto</w:t>
+      </w:r>
+      <w:r>
+        <w:rPr>
+          <w:rFonts w:ascii="Courier" w:hAnsi="Courier" w:cs="Courier New"/>
+          <w:iCs/>
+          <w:sz w:val="24"/>
+          <w:szCs w:val="24"/>
+          <w:lang w:val="it-IT"/>
+        </w:rPr>
+        <w:t xml:space="preserve">, con +/- 180 gradi, </w:t>
+      </w:r>
+      <w:r>
+        <w:rPr>
+          <w:rFonts w:ascii="Courier" w:hAnsi="Courier" w:cs="Courier New"/>
+          <w:iCs/>
+          <w:sz w:val="24"/>
+          <w:szCs w:val="24"/>
+          <w:lang w:val="it-IT"/>
+        </w:rPr>
+        <w:t xml:space="preserve">il dataset </w:t>
+      </w:r>
+      <w:r>
+        <w:rPr>
+          <w:rFonts w:ascii="Courier" w:hAnsi="Courier" w:cs="Courier New"/>
+          <w:iCs/>
+          <w:sz w:val="24"/>
+          <w:szCs w:val="24"/>
+          <w:lang w:val="it-IT"/>
+        </w:rPr>
+        <w:t>risultava poco allenante</w:t>
+      </w:r>
+      <w:r>
+        <w:rPr>
+          <w:rFonts w:ascii="Courier" w:hAnsi="Courier" w:cs="Courier New"/>
+          <w:iCs/>
+          <w:sz w:val="24"/>
+          <w:szCs w:val="24"/>
+          <w:lang w:val="it-IT"/>
+        </w:rPr>
+        <w:t>, dato il numero molto più ampio di posizioni assumibili dall’oggetto</w:t>
+      </w:r>
+      <w:r>
+        <w:rPr>
+          <w:rFonts w:ascii="Courier" w:hAnsi="Courier" w:cs="Courier New"/>
+          <w:iCs/>
+          <w:sz w:val="24"/>
+          <w:szCs w:val="24"/>
+          <w:lang w:val="it-IT"/>
+        </w:rPr>
+        <w:t>, spesso molto diverse tra loro e quindi poco digeribili da parte del detector</w:t>
+      </w:r>
+      <w:r>
+        <w:rPr>
+          <w:rFonts w:ascii="Courier" w:hAnsi="Courier" w:cs="Courier New"/>
+          <w:iCs/>
+          <w:sz w:val="24"/>
+          <w:szCs w:val="24"/>
+          <w:lang w:val="it-IT"/>
+        </w:rPr>
+        <w:t>, che non riusciva a associarle.</w:t>
+      </w:r>
+      <w:r>
+        <w:rPr>
+          <w:rFonts w:ascii="Courier" w:hAnsi="Courier" w:cs="Courier New"/>
+          <w:iCs/>
+          <w:sz w:val="24"/>
+          <w:szCs w:val="24"/>
+          <w:lang w:val="it-IT"/>
+        </w:rPr>
+        <w:br/>
+        <w:t xml:space="preserve">Traslando questo discorso all’hand detection, quanto scritto </w:t>
+      </w:r>
+      <w:r>
+        <w:rPr>
+          <w:rFonts w:ascii="Courier" w:hAnsi="Courier" w:cs="Courier New"/>
+          <w:iCs/>
+          <w:sz w:val="24"/>
+          <w:szCs w:val="24"/>
+          <w:lang w:val="it-IT"/>
+        </w:rPr>
+        <w:t>implica</w:t>
+      </w:r>
+      <w:r>
+        <w:rPr>
+          <w:rFonts w:ascii="Courier" w:hAnsi="Courier" w:cs="Courier New"/>
+          <w:iCs/>
+          <w:sz w:val="24"/>
+          <w:szCs w:val="24"/>
+          <w:lang w:val="it-IT"/>
+        </w:rPr>
+        <w:t xml:space="preserve"> che il detector riconoscerà solo mani con il palmo rivolto verso la telecamera; </w:t>
+      </w:r>
+    </w:p>
+    <w:p>
+      <w:pPr>
+        <w:pStyle w:val="Paragrafoelenco"/>
+        <w:numPr>
+          <w:ilvl w:val="0"/>
+          <w:numId w:val="10"/>
+        </w:numPr>
+        <w:spacing w:line="360" w:lineRule="auto"/>
+        <w:jc w:val="both"/>
+        <w:rPr>
+          <w:rFonts w:ascii="Courier" w:hAnsi="Courier" w:cs="Courier New"/>
+          <w:iCs/>
+          <w:sz w:val="24"/>
+          <w:szCs w:val="24"/>
+          <w:lang w:val="it-IT"/>
+        </w:rPr>
+      </w:pPr>
+      <w:r>
+        <w:rPr>
+          <w:rFonts w:ascii="Courier" w:hAnsi="Courier" w:cs="Courier New"/>
+          <w:i/>
+          <w:sz w:val="24"/>
+          <w:szCs w:val="24"/>
+          <w:lang w:val="it-IT"/>
+        </w:rPr>
+        <w:t>ChangeWindow</w:t>
+      </w:r>
+      <w:r>
+        <w:rPr>
+          <w:rFonts w:ascii="Courier" w:hAnsi="Courier" w:cs="Courier New"/>
+          <w:iCs/>
+          <w:sz w:val="24"/>
+          <w:szCs w:val="24"/>
+          <w:lang w:val="it-IT"/>
+        </w:rPr>
+        <w:t>.</w:t>
+      </w:r>
+      <w:r>
+        <w:rPr>
+          <w:rFonts w:ascii="Courier" w:hAnsi="Courier" w:cs="Courier New"/>
+          <w:i/>
+          <w:sz w:val="24"/>
+          <w:szCs w:val="24"/>
+          <w:lang w:val="it-IT"/>
+        </w:rPr>
+        <w:t>cs</w:t>
+      </w:r>
+      <w:r>
+        <w:rPr>
+          <w:rFonts w:ascii="Courier" w:hAnsi="Courier" w:cs="Courier New"/>
+          <w:iCs/>
+          <w:sz w:val="24"/>
+          <w:szCs w:val="24"/>
+          <w:lang w:val="it-IT"/>
+        </w:rPr>
+        <w:t>:</w:t>
+      </w:r>
+      <w:r>
+        <w:rPr>
+          <w:rFonts w:ascii="Courier" w:hAnsi="Courier" w:cs="Courier New"/>
+          <w:iCs/>
+          <w:sz w:val="24"/>
+          <w:szCs w:val="24"/>
+          <w:lang w:val="it-IT"/>
+        </w:rPr>
+        <w:br/>
+        <w:t>Questa classe mette a disposizione</w:t>
+      </w:r>
+      <w:r>
+        <w:rPr>
+          <w:rFonts w:ascii="Courier" w:hAnsi="Courier" w:cs="Courier New"/>
+          <w:iCs/>
+          <w:sz w:val="24"/>
+          <w:szCs w:val="24"/>
+          <w:lang w:val="it-IT"/>
+        </w:rPr>
+        <w:t xml:space="preserve"> un’implementazione di</w:t>
+      </w:r>
+      <w:r>
+        <w:rPr>
+          <w:rFonts w:ascii="Courier" w:hAnsi="Courier" w:cs="Courier New"/>
+          <w:iCs/>
+          <w:sz w:val="24"/>
+          <w:szCs w:val="24"/>
+          <w:lang w:val="it-IT"/>
+        </w:rPr>
+        <w:t xml:space="preserve"> </w:t>
+      </w:r>
+      <w:r>
+        <w:rPr>
+          <w:rFonts w:ascii="Courier" w:hAnsi="Courier" w:cs="Courier New"/>
+          <w:i/>
+          <w:sz w:val="24"/>
+          <w:szCs w:val="24"/>
+          <w:lang w:val="it-IT"/>
+        </w:rPr>
+        <w:t>ChangeRandom()</w:t>
+      </w:r>
+      <w:r>
+        <w:rPr>
+          <w:rFonts w:ascii="Courier" w:hAnsi="Courier" w:cs="Courier New"/>
+          <w:i/>
+          <w:sz w:val="24"/>
+          <w:szCs w:val="24"/>
+          <w:lang w:val="it-IT"/>
+        </w:rPr>
+        <w:t xml:space="preserve"> </w:t>
+      </w:r>
+      <w:r>
+        <w:rPr>
+          <w:rFonts w:ascii="Courier" w:hAnsi="Courier" w:cs="Courier New"/>
+          <w:iCs/>
+          <w:sz w:val="24"/>
+          <w:szCs w:val="24"/>
+          <w:lang w:val="it-IT"/>
+        </w:rPr>
+        <w:t xml:space="preserve">che, ricevendo l’oggetto relativo alla finestra di esecuzione di Unity dalla funzione </w:t>
+      </w:r>
+      <w:r>
+        <w:rPr>
+          <w:rFonts w:ascii="Courier" w:hAnsi="Courier" w:cs="Courier New"/>
+          <w:i/>
+          <w:sz w:val="24"/>
+          <w:szCs w:val="24"/>
+          <w:lang w:val="it-IT"/>
+        </w:rPr>
+        <w:t>GetMainGameView()</w:t>
+      </w:r>
+      <w:r>
+        <w:rPr>
+          <w:rFonts w:ascii="Courier" w:hAnsi="Courier" w:cs="Courier New"/>
+          <w:iCs/>
+          <w:sz w:val="24"/>
+          <w:szCs w:val="24"/>
+          <w:lang w:val="it-IT"/>
+        </w:rPr>
+        <w:t>, la ridimensiona, ridimensionando di pari passo l’immagine</w:t>
+      </w:r>
+      <w:r>
+        <w:rPr>
+          <w:rFonts w:ascii="Courier" w:hAnsi="Courier" w:cs="Courier New"/>
+          <w:iCs/>
+          <w:sz w:val="24"/>
+          <w:szCs w:val="24"/>
+          <w:lang w:val="it-IT"/>
+        </w:rPr>
+        <w:t>, che andrà a finire nel dataset,</w:t>
+      </w:r>
+      <w:r>
+        <w:rPr>
+          <w:rFonts w:ascii="Courier" w:hAnsi="Courier" w:cs="Courier New"/>
+          <w:iCs/>
+          <w:sz w:val="24"/>
+          <w:szCs w:val="24"/>
+          <w:lang w:val="it-IT"/>
+        </w:rPr>
+        <w:t xml:space="preserve"> contenuta in tale finestra.</w:t>
+      </w:r>
+      <w:r>
+        <w:rPr>
+          <w:rFonts w:ascii="Courier" w:hAnsi="Courier" w:cs="Courier New"/>
+          <w:iCs/>
+          <w:sz w:val="24"/>
+          <w:szCs w:val="24"/>
+          <w:lang w:val="it-IT"/>
+        </w:rPr>
+        <w:br/>
+      </w:r>
+    </w:p>
+    <w:p>
+      <w:pPr>
+        <w:pStyle w:val="Paragrafoelenco"/>
+        <w:spacing w:line="360" w:lineRule="auto"/>
+        <w:jc w:val="both"/>
+        <w:rPr>
+          <w:rFonts w:ascii="Courier" w:hAnsi="Courier" w:cs="Courier New"/>
+          <w:iCs/>
+          <w:sz w:val="24"/>
+          <w:szCs w:val="24"/>
+          <w:lang w:val="it-IT"/>
+        </w:rPr>
+      </w:pPr>
       <w:r>
         <w:rPr>
           <w:rFonts w:ascii="Courier" w:hAnsi="Courier" w:cs="Courier New"/>
@@ -3448,7 +4469,6 @@
         </w:rPr>
         <w:t xml:space="preserve"> altre cartelle visibili all’interno della directory di progetto </w:t>
       </w:r>
-      <w:proofErr w:type="spellStart"/>
       <w:r>
         <w:rPr>
           <w:rFonts w:ascii="Courier" w:hAnsi="Courier"/>
@@ -3458,7 +4478,6 @@
         </w:rPr>
         <w:t>SyntheticDataGenerator</w:t>
       </w:r>
-      <w:proofErr w:type="spellEnd"/>
       <w:r>
         <w:rPr>
           <w:rFonts w:ascii="Courier" w:hAnsi="Courier"/>
@@ -3485,35 +4504,24 @@
           <w:rFonts w:ascii="Courier" w:hAnsi="Courier"/>
           <w:lang w:val="it-IT"/>
         </w:rPr>
-        <w:t xml:space="preserve">e </w:t>
-      </w:r>
-      <w:proofErr w:type="spellStart"/>
+        <w:t>e Unity</w:t>
+      </w:r>
       <w:r>
         <w:rPr>
           <w:rFonts w:ascii="Courier" w:hAnsi="Courier"/>
           <w:lang w:val="it-IT"/>
         </w:rPr>
-        <w:t>Unity</w:t>
-      </w:r>
-      <w:proofErr w:type="spellEnd"/>
+        <w:t xml:space="preserve">, fatta eccezione per </w:t>
+      </w:r>
       <w:r>
         <w:rPr>
           <w:rFonts w:ascii="Courier" w:hAnsi="Courier"/>
-          <w:lang w:val="it-IT"/>
-        </w:rPr>
-        <w:t xml:space="preserve">, fatta eccezione per </w:t>
-      </w:r>
-      <w:proofErr w:type="spellStart"/>
-      <w:r>
-        <w:rPr>
-          <w:rFonts w:ascii="Courier" w:hAnsi="Courier"/>
           <w:i/>
           <w:iCs/>
           <w:lang w:val="it-IT"/>
         </w:rPr>
         <w:t>TFUtils</w:t>
       </w:r>
-      <w:proofErr w:type="spellEnd"/>
       <w:r>
         <w:rPr>
           <w:rFonts w:ascii="Courier" w:hAnsi="Courier"/>
@@ -3563,6 +4571,38 @@
           <w:lang w:val="it-IT"/>
         </w:rPr>
         <w:t xml:space="preserve"> https://free3d.com/3d-model/freerealsichand-85561.html</w:t>
+      </w:r>
+    </w:p>
+  </w:footnote>
+  <w:footnote w:id="4">
+    <w:p>
+      <w:pPr>
+        <w:pStyle w:val="Testonotaapidipagina"/>
+        <w:rPr>
+          <w:rFonts w:ascii="Courier" w:hAnsi="Courier"/>
+          <w:lang w:val="it-IT"/>
+        </w:rPr>
+      </w:pPr>
+      <w:r>
+        <w:rPr>
+          <w:rStyle w:val="Rimandonotaapidipagina"/>
+          <w:rFonts w:ascii="Courier" w:hAnsi="Courier"/>
+        </w:rPr>
+        <w:footnoteRef/>
+      </w:r>
+      <w:r>
+        <w:rPr>
+          <w:rFonts w:ascii="Courier" w:hAnsi="Courier"/>
+          <w:lang w:val="it-IT"/>
+        </w:rPr>
+        <w:t xml:space="preserve"> Pattern che fa parte della “</w:t>
+      </w:r>
+      <w:r>
+        <w:rPr>
+          <w:rFonts w:ascii="Courier" w:hAnsi="Courier"/>
+          <w:lang w:val="it-IT"/>
+        </w:rPr>
+        <w:t>Gang of Four”, descritta nel libro “Design patterns” che fornisce patterns utilizzabili nell’OOP</w:t>
       </w:r>
     </w:p>
   </w:footnote>
@@ -3910,6 +4950,119 @@
     </w:lvl>
   </w:abstractNum>
   <w:abstractNum w:abstractNumId="3" w15:restartNumberingAfterBreak="0">
+    <w:nsid w:val="31D575EB"/>
+    <w:multiLevelType w:val="hybridMultilevel"/>
+    <w:tmpl w:val="EFF4E1E2"/>
+    <w:lvl w:ilvl="0" w:tplc="08090001">
+      <w:start w:val="1"/>
+      <w:numFmt w:val="bullet"/>
+      <w:lvlText w:val=""/>
+      <w:lvlJc w:val="left"/>
+      <w:pPr>
+        <w:ind w:left="720" w:hanging="360"/>
+      </w:pPr>
+      <w:rPr>
+        <w:rFonts w:ascii="Symbol" w:hAnsi="Symbol" w:hint="default"/>
+      </w:rPr>
+    </w:lvl>
+    <w:lvl w:ilvl="1" w:tplc="08090003" w:tentative="1">
+      <w:start w:val="1"/>
+      <w:numFmt w:val="bullet"/>
+      <w:lvlText w:val="o"/>
+      <w:lvlJc w:val="left"/>
+      <w:pPr>
+        <w:ind w:left="1440" w:hanging="360"/>
+      </w:pPr>
+      <w:rPr>
+        <w:rFonts w:ascii="Courier New" w:hAnsi="Courier New" w:cs="Courier New" w:hint="default"/>
+      </w:rPr>
+    </w:lvl>
+    <w:lvl w:ilvl="2" w:tplc="08090005" w:tentative="1">
+      <w:start w:val="1"/>
+      <w:numFmt w:val="bullet"/>
+      <w:lvlText w:val=""/>
+      <w:lvlJc w:val="left"/>
+      <w:pPr>
+        <w:ind w:left="2160" w:hanging="360"/>
+      </w:pPr>
+      <w:rPr>
+        <w:rFonts w:ascii="Wingdings" w:hAnsi="Wingdings" w:hint="default"/>
+      </w:rPr>
+    </w:lvl>
+    <w:lvl w:ilvl="3" w:tplc="08090001" w:tentative="1">
+      <w:start w:val="1"/>
+      <w:numFmt w:val="bullet"/>
+      <w:lvlText w:val=""/>
+      <w:lvlJc w:val="left"/>
+      <w:pPr>
+        <w:ind w:left="2880" w:hanging="360"/>
+      </w:pPr>
+      <w:rPr>
+        <w:rFonts w:ascii="Symbol" w:hAnsi="Symbol" w:hint="default"/>
+      </w:rPr>
+    </w:lvl>
+    <w:lvl w:ilvl="4" w:tplc="08090003" w:tentative="1">
+      <w:start w:val="1"/>
+      <w:numFmt w:val="bullet"/>
+      <w:lvlText w:val="o"/>
+      <w:lvlJc w:val="left"/>
+      <w:pPr>
+        <w:ind w:left="3600" w:hanging="360"/>
+      </w:pPr>
+      <w:rPr>
+        <w:rFonts w:ascii="Courier New" w:hAnsi="Courier New" w:cs="Courier New" w:hint="default"/>
+      </w:rPr>
+    </w:lvl>
+    <w:lvl w:ilvl="5" w:tplc="08090005" w:tentative="1">
+      <w:start w:val="1"/>
+      <w:numFmt w:val="bullet"/>
+      <w:lvlText w:val=""/>
+      <w:lvlJc w:val="left"/>
+      <w:pPr>
+        <w:ind w:left="4320" w:hanging="360"/>
+      </w:pPr>
+      <w:rPr>
+        <w:rFonts w:ascii="Wingdings" w:hAnsi="Wingdings" w:hint="default"/>
+      </w:rPr>
+    </w:lvl>
+    <w:lvl w:ilvl="6" w:tplc="08090001" w:tentative="1">
+      <w:start w:val="1"/>
+      <w:numFmt w:val="bullet"/>
+      <w:lvlText w:val=""/>
+      <w:lvlJc w:val="left"/>
+      <w:pPr>
+        <w:ind w:left="5040" w:hanging="360"/>
+      </w:pPr>
+      <w:rPr>
+        <w:rFonts w:ascii="Symbol" w:hAnsi="Symbol" w:hint="default"/>
+      </w:rPr>
+    </w:lvl>
+    <w:lvl w:ilvl="7" w:tplc="08090003" w:tentative="1">
+      <w:start w:val="1"/>
+      <w:numFmt w:val="bullet"/>
+      <w:lvlText w:val="o"/>
+      <w:lvlJc w:val="left"/>
+      <w:pPr>
+        <w:ind w:left="5760" w:hanging="360"/>
+      </w:pPr>
+      <w:rPr>
+        <w:rFonts w:ascii="Courier New" w:hAnsi="Courier New" w:cs="Courier New" w:hint="default"/>
+      </w:rPr>
+    </w:lvl>
+    <w:lvl w:ilvl="8" w:tplc="08090005" w:tentative="1">
+      <w:start w:val="1"/>
+      <w:numFmt w:val="bullet"/>
+      <w:lvlText w:val=""/>
+      <w:lvlJc w:val="left"/>
+      <w:pPr>
+        <w:ind w:left="6480" w:hanging="360"/>
+      </w:pPr>
+      <w:rPr>
+        <w:rFonts w:ascii="Wingdings" w:hAnsi="Wingdings" w:hint="default"/>
+      </w:rPr>
+    </w:lvl>
+  </w:abstractNum>
+  <w:abstractNum w:abstractNumId="4" w15:restartNumberingAfterBreak="0">
     <w:nsid w:val="337D0C04"/>
     <w:multiLevelType w:val="hybridMultilevel"/>
     <w:tmpl w:val="44E8D620"/>
@@ -4022,7 +5175,120 @@
       </w:rPr>
     </w:lvl>
   </w:abstractNum>
-  <w:abstractNum w:abstractNumId="4" w15:restartNumberingAfterBreak="0">
+  <w:abstractNum w:abstractNumId="5" w15:restartNumberingAfterBreak="0">
+    <w:nsid w:val="4D3D5D80"/>
+    <w:multiLevelType w:val="hybridMultilevel"/>
+    <w:tmpl w:val="76E6DBEE"/>
+    <w:lvl w:ilvl="0" w:tplc="08090001">
+      <w:start w:val="1"/>
+      <w:numFmt w:val="bullet"/>
+      <w:lvlText w:val=""/>
+      <w:lvlJc w:val="left"/>
+      <w:pPr>
+        <w:ind w:left="720" w:hanging="360"/>
+      </w:pPr>
+      <w:rPr>
+        <w:rFonts w:ascii="Symbol" w:hAnsi="Symbol" w:hint="default"/>
+      </w:rPr>
+    </w:lvl>
+    <w:lvl w:ilvl="1" w:tplc="08090003" w:tentative="1">
+      <w:start w:val="1"/>
+      <w:numFmt w:val="bullet"/>
+      <w:lvlText w:val="o"/>
+      <w:lvlJc w:val="left"/>
+      <w:pPr>
+        <w:ind w:left="1440" w:hanging="360"/>
+      </w:pPr>
+      <w:rPr>
+        <w:rFonts w:ascii="Courier New" w:hAnsi="Courier New" w:cs="Courier New" w:hint="default"/>
+      </w:rPr>
+    </w:lvl>
+    <w:lvl w:ilvl="2" w:tplc="08090005" w:tentative="1">
+      <w:start w:val="1"/>
+      <w:numFmt w:val="bullet"/>
+      <w:lvlText w:val=""/>
+      <w:lvlJc w:val="left"/>
+      <w:pPr>
+        <w:ind w:left="2160" w:hanging="360"/>
+      </w:pPr>
+      <w:rPr>
+        <w:rFonts w:ascii="Wingdings" w:hAnsi="Wingdings" w:hint="default"/>
+      </w:rPr>
+    </w:lvl>
+    <w:lvl w:ilvl="3" w:tplc="08090001" w:tentative="1">
+      <w:start w:val="1"/>
+      <w:numFmt w:val="bullet"/>
+      <w:lvlText w:val=""/>
+      <w:lvlJc w:val="left"/>
+      <w:pPr>
+        <w:ind w:left="2880" w:hanging="360"/>
+      </w:pPr>
+      <w:rPr>
+        <w:rFonts w:ascii="Symbol" w:hAnsi="Symbol" w:hint="default"/>
+      </w:rPr>
+    </w:lvl>
+    <w:lvl w:ilvl="4" w:tplc="08090003" w:tentative="1">
+      <w:start w:val="1"/>
+      <w:numFmt w:val="bullet"/>
+      <w:lvlText w:val="o"/>
+      <w:lvlJc w:val="left"/>
+      <w:pPr>
+        <w:ind w:left="3600" w:hanging="360"/>
+      </w:pPr>
+      <w:rPr>
+        <w:rFonts w:ascii="Courier New" w:hAnsi="Courier New" w:cs="Courier New" w:hint="default"/>
+      </w:rPr>
+    </w:lvl>
+    <w:lvl w:ilvl="5" w:tplc="08090005" w:tentative="1">
+      <w:start w:val="1"/>
+      <w:numFmt w:val="bullet"/>
+      <w:lvlText w:val=""/>
+      <w:lvlJc w:val="left"/>
+      <w:pPr>
+        <w:ind w:left="4320" w:hanging="360"/>
+      </w:pPr>
+      <w:rPr>
+        <w:rFonts w:ascii="Wingdings" w:hAnsi="Wingdings" w:hint="default"/>
+      </w:rPr>
+    </w:lvl>
+    <w:lvl w:ilvl="6" w:tplc="08090001" w:tentative="1">
+      <w:start w:val="1"/>
+      <w:numFmt w:val="bullet"/>
+      <w:lvlText w:val=""/>
+      <w:lvlJc w:val="left"/>
+      <w:pPr>
+        <w:ind w:left="5040" w:hanging="360"/>
+      </w:pPr>
+      <w:rPr>
+        <w:rFonts w:ascii="Symbol" w:hAnsi="Symbol" w:hint="default"/>
+      </w:rPr>
+    </w:lvl>
+    <w:lvl w:ilvl="7" w:tplc="08090003" w:tentative="1">
+      <w:start w:val="1"/>
+      <w:numFmt w:val="bullet"/>
+      <w:lvlText w:val="o"/>
+      <w:lvlJc w:val="left"/>
+      <w:pPr>
+        <w:ind w:left="5760" w:hanging="360"/>
+      </w:pPr>
+      <w:rPr>
+        <w:rFonts w:ascii="Courier New" w:hAnsi="Courier New" w:cs="Courier New" w:hint="default"/>
+      </w:rPr>
+    </w:lvl>
+    <w:lvl w:ilvl="8" w:tplc="08090005" w:tentative="1">
+      <w:start w:val="1"/>
+      <w:numFmt w:val="bullet"/>
+      <w:lvlText w:val=""/>
+      <w:lvlJc w:val="left"/>
+      <w:pPr>
+        <w:ind w:left="6480" w:hanging="360"/>
+      </w:pPr>
+      <w:rPr>
+        <w:rFonts w:ascii="Wingdings" w:hAnsi="Wingdings" w:hint="default"/>
+      </w:rPr>
+    </w:lvl>
+  </w:abstractNum>
+  <w:abstractNum w:abstractNumId="6" w15:restartNumberingAfterBreak="0">
     <w:nsid w:val="583C33B8"/>
     <w:multiLevelType w:val="hybridMultilevel"/>
     <w:tmpl w:val="A61043CE"/>
@@ -4135,7 +5401,7 @@
       </w:rPr>
     </w:lvl>
   </w:abstractNum>
-  <w:abstractNum w:abstractNumId="5" w15:restartNumberingAfterBreak="0">
+  <w:abstractNum w:abstractNumId="7" w15:restartNumberingAfterBreak="0">
     <w:nsid w:val="5E9A10D0"/>
     <w:multiLevelType w:val="hybridMultilevel"/>
     <w:tmpl w:val="DA0819F0"/>
@@ -4247,7 +5513,7 @@
       </w:rPr>
     </w:lvl>
   </w:abstractNum>
-  <w:abstractNum w:abstractNumId="6" w15:restartNumberingAfterBreak="0">
+  <w:abstractNum w:abstractNumId="8" w15:restartNumberingAfterBreak="0">
     <w:nsid w:val="7BC93131"/>
     <w:multiLevelType w:val="hybridMultilevel"/>
     <w:tmpl w:val="E2268232"/>
@@ -4359,7 +5625,7 @@
       </w:rPr>
     </w:lvl>
   </w:abstractNum>
-  <w:abstractNum w:abstractNumId="7" w15:restartNumberingAfterBreak="0">
+  <w:abstractNum w:abstractNumId="9" w15:restartNumberingAfterBreak="0">
     <w:nsid w:val="7E8D440F"/>
     <w:multiLevelType w:val="hybridMultilevel"/>
     <w:tmpl w:val="27C88A2E"/>
@@ -4472,28 +5738,34 @@
     </w:lvl>
   </w:abstractNum>
   <w:num w:numId="1">
-    <w:abstractNumId w:val="7"/>
+    <w:abstractNumId w:val="9"/>
   </w:num>
   <w:num w:numId="2">
-    <w:abstractNumId w:val="6"/>
+    <w:abstractNumId w:val="8"/>
   </w:num>
   <w:num w:numId="3">
     <w:abstractNumId w:val="1"/>
   </w:num>
   <w:num w:numId="4">
-    <w:abstractNumId w:val="5"/>
+    <w:abstractNumId w:val="7"/>
   </w:num>
   <w:num w:numId="5">
     <w:abstractNumId w:val="0"/>
   </w:num>
   <w:num w:numId="6">
-    <w:abstractNumId w:val="3"/>
+    <w:abstractNumId w:val="4"/>
   </w:num>
   <w:num w:numId="7">
-    <w:abstractNumId w:val="4"/>
+    <w:abstractNumId w:val="6"/>
   </w:num>
   <w:num w:numId="8">
     <w:abstractNumId w:val="2"/>
+  </w:num>
+  <w:num w:numId="9">
+    <w:abstractNumId w:val="5"/>
+  </w:num>
+  <w:num w:numId="10">
+    <w:abstractNumId w:val="3"/>
   </w:num>
 </w:numbering>
 </file>

</xml_diff>